<commit_message>
Corrected mistakes, added Nutzwertanalyse
</commit_message>
<xml_diff>
--- a/doc/official/draft/Machbarkeitsstudie.docx
+++ b/doc/official/draft/Machbarkeitsstudie.docx
@@ -384,13 +384,8 @@
                                     <w:spacing w:after="0"/>
                                   </w:pPr>
                                   <w:r>
-                                    <w:t xml:space="preserve">Prof. Walter </w:t>
+                                    <w:t>Prof. Walter Rafeiner-Magor</w:t>
                                   </w:r>
-                                  <w:proofErr w:type="spellStart"/>
-                                  <w:r>
-                                    <w:t>Rafeiner-Magor</w:t>
-                                  </w:r>
-                                  <w:proofErr w:type="spellEnd"/>
                                 </w:p>
                               </w:tc>
                               <w:tc>
@@ -406,15 +401,7 @@
                                     <w:spacing w:after="0"/>
                                   </w:pPr>
                                   <w:r>
-                                    <w:t>11.</w:t>
-                                  </w:r>
-                                  <w:r>
-                                    <w:t>0</w:t>
-                                  </w:r>
-                                  <w:bookmarkStart w:id="0" w:name="_GoBack"/>
-                                  <w:bookmarkEnd w:id="0"/>
-                                  <w:r>
-                                    <w:t>3.2015</w:t>
+                                    <w:t>11.03.2015</w:t>
                                   </w:r>
                                 </w:p>
                               </w:tc>
@@ -703,13 +690,8 @@
                               <w:spacing w:after="0"/>
                             </w:pPr>
                             <w:r>
-                              <w:t xml:space="preserve">Prof. Walter </w:t>
+                              <w:t>Prof. Walter Rafeiner-Magor</w:t>
                             </w:r>
-                            <w:proofErr w:type="spellStart"/>
-                            <w:r>
-                              <w:t>Rafeiner-Magor</w:t>
-                            </w:r>
-                            <w:proofErr w:type="spellEnd"/>
                           </w:p>
                         </w:tc>
                         <w:tc>
@@ -725,15 +707,7 @@
                               <w:spacing w:after="0"/>
                             </w:pPr>
                             <w:r>
-                              <w:t>11.</w:t>
-                            </w:r>
-                            <w:r>
-                              <w:t>0</w:t>
-                            </w:r>
-                            <w:bookmarkStart w:id="1" w:name="_GoBack"/>
-                            <w:bookmarkEnd w:id="1"/>
-                            <w:r>
-                              <w:t>3.2015</w:t>
+                              <w:t>11.03.2015</w:t>
                             </w:r>
                           </w:p>
                         </w:tc>
@@ -778,8 +752,10 @@
           <w:sz w:val="24"/>
           <w:szCs w:val="24"/>
         </w:rPr>
-        <w:t>6</w:t>
-      </w:r>
+        <w:t>7</w:t>
+      </w:r>
+      <w:bookmarkStart w:id="0" w:name="_GoBack"/>
+      <w:bookmarkEnd w:id="0"/>
       <w:r>
         <w:rPr>
           <w:caps/>
@@ -796,7 +772,7 @@
           <w:sz w:val="24"/>
           <w:szCs w:val="24"/>
         </w:rPr>
-        <w:t>11</w:t>
+        <w:t>18.04</w:t>
       </w:r>
       <w:r>
         <w:rPr>
@@ -805,7 +781,7 @@
           <w:sz w:val="24"/>
           <w:szCs w:val="24"/>
         </w:rPr>
-        <w:t>.03.2015</w:t>
+        <w:t>.2015</w:t>
       </w:r>
     </w:p>
     <w:p>
@@ -1022,11 +998,9 @@
             <w:pPr>
               <w:spacing w:after="0"/>
             </w:pPr>
-            <w:proofErr w:type="spellStart"/>
             <w:r>
               <w:t>Draft</w:t>
             </w:r>
-            <w:proofErr w:type="spellEnd"/>
           </w:p>
         </w:tc>
         <w:tc>
@@ -1125,11 +1099,9 @@
             <w:pPr>
               <w:spacing w:after="0"/>
             </w:pPr>
-            <w:proofErr w:type="spellStart"/>
             <w:r>
               <w:t>Draft</w:t>
             </w:r>
-            <w:proofErr w:type="spellEnd"/>
           </w:p>
         </w:tc>
         <w:tc>
@@ -1228,11 +1200,9 @@
             <w:pPr>
               <w:spacing w:after="0"/>
             </w:pPr>
-            <w:proofErr w:type="spellStart"/>
             <w:r>
               <w:t>Draft</w:t>
             </w:r>
-            <w:proofErr w:type="spellEnd"/>
           </w:p>
         </w:tc>
         <w:tc>
@@ -1248,15 +1218,7 @@
               <w:spacing w:after="0"/>
             </w:pPr>
             <w:r>
-              <w:t>Soll-Zustand, Produktfunktionen (</w:t>
-            </w:r>
-            <w:proofErr w:type="spellStart"/>
-            <w:r>
-              <w:t>tw</w:t>
-            </w:r>
-            <w:proofErr w:type="spellEnd"/>
-            <w:r>
-              <w:t>)</w:t>
+              <w:t>Soll-Zustand, Produktfunktionen (tw)</w:t>
             </w:r>
           </w:p>
         </w:tc>
@@ -1292,13 +1254,8 @@
               <w:spacing w:after="0"/>
             </w:pPr>
             <w:r>
-              <w:t xml:space="preserve">Lukas </w:t>
-            </w:r>
-            <w:proofErr w:type="spellStart"/>
-            <w:r>
-              <w:t>Sträßler</w:t>
-            </w:r>
-            <w:proofErr w:type="spellEnd"/>
+              <w:t>Lukas Sträßler</w:t>
+            </w:r>
           </w:p>
         </w:tc>
         <w:tc>
@@ -1344,11 +1301,9 @@
             <w:pPr>
               <w:spacing w:after="0"/>
             </w:pPr>
-            <w:proofErr w:type="spellStart"/>
             <w:r>
               <w:t>Draft</w:t>
             </w:r>
-            <w:proofErr w:type="spellEnd"/>
           </w:p>
         </w:tc>
         <w:tc>
@@ -1450,11 +1405,9 @@
             <w:pPr>
               <w:spacing w:after="0"/>
             </w:pPr>
-            <w:proofErr w:type="spellStart"/>
             <w:r>
               <w:t>Draft</w:t>
             </w:r>
-            <w:proofErr w:type="spellEnd"/>
           </w:p>
         </w:tc>
         <w:tc>
@@ -1506,13 +1459,8 @@
               <w:spacing w:after="0"/>
             </w:pPr>
             <w:r>
-              <w:t xml:space="preserve">Jakob </w:t>
-            </w:r>
-            <w:proofErr w:type="spellStart"/>
-            <w:r>
-              <w:t>Grieshofer</w:t>
-            </w:r>
-            <w:proofErr w:type="spellEnd"/>
+              <w:t>Jakob Grieshofer</w:t>
+            </w:r>
           </w:p>
         </w:tc>
         <w:tc>
@@ -1558,11 +1506,9 @@
             <w:pPr>
               <w:spacing w:after="0"/>
             </w:pPr>
-            <w:proofErr w:type="spellStart"/>
             <w:r>
               <w:t>Draft</w:t>
             </w:r>
-            <w:proofErr w:type="spellEnd"/>
           </w:p>
         </w:tc>
         <w:tc>
@@ -1582,6 +1528,107 @@
             </w:r>
             <w:r>
               <w:t>, Fehlerkorrektur</w:t>
+            </w:r>
+          </w:p>
+        </w:tc>
+      </w:tr>
+      <w:tr>
+        <w:tc>
+          <w:tcPr>
+            <w:tcW w:w="897" w:type="dxa"/>
+            <w:shd w:val="clear" w:color="auto" w:fill="auto"/>
+            <w:tcMar>
+              <w:left w:w="108" w:type="dxa"/>
+            </w:tcMar>
+          </w:tcPr>
+          <w:p>
+            <w:pPr>
+              <w:spacing w:after="0"/>
+            </w:pPr>
+            <w:r>
+              <w:t>0.7</w:t>
+            </w:r>
+          </w:p>
+        </w:tc>
+        <w:tc>
+          <w:tcPr>
+            <w:tcW w:w="1829" w:type="dxa"/>
+            <w:shd w:val="clear" w:color="auto" w:fill="auto"/>
+            <w:tcMar>
+              <w:left w:w="108" w:type="dxa"/>
+            </w:tcMar>
+          </w:tcPr>
+          <w:p>
+            <w:pPr>
+              <w:spacing w:after="0"/>
+            </w:pPr>
+            <w:r>
+              <w:t>Patrick Komon</w:t>
+            </w:r>
+          </w:p>
+        </w:tc>
+        <w:tc>
+          <w:tcPr>
+            <w:tcW w:w="1107" w:type="dxa"/>
+            <w:shd w:val="clear" w:color="auto" w:fill="auto"/>
+            <w:tcMar>
+              <w:left w:w="108" w:type="dxa"/>
+            </w:tcMar>
+          </w:tcPr>
+          <w:p>
+            <w:pPr>
+              <w:spacing w:after="0"/>
+            </w:pPr>
+          </w:p>
+        </w:tc>
+        <w:tc>
+          <w:tcPr>
+            <w:tcW w:w="1334" w:type="dxa"/>
+            <w:shd w:val="clear" w:color="auto" w:fill="auto"/>
+            <w:tcMar>
+              <w:left w:w="108" w:type="dxa"/>
+            </w:tcMar>
+          </w:tcPr>
+          <w:p>
+            <w:pPr>
+              <w:spacing w:after="0"/>
+            </w:pPr>
+            <w:r>
+              <w:t>18.04.2015</w:t>
+            </w:r>
+          </w:p>
+        </w:tc>
+        <w:tc>
+          <w:tcPr>
+            <w:tcW w:w="1448" w:type="dxa"/>
+            <w:shd w:val="clear" w:color="auto" w:fill="auto"/>
+            <w:tcMar>
+              <w:left w:w="108" w:type="dxa"/>
+            </w:tcMar>
+          </w:tcPr>
+          <w:p>
+            <w:pPr>
+              <w:spacing w:after="0"/>
+            </w:pPr>
+            <w:r>
+              <w:t>Draft</w:t>
+            </w:r>
+          </w:p>
+        </w:tc>
+        <w:tc>
+          <w:tcPr>
+            <w:tcW w:w="2662" w:type="dxa"/>
+            <w:shd w:val="clear" w:color="auto" w:fill="auto"/>
+            <w:tcMar>
+              <w:left w:w="108" w:type="dxa"/>
+            </w:tcMar>
+          </w:tcPr>
+          <w:p>
+            <w:pPr>
+              <w:spacing w:after="0"/>
+            </w:pPr>
+            <w:r>
+              <w:t>Fehlerkorrekturen, Nutzwertanalyse</w:t>
             </w:r>
           </w:p>
         </w:tc>
@@ -1612,7 +1659,7 @@
         <w:br w:type="page"/>
       </w:r>
     </w:p>
-    <w:bookmarkStart w:id="2" w:name="_Toc413849832" w:displacedByCustomXml="next"/>
+    <w:bookmarkStart w:id="1" w:name="_Toc413849832" w:displacedByCustomXml="next"/>
     <w:sdt>
       <w:sdtPr>
         <w:id w:val="161742381"/>
@@ -1621,7 +1668,6 @@
           <w:docPartUnique/>
         </w:docPartObj>
       </w:sdtPr>
-      <w:sdtEndPr/>
       <w:sdtContent>
         <w:p>
           <w:pPr>
@@ -1641,7 +1687,7 @@
         </w:p>
       </w:sdtContent>
     </w:sdt>
-    <w:bookmarkEnd w:id="2" w:displacedByCustomXml="prev"/>
+    <w:bookmarkEnd w:id="1" w:displacedByCustomXml="prev"/>
     <w:p>
       <w:pPr>
         <w:pStyle w:val="Verzeichnis1"/>
@@ -3423,154 +3469,203 @@
       <w:pPr>
         <w:pStyle w:val="berschrift1"/>
       </w:pPr>
-      <w:bookmarkStart w:id="3" w:name="_Toc413849833"/>
+      <w:bookmarkStart w:id="2" w:name="_Toc413849833"/>
       <w:r>
         <w:lastRenderedPageBreak/>
         <w:t>Einleitung</w:t>
+      </w:r>
+      <w:bookmarkEnd w:id="2"/>
+    </w:p>
+    <w:p>
+      <w:pPr>
+        <w:pStyle w:val="berschrift2"/>
+      </w:pPr>
+      <w:bookmarkStart w:id="3" w:name="_Toc413849834"/>
+      <w:r>
+        <w:t>Projektbeschreibung</w:t>
       </w:r>
       <w:bookmarkEnd w:id="3"/>
     </w:p>
     <w:p>
-      <w:pPr>
-        <w:pStyle w:val="berschrift2"/>
-      </w:pPr>
-      <w:bookmarkStart w:id="4" w:name="_Toc413849834"/>
-      <w:r>
-        <w:t>Projektbeschreibung</w:t>
+      <w:r>
+        <w:t>Es soll ein</w:t>
+      </w:r>
+      <w:r>
+        <w:t xml:space="preserve"> Kuscheltier entwickelt werden, das</w:t>
+      </w:r>
+      <w:r>
+        <w:t>s auf seine einzigartige Weise Altbekanntes mit N</w:t>
+      </w:r>
+      <w:r>
+        <w:t xml:space="preserve">euem verbindet. Es dient vordergründlich als Kuscheltier für Kinder mit einigen Extras. Doch gleichzeitig kann </w:t>
+      </w:r>
+      <w:r>
+        <w:t xml:space="preserve">es auch als Babyphone </w:t>
+      </w:r>
+      <w:r>
+        <w:t xml:space="preserve">von den Eltern verwendet werden. </w:t>
+      </w:r>
+    </w:p>
+    <w:p>
+      <w:r>
+        <w:t xml:space="preserve">Bei der Erstellung der Software und dem Kuscheltier selbst wird besonders auf Benutzerfreundlichkeit und Performance </w:t>
+      </w:r>
+      <w:r>
+        <w:t xml:space="preserve">geachtet. Die Kinder und Eltern sollen auf keine Schwierigkeiten im Punkt Bedienung treffen, je einfacher und simpler die Bedienung, desto besser. </w:t>
+      </w:r>
+    </w:p>
+    <w:p>
+      <w:pPr>
+        <w:pStyle w:val="berschrift1"/>
+      </w:pPr>
+      <w:bookmarkStart w:id="4" w:name="_Toc413849835"/>
+      <w:r>
+        <w:t>Ist-Zustand</w:t>
       </w:r>
       <w:bookmarkEnd w:id="4"/>
     </w:p>
     <w:p>
       <w:r>
-        <w:t xml:space="preserve">Es soll eine Kuscheltier entwickelt werden, dass auf seine einzigartige Weise altbekanntes mit neuem verbindet. Es dient vordergründlich als Kuscheltier für Kinder mit einigen Extras. Doch gleichzeitig kann </w:t>
-      </w:r>
-      <w:r>
-        <w:t xml:space="preserve">es auch als </w:t>
-      </w:r>
-      <w:proofErr w:type="spellStart"/>
-      <w:r>
-        <w:t>Babyphone</w:t>
-      </w:r>
-      <w:proofErr w:type="spellEnd"/>
-      <w:r>
-        <w:t xml:space="preserve"> </w:t>
-      </w:r>
-      <w:r>
-        <w:t xml:space="preserve">von den Eltern verwendet werden. </w:t>
+        <w:t>Momentan sind Babyphones eine r</w:t>
+      </w:r>
+      <w:r>
+        <w:t>ein</w:t>
+      </w:r>
+      <w:r>
+        <w:t xml:space="preserve"> für die Eltern interessant</w:t>
+      </w:r>
+      <w:r>
+        <w:t>e Sache</w:t>
+      </w:r>
+      <w:r>
+        <w:t xml:space="preserve"> ist</w:t>
+      </w:r>
+      <w:r>
+        <w:t>. Kein Kind kann damit etwas anfangen und wundert sich nur warum so ein blinkendes Ding in seinem Zimmer steht und da</w:t>
+      </w:r>
+      <w:r>
+        <w:t>ss</w:t>
+      </w:r>
+      <w:r>
+        <w:t xml:space="preserve"> manchmal die Stimme der Mutter </w:t>
+      </w:r>
+      <w:r>
+        <w:t>he</w:t>
+      </w:r>
+      <w:r>
+        <w:t>rauskommt. Es kann durchaus sein</w:t>
+      </w:r>
+      <w:r>
+        <w:t>,</w:t>
+      </w:r>
+      <w:r>
+        <w:t xml:space="preserve"> da</w:t>
+      </w:r>
+      <w:r>
+        <w:t>s</w:t>
+      </w:r>
+      <w:r>
+        <w:t>s die eigentliche Schutzfunktion des Babyphones dadurch umgekehrt wird, dass das Gerät für das</w:t>
+      </w:r>
+      <w:r>
+        <w:t xml:space="preserve"> Kind so weltfremd aussieht. Diese Tatsache kann dazu führen,</w:t>
+      </w:r>
+      <w:r>
+        <w:t xml:space="preserve"> das</w:t>
+      </w:r>
+      <w:r>
+        <w:t>s</w:t>
+      </w:r>
+      <w:r>
+        <w:t xml:space="preserve"> sich der Schützling vor d</w:t>
+      </w:r>
+      <w:r>
+        <w:t>em Babyphone versteckt und es so</w:t>
+      </w:r>
+      <w:r>
+        <w:t xml:space="preserve"> seine Funktion, die Aufnahme und Übertragung der Stimme des Kindes</w:t>
+      </w:r>
+      <w:r>
+        <w:t>,</w:t>
+      </w:r>
+      <w:r>
+        <w:t xml:space="preserve"> nicht mehr richtig ausführen kann. Darum wäre es angenehm ein Babyphone zu haben, mit dem sich das Kind untertags anfreundet und damit spielt und somit abends beim </w:t>
+      </w:r>
+      <w:r>
+        <w:t>Schlafen</w:t>
+      </w:r>
+      <w:r>
+        <w:t xml:space="preserve"> nahe bei sich hat, da es dem Spielzeug vertraut.</w:t>
       </w:r>
     </w:p>
     <w:p>
-      <w:r>
-        <w:t xml:space="preserve">Bei der Erstellung der Software und dem Kuscheltier selbst wird besonders auf Benutzerfreundlichkeit und Performance </w:t>
-      </w:r>
-      <w:r>
-        <w:t xml:space="preserve">geachtet. Die Kinder und Eltern sollen auf keine Schwierigkeiten im Punkt Bedienung treffen, je einfacher und simpler die Bedienung, desto besser. </w:t>
-      </w:r>
-    </w:p>
-    <w:p>
       <w:pPr>
         <w:pStyle w:val="berschrift1"/>
       </w:pPr>
-      <w:bookmarkStart w:id="5" w:name="_Toc413849835"/>
-      <w:r>
-        <w:t>Ist-Zustand</w:t>
+      <w:bookmarkStart w:id="5" w:name="_Toc413849836"/>
+      <w:r>
+        <w:t>Produktauswahl</w:t>
       </w:r>
       <w:bookmarkEnd w:id="5"/>
     </w:p>
     <w:p>
-      <w:r>
-        <w:t xml:space="preserve">Momentan sind </w:t>
-      </w:r>
-      <w:proofErr w:type="spellStart"/>
-      <w:r>
-        <w:t>Babyphones</w:t>
-      </w:r>
-      <w:proofErr w:type="spellEnd"/>
-      <w:r>
-        <w:t xml:space="preserve"> eine r</w:t>
-      </w:r>
-      <w:r>
-        <w:t>eine Sache die für die Eltern interessant ist</w:t>
-      </w:r>
-      <w:r>
-        <w:t>. Kein Kind kann damit etwas anfangen und wundert sich nur warum so ein blinkendes Ding in seinem Zimmer steht und da</w:t>
-      </w:r>
-      <w:r>
-        <w:t>ss</w:t>
-      </w:r>
-      <w:r>
-        <w:t xml:space="preserve"> manchmal die Stimme der Mutter rauskommt. Es kann durchaus sein das die eigentliche Schutzfunktion des </w:t>
-      </w:r>
-      <w:proofErr w:type="spellStart"/>
-      <w:r>
-        <w:t>Babyphones</w:t>
-      </w:r>
-      <w:proofErr w:type="spellEnd"/>
-      <w:r>
-        <w:t xml:space="preserve"> dadurch umgekehrt wird, dass das Gerät für das Kind so weltfremd aussieht. Was dazu führen kann das sich der Schützling vor dem </w:t>
-      </w:r>
-      <w:proofErr w:type="spellStart"/>
-      <w:r>
-        <w:t>Babyphone</w:t>
-      </w:r>
-      <w:proofErr w:type="spellEnd"/>
-      <w:r>
-        <w:t xml:space="preserve"> versteckt und so es seine Funktion, die Aufnahme und Übertragung der Stimme des Kindes</w:t>
-      </w:r>
-      <w:r>
-        <w:t>,</w:t>
-      </w:r>
-      <w:r>
-        <w:t xml:space="preserve"> nicht mehr richtig ausführen kann. Darum wäre es angenehm ein </w:t>
-      </w:r>
-      <w:proofErr w:type="spellStart"/>
-      <w:r>
-        <w:t>Babyphone</w:t>
-      </w:r>
-      <w:proofErr w:type="spellEnd"/>
-      <w:r>
-        <w:t xml:space="preserve"> zu haben, mit dem sich das Kind untertags anfreundet und damit spielt und somit abends beim </w:t>
-      </w:r>
-      <w:r>
-        <w:t>Schlafen</w:t>
-      </w:r>
-      <w:r>
-        <w:t xml:space="preserve"> nahe bei sich hat, da es dem Spielzeug vertraut.</w:t>
-      </w:r>
-    </w:p>
-    <w:p>
-      <w:pPr>
-        <w:pStyle w:val="berschrift1"/>
-      </w:pPr>
-      <w:bookmarkStart w:id="6" w:name="_Toc413849836"/>
-      <w:r>
-        <w:t>Produktauswahl</w:t>
+      <w:pPr>
+        <w:pStyle w:val="berschrift2"/>
+      </w:pPr>
+      <w:bookmarkStart w:id="6" w:name="_Toc413849837"/>
+      <w:r>
+        <w:t>Trendanalyse</w:t>
       </w:r>
       <w:bookmarkEnd w:id="6"/>
     </w:p>
     <w:p>
-      <w:pPr>
-        <w:pStyle w:val="berschrift2"/>
-      </w:pPr>
-      <w:bookmarkStart w:id="7" w:name="_Toc413849837"/>
-      <w:r>
-        <w:t>Trendanalyse</w:t>
-      </w:r>
-      <w:bookmarkEnd w:id="7"/>
-    </w:p>
-    <w:p/>
-    <w:p>
-      <w:r>
-        <w:t>Der momentane Trend, fast völlig egal in welcher Hinsicht, ist Richtung Digitalisierung. Vor allem der App-Markt ist schnell am Wachsen</w:t>
-      </w:r>
-      <w:r>
-        <w:t xml:space="preserve">, da so ziemlich jeder Haushalt mehrere Endgeräte besitzt mit denen sie in einen App-Store „gehen“ können und sich das neuste aus diesem Markt runterladen. Somit ist das klar das früher oder später auch Apps für das schützen von Kindern rauskommt. </w:t>
+      <w:r>
+        <w:t xml:space="preserve">Der momentane Trend, fast völlig egal in welcher Hinsicht, </w:t>
+      </w:r>
+      <w:r>
+        <w:t>geht</w:t>
+      </w:r>
+      <w:r>
+        <w:t xml:space="preserve"> Richtung Digitalisierung. Vor allem der App-Markt ist schnell am Wachsen</w:t>
+      </w:r>
+      <w:r>
+        <w:t xml:space="preserve">, da so ziemlich jeder Haushalt mehrere Endgeräte besitzt mit denen sie </w:t>
+      </w:r>
+      <w:r>
+        <w:t>sich aus einem App-Store die neuesten Anwendungen herunterladen können</w:t>
+      </w:r>
+      <w:r>
+        <w:t xml:space="preserve">. Somit ist </w:t>
+      </w:r>
+      <w:r>
+        <w:t>es</w:t>
+      </w:r>
+      <w:r>
+        <w:t xml:space="preserve"> klar das früher</w:t>
+      </w:r>
+      <w:r>
+        <w:t xml:space="preserve"> oder später auch Apps für das S</w:t>
+      </w:r>
+      <w:r>
+        <w:t xml:space="preserve">chützen von Kindern </w:t>
+      </w:r>
+      <w:r>
+        <w:t>erscheinen</w:t>
+      </w:r>
+      <w:r>
+        <w:t xml:space="preserve">. </w:t>
       </w:r>
       <w:r>
         <w:t xml:space="preserve"> </w:t>
       </w:r>
       <w:r>
-        <w:t>Die aber auch gleichzeitig Funktionen für das Kind bereitstellt, damit es früh und einfach lernt sich in der Welt der Smartphones und ähnlichen zurechtzufinden und</w:t>
+        <w:t>Die</w:t>
+      </w:r>
+      <w:r>
+        <w:t>se Anwendungen soll</w:t>
+      </w:r>
+      <w:r>
+        <w:t xml:space="preserve"> aber auch gleichzeitig Funktionen für das Kind bereitstellt, damit es früh und einfach lernt sich in der Welt der Smartphones und ähnlichen zurechtzufinden und</w:t>
       </w:r>
       <w:r>
         <w:t xml:space="preserve"> natürlich geht alles leichter wenn man einen Freund und Wegbegleiter hat, der einem beim Lernen neuer Dinge hilft.</w:t>
@@ -3581,15 +3676,7 @@
     </w:p>
     <w:p>
       <w:r>
-        <w:t xml:space="preserve">Diese leicht zu bedienende App und Freund wird das Projekt „sensitives Kuscheltier“ vorbringen. Mit optionalen Funktionen auf der App für das Kind, einer sicheren und stabilen </w:t>
-      </w:r>
-      <w:proofErr w:type="spellStart"/>
-      <w:r>
-        <w:t>Babyphonefunktion</w:t>
-      </w:r>
-      <w:proofErr w:type="spellEnd"/>
-      <w:r>
-        <w:t xml:space="preserve"> und weitere Extras zum Schützen der Kleinen. </w:t>
+        <w:t xml:space="preserve">Diese leicht zu bedienende App und Freund wird das Projekt „sensitives Kuscheltier“ vorbringen. Mit optionalen Funktionen auf der App für das Kind, einer sicheren und stabilen Babyphonefunktion und weitere Extras zum Schützen der Kleinen. </w:t>
       </w:r>
       <w:r>
         <w:t>Natürlich kann das Kind</w:t>
@@ -3602,21 +3689,33 @@
       <w:pPr>
         <w:pStyle w:val="berschrift1"/>
       </w:pPr>
-      <w:bookmarkStart w:id="8" w:name="_Toc413827388"/>
-      <w:bookmarkStart w:id="9" w:name="_Toc413849838"/>
+      <w:bookmarkStart w:id="7" w:name="_Toc413827388"/>
+      <w:bookmarkStart w:id="8" w:name="_Toc413849838"/>
       <w:r>
         <w:t>Soll-Zustand</w:t>
       </w:r>
+      <w:bookmarkEnd w:id="7"/>
       <w:bookmarkEnd w:id="8"/>
-      <w:bookmarkEnd w:id="9"/>
     </w:p>
     <w:p>
       <w:r>
-        <w:t xml:space="preserve">Das Ziel des Projektes ist es, ein altmodisches Kuscheltier mit der neuen, modernen Technik von heute zu verbinden. Das Ergebnis des Projektes soll ein kinderfreundlicher Stoff-Teddybär sein, </w:t>
+        <w:t>Das Ziel des Projektes ist es, ein altmodisches Kuscheltier mit der neuen, modernen Technik von heute</w:t>
+      </w:r>
+      <w:r>
+        <w:t xml:space="preserve"> zu verbinden. Das Ergebnis </w:t>
+      </w:r>
+      <w:r>
+        <w:t xml:space="preserve">soll ein kinderfreundlicher Stoff-Teddybär sein, welcher mit einer Applikation von einem Smartphone aus gesteuert werden kann. Die Zielgruppe dieses Produkts sind </w:t>
       </w:r>
       <w:r>
         <w:lastRenderedPageBreak/>
-        <w:t>welcher mit einer Applikation von einem Smartphone aus gesteuert werden kann. Die Zielgruppe dieses Produkts sind also vorwiegend Kinder, welche einerseits direkt mit dem Stofftier spielen können und andererseits die Kontrolle über ihn mithilfe der App zu übernehmen. Sie sollen damit spielerisch den Umgang mit einem Smartphone erlernen. Zusätz</w:t>
+        <w:t>also vorwiegend Kinder, welche einerseits direkt mit dem Stofftier spielen können und an</w:t>
+      </w:r>
+      <w:r>
+        <w:t>dererseits die Kontrolle über es</w:t>
+      </w:r>
+      <w:r>
+        <w:t xml:space="preserve"> mithilfe der App zu übernehmen. Sie sollen damit spielerisch den Umgang mit einem Smartphone erlernen. Zusätz</w:t>
       </w:r>
       <w:r>
         <w:t>lich könnte dieser Aufbau</w:t>
@@ -3629,21 +3728,13 @@
       <w:pPr>
         <w:pStyle w:val="berschrift2"/>
       </w:pPr>
-      <w:bookmarkStart w:id="10" w:name="_Toc413827389"/>
-      <w:bookmarkStart w:id="11" w:name="_Toc413849839"/>
-      <w:r>
-        <w:t xml:space="preserve">Muss-Ziele (must </w:t>
-      </w:r>
-      <w:proofErr w:type="spellStart"/>
-      <w:r>
-        <w:t>have</w:t>
-      </w:r>
-      <w:proofErr w:type="spellEnd"/>
-      <w:r>
-        <w:t>)</w:t>
-      </w:r>
+      <w:bookmarkStart w:id="9" w:name="_Toc413827389"/>
+      <w:bookmarkStart w:id="10" w:name="_Toc413849839"/>
+      <w:r>
+        <w:t>Muss-Ziele (must have)</w:t>
+      </w:r>
+      <w:bookmarkEnd w:id="9"/>
       <w:bookmarkEnd w:id="10"/>
-      <w:bookmarkEnd w:id="11"/>
     </w:p>
     <w:p>
       <w:pPr>
@@ -3704,29 +3795,13 @@
         <w:pStyle w:val="berschrift2"/>
         <w:spacing w:line="256" w:lineRule="auto"/>
       </w:pPr>
-      <w:bookmarkStart w:id="12" w:name="_Toc413827390"/>
-      <w:bookmarkStart w:id="13" w:name="_Toc413849840"/>
-      <w:r>
-        <w:t>Soll-Ziele (</w:t>
-      </w:r>
-      <w:proofErr w:type="spellStart"/>
-      <w:r>
-        <w:t>should</w:t>
-      </w:r>
-      <w:proofErr w:type="spellEnd"/>
-      <w:r>
-        <w:t xml:space="preserve"> </w:t>
-      </w:r>
-      <w:proofErr w:type="spellStart"/>
-      <w:r>
-        <w:t>have</w:t>
-      </w:r>
-      <w:proofErr w:type="spellEnd"/>
-      <w:r>
-        <w:t>)</w:t>
-      </w:r>
+      <w:bookmarkStart w:id="11" w:name="_Toc413827390"/>
+      <w:bookmarkStart w:id="12" w:name="_Toc413849840"/>
+      <w:r>
+        <w:t>Soll-Ziele (should have)</w:t>
+      </w:r>
+      <w:bookmarkEnd w:id="11"/>
       <w:bookmarkEnd w:id="12"/>
-      <w:bookmarkEnd w:id="13"/>
     </w:p>
     <w:p>
       <w:pPr>
@@ -3753,23 +3828,23 @@
       <w:pPr>
         <w:pStyle w:val="berschrift1"/>
       </w:pPr>
-      <w:bookmarkStart w:id="14" w:name="_Toc413827391"/>
-      <w:bookmarkStart w:id="15" w:name="_Toc413849841"/>
+      <w:bookmarkStart w:id="13" w:name="_Toc413827391"/>
+      <w:bookmarkStart w:id="14" w:name="_Toc413849841"/>
       <w:r>
         <w:t>Produktfunktionen</w:t>
       </w:r>
+      <w:bookmarkEnd w:id="13"/>
       <w:bookmarkEnd w:id="14"/>
-      <w:bookmarkEnd w:id="15"/>
     </w:p>
     <w:p>
       <w:pPr>
         <w:pStyle w:val="berschrift2"/>
       </w:pPr>
-      <w:bookmarkStart w:id="16" w:name="_Toc413849842"/>
+      <w:bookmarkStart w:id="15" w:name="_Toc413849842"/>
       <w:r>
         <w:t>Hauptfunktionen</w:t>
       </w:r>
-      <w:bookmarkEnd w:id="16"/>
+      <w:bookmarkEnd w:id="15"/>
     </w:p>
     <w:p>
       <w:pPr>
@@ -3784,10 +3859,15 @@
         <w:t>/LF0005/ Verbindung herstellen</w:t>
       </w:r>
     </w:p>
+    <w:p>
+      <w:r>
+        <w:t>Die Verbindung des Smartphones zur App wird hergestellt wenn die App erkannt hat, dass noch keine Verbindung besteht. Für das manuelle Herstellen einer Verbindung wird es einen eigenen Button in der GUI der App geben.</w:t>
+      </w:r>
+    </w:p>
     <w:tbl>
       <w:tblPr>
         <w:tblStyle w:val="Gitternetztabelle4Akzent11"/>
-        <w:tblpPr w:leftFromText="141" w:rightFromText="141" w:vertAnchor="text" w:horzAnchor="margin" w:tblpY="913"/>
+        <w:tblpPr w:leftFromText="141" w:rightFromText="141" w:vertAnchor="text" w:horzAnchor="margin" w:tblpY="72"/>
         <w:tblW w:w="0" w:type="auto"/>
         <w:tblLook w:val="04A0" w:firstRow="1" w:lastRow="0" w:firstColumn="1" w:lastColumn="0" w:noHBand="0" w:noVBand="1"/>
       </w:tblPr>
@@ -3814,6 +3894,7 @@
               </w:tabs>
             </w:pPr>
             <w:r>
+              <w:lastRenderedPageBreak/>
               <w:t>Funktion</w:t>
             </w:r>
             <w:r>
@@ -3902,10 +3983,9 @@
                 </w:tcPr>
                 <w:p>
                   <w:pPr>
-                    <w:framePr w:hSpace="141" w:wrap="around" w:vAnchor="text" w:hAnchor="margin" w:y="913"/>
+                    <w:framePr w:hSpace="141" w:wrap="around" w:vAnchor="text" w:hAnchor="margin" w:y="72"/>
                   </w:pPr>
                   <w:r>
-                    <w:lastRenderedPageBreak/>
                     <w:t>Name</w:t>
                   </w:r>
                 </w:p>
@@ -3917,7 +3997,7 @@
                 </w:tcPr>
                 <w:p>
                   <w:pPr>
-                    <w:framePr w:hSpace="141" w:wrap="around" w:vAnchor="text" w:hAnchor="margin" w:y="913"/>
+                    <w:framePr w:hSpace="141" w:wrap="around" w:vAnchor="text" w:hAnchor="margin" w:y="72"/>
                     <w:cnfStyle w:val="100000000000" w:firstRow="1" w:lastRow="0" w:firstColumn="0" w:lastColumn="0" w:oddVBand="0" w:evenVBand="0" w:oddHBand="0" w:evenHBand="0" w:firstRowFirstColumn="0" w:firstRowLastColumn="0" w:lastRowFirstColumn="0" w:lastRowLastColumn="0"/>
                   </w:pPr>
                   <w:r>
@@ -3938,7 +4018,7 @@
                 </w:tcPr>
                 <w:p>
                   <w:pPr>
-                    <w:framePr w:hSpace="141" w:wrap="around" w:vAnchor="text" w:hAnchor="margin" w:y="913"/>
+                    <w:framePr w:hSpace="141" w:wrap="around" w:vAnchor="text" w:hAnchor="margin" w:y="72"/>
                   </w:pPr>
                   <w:r>
                     <w:t>Art</w:t>
@@ -3952,7 +4032,7 @@
                 </w:tcPr>
                 <w:p>
                   <w:pPr>
-                    <w:framePr w:hSpace="141" w:wrap="around" w:vAnchor="text" w:hAnchor="margin" w:y="913"/>
+                    <w:framePr w:hSpace="141" w:wrap="around" w:vAnchor="text" w:hAnchor="margin" w:y="72"/>
                     <w:cnfStyle w:val="000000100000" w:firstRow="0" w:lastRow="0" w:firstColumn="0" w:lastColumn="0" w:oddVBand="0" w:evenVBand="0" w:oddHBand="1" w:evenHBand="0" w:firstRowFirstColumn="0" w:firstRowLastColumn="0" w:lastRowFirstColumn="0" w:lastRowLastColumn="0"/>
                   </w:pPr>
                   <w:r>
@@ -3970,7 +4050,7 @@
                 </w:tcPr>
                 <w:p>
                   <w:pPr>
-                    <w:framePr w:hSpace="141" w:wrap="around" w:vAnchor="text" w:hAnchor="margin" w:y="913"/>
+                    <w:framePr w:hSpace="141" w:wrap="around" w:vAnchor="text" w:hAnchor="margin" w:y="72"/>
                   </w:pPr>
                   <w:r>
                     <w:t>Beschreibung</w:t>
@@ -3984,7 +4064,7 @@
                 </w:tcPr>
                 <w:p>
                   <w:pPr>
-                    <w:framePr w:hSpace="141" w:wrap="around" w:vAnchor="text" w:hAnchor="margin" w:y="913"/>
+                    <w:framePr w:hSpace="141" w:wrap="around" w:vAnchor="text" w:hAnchor="margin" w:y="72"/>
                     <w:cnfStyle w:val="000000000000" w:firstRow="0" w:lastRow="0" w:firstColumn="0" w:lastColumn="0" w:oddVBand="0" w:evenVBand="0" w:oddHBand="0" w:evenHBand="0" w:firstRowFirstColumn="0" w:firstRowLastColumn="0" w:lastRowFirstColumn="0" w:lastRowLastColumn="0"/>
                   </w:pPr>
                   <w:r>
@@ -4005,7 +4085,7 @@
                 </w:tcPr>
                 <w:p>
                   <w:pPr>
-                    <w:framePr w:hSpace="141" w:wrap="around" w:vAnchor="text" w:hAnchor="margin" w:y="913"/>
+                    <w:framePr w:hSpace="141" w:wrap="around" w:vAnchor="text" w:hAnchor="margin" w:y="72"/>
                   </w:pPr>
                   <w:r>
                     <w:t>Auslöser</w:t>
@@ -4019,7 +4099,7 @@
                 </w:tcPr>
                 <w:p>
                   <w:pPr>
-                    <w:framePr w:hSpace="141" w:wrap="around" w:vAnchor="text" w:hAnchor="margin" w:y="913"/>
+                    <w:framePr w:hSpace="141" w:wrap="around" w:vAnchor="text" w:hAnchor="margin" w:y="72"/>
                     <w:cnfStyle w:val="000000100000" w:firstRow="0" w:lastRow="0" w:firstColumn="0" w:lastColumn="0" w:oddVBand="0" w:evenVBand="0" w:oddHBand="1" w:evenHBand="0" w:firstRowFirstColumn="0" w:firstRowLastColumn="0" w:lastRowFirstColumn="0" w:lastRowLastColumn="0"/>
                   </w:pPr>
                   <w:r>
@@ -4037,7 +4117,7 @@
                 </w:tcPr>
                 <w:p>
                   <w:pPr>
-                    <w:framePr w:hSpace="141" w:wrap="around" w:vAnchor="text" w:hAnchor="margin" w:y="913"/>
+                    <w:framePr w:hSpace="141" w:wrap="around" w:vAnchor="text" w:hAnchor="margin" w:y="72"/>
                   </w:pPr>
                   <w:r>
                     <w:t>Ergebnis</w:t>
@@ -4051,7 +4131,7 @@
                 </w:tcPr>
                 <w:p>
                   <w:pPr>
-                    <w:framePr w:hSpace="141" w:wrap="around" w:vAnchor="text" w:hAnchor="margin" w:y="913"/>
+                    <w:framePr w:hSpace="141" w:wrap="around" w:vAnchor="text" w:hAnchor="margin" w:y="72"/>
                     <w:cnfStyle w:val="000000000000" w:firstRow="0" w:lastRow="0" w:firstColumn="0" w:lastColumn="0" w:oddVBand="0" w:evenVBand="0" w:oddHBand="0" w:evenHBand="0" w:firstRowFirstColumn="0" w:firstRowLastColumn="0" w:lastRowFirstColumn="0" w:lastRowLastColumn="0"/>
                   </w:pPr>
                   <w:r>
@@ -4072,7 +4152,7 @@
                 </w:tcPr>
                 <w:p>
                   <w:pPr>
-                    <w:framePr w:hSpace="141" w:wrap="around" w:vAnchor="text" w:hAnchor="margin" w:y="913"/>
+                    <w:framePr w:hSpace="141" w:wrap="around" w:vAnchor="text" w:hAnchor="margin" w:y="72"/>
                   </w:pPr>
                   <w:r>
                     <w:t>Akteure</w:t>
@@ -4086,7 +4166,7 @@
                 </w:tcPr>
                 <w:p>
                   <w:pPr>
-                    <w:framePr w:hSpace="141" w:wrap="around" w:vAnchor="text" w:hAnchor="margin" w:y="913"/>
+                    <w:framePr w:hSpace="141" w:wrap="around" w:vAnchor="text" w:hAnchor="margin" w:y="72"/>
                     <w:cnfStyle w:val="000000100000" w:firstRow="0" w:lastRow="0" w:firstColumn="0" w:lastColumn="0" w:oddVBand="0" w:evenVBand="0" w:oddHBand="1" w:evenHBand="0" w:firstRowFirstColumn="0" w:firstRowLastColumn="0" w:lastRowFirstColumn="0" w:lastRowLastColumn="0"/>
                   </w:pPr>
                   <w:r>
@@ -4104,7 +4184,7 @@
                 </w:tcPr>
                 <w:p>
                   <w:pPr>
-                    <w:framePr w:hSpace="141" w:wrap="around" w:vAnchor="text" w:hAnchor="margin" w:y="913"/>
+                    <w:framePr w:hSpace="141" w:wrap="around" w:vAnchor="text" w:hAnchor="margin" w:y="72"/>
                   </w:pPr>
                   <w:r>
                     <w:t>Eingehende</w:t>
@@ -4112,7 +4192,7 @@
                 </w:p>
                 <w:p>
                   <w:pPr>
-                    <w:framePr w:hSpace="141" w:wrap="around" w:vAnchor="text" w:hAnchor="margin" w:y="913"/>
+                    <w:framePr w:hSpace="141" w:wrap="around" w:vAnchor="text" w:hAnchor="margin" w:y="72"/>
                   </w:pPr>
                   <w:r>
                     <w:t>Informationen</w:t>
@@ -4126,7 +4206,7 @@
                 </w:tcPr>
                 <w:p>
                   <w:pPr>
-                    <w:framePr w:hSpace="141" w:wrap="around" w:vAnchor="text" w:hAnchor="margin" w:y="913"/>
+                    <w:framePr w:hSpace="141" w:wrap="around" w:vAnchor="text" w:hAnchor="margin" w:y="72"/>
                     <w:cnfStyle w:val="000000000000" w:firstRow="0" w:lastRow="0" w:firstColumn="0" w:lastColumn="0" w:oddVBand="0" w:evenVBand="0" w:oddHBand="0" w:evenHBand="0" w:firstRowFirstColumn="0" w:firstRowLastColumn="0" w:lastRowFirstColumn="0" w:lastRowLastColumn="0"/>
                   </w:pPr>
                   <w:r>
@@ -4147,7 +4227,7 @@
                 </w:tcPr>
                 <w:p>
                   <w:pPr>
-                    <w:framePr w:hSpace="141" w:wrap="around" w:vAnchor="text" w:hAnchor="margin" w:y="913"/>
+                    <w:framePr w:hSpace="141" w:wrap="around" w:vAnchor="text" w:hAnchor="margin" w:y="72"/>
                   </w:pPr>
                   <w:r>
                     <w:t>Vorbedingung</w:t>
@@ -4161,7 +4241,7 @@
                 </w:tcPr>
                 <w:p>
                   <w:pPr>
-                    <w:framePr w:hSpace="141" w:wrap="around" w:vAnchor="text" w:hAnchor="margin" w:y="913"/>
+                    <w:framePr w:hSpace="141" w:wrap="around" w:vAnchor="text" w:hAnchor="margin" w:y="72"/>
                     <w:cnfStyle w:val="000000100000" w:firstRow="0" w:lastRow="0" w:firstColumn="0" w:lastColumn="0" w:oddVBand="0" w:evenVBand="0" w:oddHBand="1" w:evenHBand="0" w:firstRowFirstColumn="0" w:firstRowLastColumn="0" w:lastRowFirstColumn="0" w:lastRowLastColumn="0"/>
                   </w:pPr>
                   <w:r>
@@ -4179,7 +4259,7 @@
                 </w:tcPr>
                 <w:p>
                   <w:pPr>
-                    <w:framePr w:hSpace="141" w:wrap="around" w:vAnchor="text" w:hAnchor="margin" w:y="913"/>
+                    <w:framePr w:hSpace="141" w:wrap="around" w:vAnchor="text" w:hAnchor="margin" w:y="72"/>
                   </w:pPr>
                   <w:r>
                     <w:t>Nachbedingung</w:t>
@@ -4193,7 +4273,7 @@
                 </w:tcPr>
                 <w:p>
                   <w:pPr>
-                    <w:framePr w:hSpace="141" w:wrap="around" w:vAnchor="text" w:hAnchor="margin" w:y="913"/>
+                    <w:framePr w:hSpace="141" w:wrap="around" w:vAnchor="text" w:hAnchor="margin" w:y="72"/>
                     <w:cnfStyle w:val="000000000000" w:firstRow="0" w:lastRow="0" w:firstColumn="0" w:lastColumn="0" w:oddVBand="0" w:evenVBand="0" w:oddHBand="0" w:evenHBand="0" w:firstRowFirstColumn="0" w:firstRowLastColumn="0" w:lastRowFirstColumn="0" w:lastRowLastColumn="0"/>
                   </w:pPr>
                   <w:r>
@@ -4264,22 +4344,12 @@
               <w:cnfStyle w:val="000000100000" w:firstRow="0" w:lastRow="0" w:firstColumn="0" w:lastColumn="0" w:oddVBand="0" w:evenVBand="0" w:oddHBand="1" w:evenHBand="0" w:firstRowFirstColumn="0" w:firstRowLastColumn="0" w:lastRowFirstColumn="0" w:lastRowLastColumn="0"/>
             </w:pPr>
             <w:r>
-              <w:t xml:space="preserve">Must </w:t>
-            </w:r>
-            <w:proofErr w:type="spellStart"/>
-            <w:r>
-              <w:t>Have</w:t>
-            </w:r>
-            <w:proofErr w:type="spellEnd"/>
+              <w:t>Must Have</w:t>
+            </w:r>
           </w:p>
         </w:tc>
       </w:tr>
     </w:tbl>
-    <w:p>
-      <w:r>
-        <w:t>Die Verbindung des Smartphones zur App wird hergestellt wenn die App erkannt hat, dass noch keine Verbindung besteht. Für das manuelle Herstellen einer Verbindung wird es einen eigenen Button in der GUI der App geben.</w:t>
-      </w:r>
-    </w:p>
     <w:p>
       <w:pPr>
         <w:spacing w:after="0"/>
@@ -4786,13 +4856,8 @@
               <w:cnfStyle w:val="000000100000" w:firstRow="0" w:lastRow="0" w:firstColumn="0" w:lastColumn="0" w:oddVBand="0" w:evenVBand="0" w:oddHBand="1" w:evenHBand="0" w:firstRowFirstColumn="0" w:firstRowLastColumn="0" w:lastRowFirstColumn="0" w:lastRowLastColumn="0"/>
             </w:pPr>
             <w:r>
-              <w:t xml:space="preserve">Must </w:t>
-            </w:r>
-            <w:proofErr w:type="spellStart"/>
-            <w:r>
-              <w:t>Have</w:t>
-            </w:r>
-            <w:proofErr w:type="spellEnd"/>
+              <w:t>Must Have</w:t>
+            </w:r>
           </w:p>
         </w:tc>
       </w:tr>
@@ -4824,7 +4889,7 @@
     <w:tbl>
       <w:tblPr>
         <w:tblStyle w:val="Gitternetztabelle4Akzent11"/>
-        <w:tblpPr w:leftFromText="141" w:rightFromText="141" w:vertAnchor="text" w:horzAnchor="margin" w:tblpY="-50"/>
+        <w:tblpPr w:leftFromText="141" w:rightFromText="141" w:vertAnchor="text" w:horzAnchor="margin" w:tblpY="35"/>
         <w:tblW w:w="0" w:type="auto"/>
         <w:tblLook w:val="04A0" w:firstRow="1" w:lastRow="0" w:firstColumn="1" w:lastColumn="0" w:noHBand="0" w:noVBand="1"/>
       </w:tblPr>
@@ -4851,7 +4916,6 @@
               </w:tabs>
             </w:pPr>
             <w:r>
-              <w:lastRenderedPageBreak/>
               <w:t>Funktion</w:t>
             </w:r>
             <w:r>
@@ -4940,7 +5004,7 @@
                 </w:tcPr>
                 <w:p>
                   <w:pPr>
-                    <w:framePr w:hSpace="141" w:wrap="around" w:vAnchor="text" w:hAnchor="margin" w:y="-50"/>
+                    <w:framePr w:hSpace="141" w:wrap="around" w:vAnchor="text" w:hAnchor="margin" w:y="35"/>
                   </w:pPr>
                   <w:r>
                     <w:t>Name</w:t>
@@ -4954,7 +5018,7 @@
                 </w:tcPr>
                 <w:p>
                   <w:pPr>
-                    <w:framePr w:hSpace="141" w:wrap="around" w:vAnchor="text" w:hAnchor="margin" w:y="-50"/>
+                    <w:framePr w:hSpace="141" w:wrap="around" w:vAnchor="text" w:hAnchor="margin" w:y="35"/>
                     <w:cnfStyle w:val="100000000000" w:firstRow="1" w:lastRow="0" w:firstColumn="0" w:lastColumn="0" w:oddVBand="0" w:evenVBand="0" w:oddHBand="0" w:evenHBand="0" w:firstRowFirstColumn="0" w:firstRowLastColumn="0" w:lastRowFirstColumn="0" w:lastRowLastColumn="0"/>
                   </w:pPr>
                   <w:r>
@@ -4975,7 +5039,7 @@
                 </w:tcPr>
                 <w:p>
                   <w:pPr>
-                    <w:framePr w:hSpace="141" w:wrap="around" w:vAnchor="text" w:hAnchor="margin" w:y="-50"/>
+                    <w:framePr w:hSpace="141" w:wrap="around" w:vAnchor="text" w:hAnchor="margin" w:y="35"/>
                   </w:pPr>
                   <w:r>
                     <w:t>Art</w:t>
@@ -4989,7 +5053,7 @@
                 </w:tcPr>
                 <w:p>
                   <w:pPr>
-                    <w:framePr w:hSpace="141" w:wrap="around" w:vAnchor="text" w:hAnchor="margin" w:y="-50"/>
+                    <w:framePr w:hSpace="141" w:wrap="around" w:vAnchor="text" w:hAnchor="margin" w:y="35"/>
                     <w:cnfStyle w:val="000000100000" w:firstRow="0" w:lastRow="0" w:firstColumn="0" w:lastColumn="0" w:oddVBand="0" w:evenVBand="0" w:oddHBand="1" w:evenHBand="0" w:firstRowFirstColumn="0" w:firstRowLastColumn="0" w:lastRowFirstColumn="0" w:lastRowLastColumn="0"/>
                   </w:pPr>
                   <w:r>
@@ -5007,7 +5071,7 @@
                 </w:tcPr>
                 <w:p>
                   <w:pPr>
-                    <w:framePr w:hSpace="141" w:wrap="around" w:vAnchor="text" w:hAnchor="margin" w:y="-50"/>
+                    <w:framePr w:hSpace="141" w:wrap="around" w:vAnchor="text" w:hAnchor="margin" w:y="35"/>
                   </w:pPr>
                   <w:r>
                     <w:t>Beschreibung</w:t>
@@ -5021,11 +5085,15 @@
                 </w:tcPr>
                 <w:p>
                   <w:pPr>
-                    <w:framePr w:hSpace="141" w:wrap="around" w:vAnchor="text" w:hAnchor="margin" w:y="-50"/>
+                    <w:framePr w:hSpace="141" w:wrap="around" w:vAnchor="text" w:hAnchor="margin" w:y="35"/>
                     <w:cnfStyle w:val="000000000000" w:firstRow="0" w:lastRow="0" w:firstColumn="0" w:lastColumn="0" w:oddVBand="0" w:evenVBand="0" w:oddHBand="0" w:evenHBand="0" w:firstRowFirstColumn="0" w:firstRowLastColumn="0" w:lastRowFirstColumn="0" w:lastRowLastColumn="0"/>
                   </w:pPr>
                   <w:r>
-                    <w:t>Auf die Kamera soll über die App zugegriffen werden können. Durch das Betätigen eines Buttons in der App wird ein Foto mit der Kamera aufgenommen, an das Smartphone übermittelt und dort angezeigt.</w:t>
+                    <w:t xml:space="preserve">Auf die Kamera soll über die App zugegriffen werden können. Durch das Betätigen eines Buttons in der App wird ein Foto mit der Kamera aufgenommen, an das Smartphone übermittelt und dort </w:t>
+                  </w:r>
+                  <w:r>
+                    <w:lastRenderedPageBreak/>
+                    <w:t>angezeigt.</w:t>
                   </w:r>
                 </w:p>
               </w:tc>
@@ -5042,9 +5110,10 @@
                 </w:tcPr>
                 <w:p>
                   <w:pPr>
-                    <w:framePr w:hSpace="141" w:wrap="around" w:vAnchor="text" w:hAnchor="margin" w:y="-50"/>
+                    <w:framePr w:hSpace="141" w:wrap="around" w:vAnchor="text" w:hAnchor="margin" w:y="35"/>
                   </w:pPr>
                   <w:r>
+                    <w:lastRenderedPageBreak/>
                     <w:t>Auslöser</w:t>
                   </w:r>
                 </w:p>
@@ -5056,7 +5125,7 @@
                 </w:tcPr>
                 <w:p>
                   <w:pPr>
-                    <w:framePr w:hSpace="141" w:wrap="around" w:vAnchor="text" w:hAnchor="margin" w:y="-50"/>
+                    <w:framePr w:hSpace="141" w:wrap="around" w:vAnchor="text" w:hAnchor="margin" w:y="35"/>
                     <w:cnfStyle w:val="000000100000" w:firstRow="0" w:lastRow="0" w:firstColumn="0" w:lastColumn="0" w:oddVBand="0" w:evenVBand="0" w:oddHBand="1" w:evenHBand="0" w:firstRowFirstColumn="0" w:firstRowLastColumn="0" w:lastRowFirstColumn="0" w:lastRowLastColumn="0"/>
                   </w:pPr>
                   <w:r>
@@ -5074,7 +5143,7 @@
                 </w:tcPr>
                 <w:p>
                   <w:pPr>
-                    <w:framePr w:hSpace="141" w:wrap="around" w:vAnchor="text" w:hAnchor="margin" w:y="-50"/>
+                    <w:framePr w:hSpace="141" w:wrap="around" w:vAnchor="text" w:hAnchor="margin" w:y="35"/>
                   </w:pPr>
                   <w:r>
                     <w:t>Ergebnis</w:t>
@@ -5088,7 +5157,7 @@
                 </w:tcPr>
                 <w:p>
                   <w:pPr>
-                    <w:framePr w:hSpace="141" w:wrap="around" w:vAnchor="text" w:hAnchor="margin" w:y="-50"/>
+                    <w:framePr w:hSpace="141" w:wrap="around" w:vAnchor="text" w:hAnchor="margin" w:y="35"/>
                     <w:cnfStyle w:val="000000000000" w:firstRow="0" w:lastRow="0" w:firstColumn="0" w:lastColumn="0" w:oddVBand="0" w:evenVBand="0" w:oddHBand="0" w:evenHBand="0" w:firstRowFirstColumn="0" w:firstRowLastColumn="0" w:lastRowFirstColumn="0" w:lastRowLastColumn="0"/>
                   </w:pPr>
                   <w:r>
@@ -5109,7 +5178,7 @@
                 </w:tcPr>
                 <w:p>
                   <w:pPr>
-                    <w:framePr w:hSpace="141" w:wrap="around" w:vAnchor="text" w:hAnchor="margin" w:y="-50"/>
+                    <w:framePr w:hSpace="141" w:wrap="around" w:vAnchor="text" w:hAnchor="margin" w:y="35"/>
                   </w:pPr>
                   <w:r>
                     <w:t>Akteure</w:t>
@@ -5123,7 +5192,7 @@
                 </w:tcPr>
                 <w:p>
                   <w:pPr>
-                    <w:framePr w:hSpace="141" w:wrap="around" w:vAnchor="text" w:hAnchor="margin" w:y="-50"/>
+                    <w:framePr w:hSpace="141" w:wrap="around" w:vAnchor="text" w:hAnchor="margin" w:y="35"/>
                     <w:cnfStyle w:val="000000100000" w:firstRow="0" w:lastRow="0" w:firstColumn="0" w:lastColumn="0" w:oddVBand="0" w:evenVBand="0" w:oddHBand="1" w:evenHBand="0" w:firstRowFirstColumn="0" w:firstRowLastColumn="0" w:lastRowFirstColumn="0" w:lastRowLastColumn="0"/>
                   </w:pPr>
                   <w:r>
@@ -5141,7 +5210,7 @@
                 </w:tcPr>
                 <w:p>
                   <w:pPr>
-                    <w:framePr w:hSpace="141" w:wrap="around" w:vAnchor="text" w:hAnchor="margin" w:y="-50"/>
+                    <w:framePr w:hSpace="141" w:wrap="around" w:vAnchor="text" w:hAnchor="margin" w:y="35"/>
                   </w:pPr>
                   <w:r>
                     <w:t>Eingehende</w:t>
@@ -5149,7 +5218,7 @@
                 </w:p>
                 <w:p>
                   <w:pPr>
-                    <w:framePr w:hSpace="141" w:wrap="around" w:vAnchor="text" w:hAnchor="margin" w:y="-50"/>
+                    <w:framePr w:hSpace="141" w:wrap="around" w:vAnchor="text" w:hAnchor="margin" w:y="35"/>
                   </w:pPr>
                   <w:r>
                     <w:t>Informationen</w:t>
@@ -5163,7 +5232,7 @@
                 </w:tcPr>
                 <w:p>
                   <w:pPr>
-                    <w:framePr w:hSpace="141" w:wrap="around" w:vAnchor="text" w:hAnchor="margin" w:y="-50"/>
+                    <w:framePr w:hSpace="141" w:wrap="around" w:vAnchor="text" w:hAnchor="margin" w:y="35"/>
                     <w:cnfStyle w:val="000000000000" w:firstRow="0" w:lastRow="0" w:firstColumn="0" w:lastColumn="0" w:oddVBand="0" w:evenVBand="0" w:oddHBand="0" w:evenHBand="0" w:firstRowFirstColumn="0" w:firstRowLastColumn="0" w:lastRowFirstColumn="0" w:lastRowLastColumn="0"/>
                   </w:pPr>
                   <w:r>
@@ -5184,7 +5253,7 @@
                 </w:tcPr>
                 <w:p>
                   <w:pPr>
-                    <w:framePr w:hSpace="141" w:wrap="around" w:vAnchor="text" w:hAnchor="margin" w:y="-50"/>
+                    <w:framePr w:hSpace="141" w:wrap="around" w:vAnchor="text" w:hAnchor="margin" w:y="35"/>
                   </w:pPr>
                   <w:r>
                     <w:t>Vorbedingung</w:t>
@@ -5198,7 +5267,7 @@
                 </w:tcPr>
                 <w:p>
                   <w:pPr>
-                    <w:framePr w:hSpace="141" w:wrap="around" w:vAnchor="text" w:hAnchor="margin" w:y="-50"/>
+                    <w:framePr w:hSpace="141" w:wrap="around" w:vAnchor="text" w:hAnchor="margin" w:y="35"/>
                     <w:cnfStyle w:val="000000100000" w:firstRow="0" w:lastRow="0" w:firstColumn="0" w:lastColumn="0" w:oddVBand="0" w:evenVBand="0" w:oddHBand="1" w:evenHBand="0" w:firstRowFirstColumn="0" w:firstRowLastColumn="0" w:lastRowFirstColumn="0" w:lastRowLastColumn="0"/>
                   </w:pPr>
                   <w:r>
@@ -5216,7 +5285,7 @@
                 </w:tcPr>
                 <w:p>
                   <w:pPr>
-                    <w:framePr w:hSpace="141" w:wrap="around" w:vAnchor="text" w:hAnchor="margin" w:y="-50"/>
+                    <w:framePr w:hSpace="141" w:wrap="around" w:vAnchor="text" w:hAnchor="margin" w:y="35"/>
                   </w:pPr>
                   <w:r>
                     <w:t>Nachbedingung</w:t>
@@ -5230,7 +5299,7 @@
                 </w:tcPr>
                 <w:p>
                   <w:pPr>
-                    <w:framePr w:hSpace="141" w:wrap="around" w:vAnchor="text" w:hAnchor="margin" w:y="-50"/>
+                    <w:framePr w:hSpace="141" w:wrap="around" w:vAnchor="text" w:hAnchor="margin" w:y="35"/>
                     <w:cnfStyle w:val="000000000000" w:firstRow="0" w:lastRow="0" w:firstColumn="0" w:lastColumn="0" w:oddVBand="0" w:evenVBand="0" w:oddHBand="0" w:evenHBand="0" w:firstRowFirstColumn="0" w:firstRowLastColumn="0" w:lastRowFirstColumn="0" w:lastRowLastColumn="0"/>
                   </w:pPr>
                   <w:r>
@@ -5259,6 +5328,7 @@
               <w:cnfStyle w:val="000000100000" w:firstRow="0" w:lastRow="0" w:firstColumn="0" w:lastColumn="0" w:oddVBand="0" w:evenVBand="0" w:oddHBand="1" w:evenHBand="0" w:firstRowFirstColumn="0" w:firstRowLastColumn="0" w:lastRowFirstColumn="0" w:lastRowLastColumn="0"/>
             </w:pPr>
             <w:r>
+              <w:lastRenderedPageBreak/>
               <w:t>Hoch</w:t>
             </w:r>
           </w:p>
@@ -5301,13 +5371,8 @@
               <w:cnfStyle w:val="000000100000" w:firstRow="0" w:lastRow="0" w:firstColumn="0" w:lastColumn="0" w:oddVBand="0" w:evenVBand="0" w:oddHBand="1" w:evenHBand="0" w:firstRowFirstColumn="0" w:firstRowLastColumn="0" w:lastRowFirstColumn="0" w:lastRowLastColumn="0"/>
             </w:pPr>
             <w:r>
-              <w:t xml:space="preserve">Must </w:t>
-            </w:r>
-            <w:proofErr w:type="spellStart"/>
-            <w:r>
-              <w:t>Have</w:t>
-            </w:r>
-            <w:proofErr w:type="spellEnd"/>
+              <w:t>Must Have</w:t>
+            </w:r>
           </w:p>
         </w:tc>
       </w:tr>
@@ -5334,7 +5399,7 @@
     <w:tbl>
       <w:tblPr>
         <w:tblStyle w:val="Gitternetztabelle4Akzent11"/>
-        <w:tblpPr w:leftFromText="141" w:rightFromText="141" w:vertAnchor="text" w:horzAnchor="margin" w:tblpY="1223"/>
+        <w:tblpPr w:leftFromText="141" w:rightFromText="141" w:vertAnchor="text" w:horzAnchor="margin" w:tblpY="1538"/>
         <w:tblW w:w="0" w:type="auto"/>
         <w:tblLook w:val="04A0" w:firstRow="1" w:lastRow="0" w:firstColumn="1" w:lastColumn="0" w:noHBand="0" w:noVBand="1"/>
       </w:tblPr>
@@ -5449,7 +5514,7 @@
                 </w:tcPr>
                 <w:p>
                   <w:pPr>
-                    <w:framePr w:hSpace="141" w:wrap="around" w:vAnchor="text" w:hAnchor="margin" w:y="1223"/>
+                    <w:framePr w:hSpace="141" w:wrap="around" w:vAnchor="text" w:hAnchor="margin" w:y="1538"/>
                   </w:pPr>
                   <w:r>
                     <w:t>Name</w:t>
@@ -5463,7 +5528,7 @@
                 </w:tcPr>
                 <w:p>
                   <w:pPr>
-                    <w:framePr w:hSpace="141" w:wrap="around" w:vAnchor="text" w:hAnchor="margin" w:y="1223"/>
+                    <w:framePr w:hSpace="141" w:wrap="around" w:vAnchor="text" w:hAnchor="margin" w:y="1538"/>
                     <w:cnfStyle w:val="100000000000" w:firstRow="1" w:lastRow="0" w:firstColumn="0" w:lastColumn="0" w:oddVBand="0" w:evenVBand="0" w:oddHBand="0" w:evenHBand="0" w:firstRowFirstColumn="0" w:firstRowLastColumn="0" w:lastRowFirstColumn="0" w:lastRowLastColumn="0"/>
                   </w:pPr>
                   <w:r>
@@ -5484,7 +5549,7 @@
                 </w:tcPr>
                 <w:p>
                   <w:pPr>
-                    <w:framePr w:hSpace="141" w:wrap="around" w:vAnchor="text" w:hAnchor="margin" w:y="1223"/>
+                    <w:framePr w:hSpace="141" w:wrap="around" w:vAnchor="text" w:hAnchor="margin" w:y="1538"/>
                   </w:pPr>
                   <w:r>
                     <w:t>Art</w:t>
@@ -5498,7 +5563,7 @@
                 </w:tcPr>
                 <w:p>
                   <w:pPr>
-                    <w:framePr w:hSpace="141" w:wrap="around" w:vAnchor="text" w:hAnchor="margin" w:y="1223"/>
+                    <w:framePr w:hSpace="141" w:wrap="around" w:vAnchor="text" w:hAnchor="margin" w:y="1538"/>
                     <w:cnfStyle w:val="000000100000" w:firstRow="0" w:lastRow="0" w:firstColumn="0" w:lastColumn="0" w:oddVBand="0" w:evenVBand="0" w:oddHBand="1" w:evenHBand="0" w:firstRowFirstColumn="0" w:firstRowLastColumn="0" w:lastRowFirstColumn="0" w:lastRowLastColumn="0"/>
                   </w:pPr>
                   <w:r>
@@ -5516,7 +5581,7 @@
                 </w:tcPr>
                 <w:p>
                   <w:pPr>
-                    <w:framePr w:hSpace="141" w:wrap="around" w:vAnchor="text" w:hAnchor="margin" w:y="1223"/>
+                    <w:framePr w:hSpace="141" w:wrap="around" w:vAnchor="text" w:hAnchor="margin" w:y="1538"/>
                   </w:pPr>
                   <w:r>
                     <w:t>Beschreibung</w:t>
@@ -5530,7 +5595,7 @@
                 </w:tcPr>
                 <w:p>
                   <w:pPr>
-                    <w:framePr w:hSpace="141" w:wrap="around" w:vAnchor="text" w:hAnchor="margin" w:y="1223"/>
+                    <w:framePr w:hSpace="141" w:wrap="around" w:vAnchor="text" w:hAnchor="margin" w:y="1538"/>
                     <w:cnfStyle w:val="000000000000" w:firstRow="0" w:lastRow="0" w:firstColumn="0" w:lastColumn="0" w:oddVBand="0" w:evenVBand="0" w:oddHBand="0" w:evenHBand="0" w:firstRowFirstColumn="0" w:firstRowLastColumn="0" w:lastRowFirstColumn="0" w:lastRowLastColumn="0"/>
                   </w:pPr>
                   <w:r>
@@ -5551,7 +5616,7 @@
                 </w:tcPr>
                 <w:p>
                   <w:pPr>
-                    <w:framePr w:hSpace="141" w:wrap="around" w:vAnchor="text" w:hAnchor="margin" w:y="1223"/>
+                    <w:framePr w:hSpace="141" w:wrap="around" w:vAnchor="text" w:hAnchor="margin" w:y="1538"/>
                   </w:pPr>
                   <w:r>
                     <w:t>Auslöser</w:t>
@@ -5565,7 +5630,7 @@
                 </w:tcPr>
                 <w:p>
                   <w:pPr>
-                    <w:framePr w:hSpace="141" w:wrap="around" w:vAnchor="text" w:hAnchor="margin" w:y="1223"/>
+                    <w:framePr w:hSpace="141" w:wrap="around" w:vAnchor="text" w:hAnchor="margin" w:y="1538"/>
                     <w:cnfStyle w:val="000000100000" w:firstRow="0" w:lastRow="0" w:firstColumn="0" w:lastColumn="0" w:oddVBand="0" w:evenVBand="0" w:oddHBand="1" w:evenHBand="0" w:firstRowFirstColumn="0" w:firstRowLastColumn="0" w:lastRowFirstColumn="0" w:lastRowLastColumn="0"/>
                   </w:pPr>
                   <w:r>
@@ -5583,7 +5648,7 @@
                 </w:tcPr>
                 <w:p>
                   <w:pPr>
-                    <w:framePr w:hSpace="141" w:wrap="around" w:vAnchor="text" w:hAnchor="margin" w:y="1223"/>
+                    <w:framePr w:hSpace="141" w:wrap="around" w:vAnchor="text" w:hAnchor="margin" w:y="1538"/>
                   </w:pPr>
                   <w:r>
                     <w:t>Ergebnis</w:t>
@@ -5597,7 +5662,7 @@
                 </w:tcPr>
                 <w:p>
                   <w:pPr>
-                    <w:framePr w:hSpace="141" w:wrap="around" w:vAnchor="text" w:hAnchor="margin" w:y="1223"/>
+                    <w:framePr w:hSpace="141" w:wrap="around" w:vAnchor="text" w:hAnchor="margin" w:y="1538"/>
                     <w:cnfStyle w:val="000000000000" w:firstRow="0" w:lastRow="0" w:firstColumn="0" w:lastColumn="0" w:oddVBand="0" w:evenVBand="0" w:oddHBand="0" w:evenHBand="0" w:firstRowFirstColumn="0" w:firstRowLastColumn="0" w:lastRowFirstColumn="0" w:lastRowLastColumn="0"/>
                   </w:pPr>
                   <w:r>
@@ -5618,7 +5683,7 @@
                 </w:tcPr>
                 <w:p>
                   <w:pPr>
-                    <w:framePr w:hSpace="141" w:wrap="around" w:vAnchor="text" w:hAnchor="margin" w:y="1223"/>
+                    <w:framePr w:hSpace="141" w:wrap="around" w:vAnchor="text" w:hAnchor="margin" w:y="1538"/>
                   </w:pPr>
                   <w:r>
                     <w:t>Akteure</w:t>
@@ -5632,7 +5697,7 @@
                 </w:tcPr>
                 <w:p>
                   <w:pPr>
-                    <w:framePr w:hSpace="141" w:wrap="around" w:vAnchor="text" w:hAnchor="margin" w:y="1223"/>
+                    <w:framePr w:hSpace="141" w:wrap="around" w:vAnchor="text" w:hAnchor="margin" w:y="1538"/>
                     <w:cnfStyle w:val="000000100000" w:firstRow="0" w:lastRow="0" w:firstColumn="0" w:lastColumn="0" w:oddVBand="0" w:evenVBand="0" w:oddHBand="1" w:evenHBand="0" w:firstRowFirstColumn="0" w:firstRowLastColumn="0" w:lastRowFirstColumn="0" w:lastRowLastColumn="0"/>
                   </w:pPr>
                   <w:r>
@@ -5650,7 +5715,7 @@
                 </w:tcPr>
                 <w:p>
                   <w:pPr>
-                    <w:framePr w:hSpace="141" w:wrap="around" w:vAnchor="text" w:hAnchor="margin" w:y="1223"/>
+                    <w:framePr w:hSpace="141" w:wrap="around" w:vAnchor="text" w:hAnchor="margin" w:y="1538"/>
                   </w:pPr>
                   <w:r>
                     <w:t>Eingehende</w:t>
@@ -5658,7 +5723,7 @@
                 </w:p>
                 <w:p>
                   <w:pPr>
-                    <w:framePr w:hSpace="141" w:wrap="around" w:vAnchor="text" w:hAnchor="margin" w:y="1223"/>
+                    <w:framePr w:hSpace="141" w:wrap="around" w:vAnchor="text" w:hAnchor="margin" w:y="1538"/>
                   </w:pPr>
                   <w:r>
                     <w:t>Informationen</w:t>
@@ -5672,7 +5737,7 @@
                 </w:tcPr>
                 <w:p>
                   <w:pPr>
-                    <w:framePr w:hSpace="141" w:wrap="around" w:vAnchor="text" w:hAnchor="margin" w:y="1223"/>
+                    <w:framePr w:hSpace="141" w:wrap="around" w:vAnchor="text" w:hAnchor="margin" w:y="1538"/>
                     <w:cnfStyle w:val="000000000000" w:firstRow="0" w:lastRow="0" w:firstColumn="0" w:lastColumn="0" w:oddVBand="0" w:evenVBand="0" w:oddHBand="0" w:evenHBand="0" w:firstRowFirstColumn="0" w:firstRowLastColumn="0" w:lastRowFirstColumn="0" w:lastRowLastColumn="0"/>
                   </w:pPr>
                   <w:r>
@@ -5693,7 +5758,7 @@
                 </w:tcPr>
                 <w:p>
                   <w:pPr>
-                    <w:framePr w:hSpace="141" w:wrap="around" w:vAnchor="text" w:hAnchor="margin" w:y="1223"/>
+                    <w:framePr w:hSpace="141" w:wrap="around" w:vAnchor="text" w:hAnchor="margin" w:y="1538"/>
                   </w:pPr>
                   <w:r>
                     <w:t>Vorbedingung</w:t>
@@ -5707,7 +5772,7 @@
                 </w:tcPr>
                 <w:p>
                   <w:pPr>
-                    <w:framePr w:hSpace="141" w:wrap="around" w:vAnchor="text" w:hAnchor="margin" w:y="1223"/>
+                    <w:framePr w:hSpace="141" w:wrap="around" w:vAnchor="text" w:hAnchor="margin" w:y="1538"/>
                     <w:cnfStyle w:val="000000100000" w:firstRow="0" w:lastRow="0" w:firstColumn="0" w:lastColumn="0" w:oddVBand="0" w:evenVBand="0" w:oddHBand="1" w:evenHBand="0" w:firstRowFirstColumn="0" w:firstRowLastColumn="0" w:lastRowFirstColumn="0" w:lastRowLastColumn="0"/>
                   </w:pPr>
                   <w:r>
@@ -5725,7 +5790,7 @@
                 </w:tcPr>
                 <w:p>
                   <w:pPr>
-                    <w:framePr w:hSpace="141" w:wrap="around" w:vAnchor="text" w:hAnchor="margin" w:y="1223"/>
+                    <w:framePr w:hSpace="141" w:wrap="around" w:vAnchor="text" w:hAnchor="margin" w:y="1538"/>
                   </w:pPr>
                   <w:r>
                     <w:t>Nachbedingung</w:t>
@@ -5739,7 +5804,7 @@
                 </w:tcPr>
                 <w:p>
                   <w:pPr>
-                    <w:framePr w:hSpace="141" w:wrap="around" w:vAnchor="text" w:hAnchor="margin" w:y="1223"/>
+                    <w:framePr w:hSpace="141" w:wrap="around" w:vAnchor="text" w:hAnchor="margin" w:y="1538"/>
                     <w:cnfStyle w:val="000000000000" w:firstRow="0" w:lastRow="0" w:firstColumn="0" w:lastColumn="0" w:oddVBand="0" w:evenVBand="0" w:oddHBand="0" w:evenHBand="0" w:firstRowFirstColumn="0" w:firstRowLastColumn="0" w:lastRowFirstColumn="0" w:lastRowLastColumn="0"/>
                   </w:pPr>
                   <w:r>
@@ -5810,28 +5875,15 @@
               <w:cnfStyle w:val="000000100000" w:firstRow="0" w:lastRow="0" w:firstColumn="0" w:lastColumn="0" w:oddVBand="0" w:evenVBand="0" w:oddHBand="1" w:evenHBand="0" w:firstRowFirstColumn="0" w:firstRowLastColumn="0" w:lastRowFirstColumn="0" w:lastRowLastColumn="0"/>
             </w:pPr>
             <w:r>
-              <w:t xml:space="preserve">Must </w:t>
-            </w:r>
-            <w:proofErr w:type="spellStart"/>
-            <w:r>
-              <w:t>Have</w:t>
-            </w:r>
-            <w:proofErr w:type="spellEnd"/>
+              <w:t>Must Have</w:t>
+            </w:r>
           </w:p>
         </w:tc>
       </w:tr>
     </w:tbl>
     <w:p>
       <w:r>
-        <w:t>Die Aufnahme von Videos durch die eben genannte Kamera im Teddy soll ebenfalls unterstützt werden. Diese Daten werden dann an das Smartphone geschickt („</w:t>
-      </w:r>
-      <w:proofErr w:type="spellStart"/>
-      <w:r>
-        <w:t>gestreamt</w:t>
-      </w:r>
-      <w:proofErr w:type="spellEnd"/>
-      <w:r>
-        <w:t>“) und dort (live, bzw. mit möglichst kleiner Verzögerung) wiedergegeben. Zusätzlich soll während dieser Übertragung auch das Drehen das Kopfes (/LF0010/) möglich sein.</w:t>
+        <w:t>Die Aufnahme von Videos durch die eben genannte Kamera im Teddy soll ebenfalls unterstützt werden. Diese Daten werden dann an das Smartphone geschickt („gestreamt“) und dort (live, bzw. mit möglichst kleiner Verzögerung) wiedergegeben. Zusätzlich soll während dieser Übertragung auch das Drehen das Kopfes (/LF0010/) möglich sein.</w:t>
       </w:r>
     </w:p>
     <w:p>
@@ -6068,7 +6120,6 @@
                 </w:tcPr>
                 <w:p>
                   <w:r>
-                    <w:lastRenderedPageBreak/>
                     <w:t>Auslöser</w:t>
                   </w:r>
                 </w:p>
@@ -6259,7 +6310,6 @@
               <w:cnfStyle w:val="000000100000" w:firstRow="0" w:lastRow="0" w:firstColumn="0" w:lastColumn="0" w:oddVBand="0" w:evenVBand="0" w:oddHBand="1" w:evenHBand="0" w:firstRowFirstColumn="0" w:firstRowLastColumn="0" w:lastRowFirstColumn="0" w:lastRowLastColumn="0"/>
             </w:pPr>
             <w:r>
-              <w:lastRenderedPageBreak/>
               <w:t>Hoch</w:t>
             </w:r>
           </w:p>
@@ -6302,13 +6352,8 @@
               <w:cnfStyle w:val="000000100000" w:firstRow="0" w:lastRow="0" w:firstColumn="0" w:lastColumn="0" w:oddVBand="0" w:evenVBand="0" w:oddHBand="1" w:evenHBand="0" w:firstRowFirstColumn="0" w:firstRowLastColumn="0" w:lastRowFirstColumn="0" w:lastRowLastColumn="0"/>
             </w:pPr>
             <w:r>
-              <w:t xml:space="preserve">Must </w:t>
-            </w:r>
-            <w:proofErr w:type="spellStart"/>
-            <w:r>
-              <w:t>Have</w:t>
-            </w:r>
-            <w:proofErr w:type="spellEnd"/>
+              <w:t>Must Have</w:t>
+            </w:r>
           </w:p>
         </w:tc>
       </w:tr>
@@ -6329,6 +6374,7 @@
         <w:ind w:left="720" w:hanging="720"/>
       </w:pPr>
       <w:r>
+        <w:lastRenderedPageBreak/>
         <w:t>/LF0045/ Sound-Wiedergabe (live)</w:t>
       </w:r>
     </w:p>
@@ -6782,21 +6828,8 @@
               <w:cnfStyle w:val="000000100000" w:firstRow="0" w:lastRow="0" w:firstColumn="0" w:lastColumn="0" w:oddVBand="0" w:evenVBand="0" w:oddHBand="1" w:evenHBand="0" w:firstRowFirstColumn="0" w:firstRowLastColumn="0" w:lastRowFirstColumn="0" w:lastRowLastColumn="0"/>
             </w:pPr>
             <w:r>
-              <w:t xml:space="preserve">Nice </w:t>
-            </w:r>
-            <w:proofErr w:type="spellStart"/>
-            <w:r>
-              <w:t>To</w:t>
-            </w:r>
-            <w:proofErr w:type="spellEnd"/>
-            <w:r>
-              <w:t xml:space="preserve"> </w:t>
-            </w:r>
-            <w:proofErr w:type="spellStart"/>
-            <w:r>
-              <w:t>Have</w:t>
-            </w:r>
-            <w:proofErr w:type="spellEnd"/>
+              <w:t>Nice To Have</w:t>
+            </w:r>
           </w:p>
         </w:tc>
       </w:tr>
@@ -7265,13 +7298,8 @@
               <w:cnfStyle w:val="000000100000" w:firstRow="0" w:lastRow="0" w:firstColumn="0" w:lastColumn="0" w:oddVBand="0" w:evenVBand="0" w:oddHBand="1" w:evenHBand="0" w:firstRowFirstColumn="0" w:firstRowLastColumn="0" w:lastRowFirstColumn="0" w:lastRowLastColumn="0"/>
             </w:pPr>
             <w:r>
-              <w:t xml:space="preserve">Must </w:t>
-            </w:r>
-            <w:proofErr w:type="spellStart"/>
-            <w:r>
-              <w:t>Have</w:t>
-            </w:r>
-            <w:proofErr w:type="spellEnd"/>
+              <w:t>Must Have</w:t>
+            </w:r>
           </w:p>
         </w:tc>
       </w:tr>
@@ -7292,32 +7320,18 @@
         <w:ind w:left="720" w:hanging="720"/>
       </w:pPr>
       <w:r>
-        <w:lastRenderedPageBreak/>
-        <w:t xml:space="preserve">/LF0060/ </w:t>
-      </w:r>
-      <w:proofErr w:type="spellStart"/>
-      <w:r>
-        <w:t>Babyfon</w:t>
-      </w:r>
-      <w:proofErr w:type="spellEnd"/>
+        <w:t>/LF0060/ Babyfon</w:t>
+      </w:r>
     </w:p>
     <w:p>
       <w:r>
-        <w:t xml:space="preserve">Das Kuscheltier soll ebenfalls über ein Mikrofon verfügen. Das macht sich diese Funktion zunutze, dieses Mikrofon im Teddybär nimmt alles Mögliche auf, und sendet es direkt an die App, welche es live (mit so kurzer Verzögerung wie möglich) wiedergibt. Dies entspricht der Funktion eines herkömmlichen </w:t>
-      </w:r>
-      <w:proofErr w:type="spellStart"/>
-      <w:r>
-        <w:t>Babyfons</w:t>
-      </w:r>
-      <w:proofErr w:type="spellEnd"/>
-      <w:r>
-        <w:t>.</w:t>
+        <w:t>Das Kuscheltier soll ebenfalls über ein Mikrofon verfügen. Das macht sich diese Funktion zunutze, dieses Mikrofon im Teddybär nimmt alles Mögliche auf, und sendet es direkt an die App, welche es live (mit so kurzer Verzögerung wie möglich) wiedergibt. Dies entspricht der Funktion eines herkömmlichen Babyfons.</w:t>
       </w:r>
     </w:p>
     <w:tbl>
       <w:tblPr>
         <w:tblStyle w:val="Gitternetztabelle4Akzent11"/>
-        <w:tblpPr w:leftFromText="141" w:rightFromText="141" w:vertAnchor="text" w:horzAnchor="margin" w:tblpY="-21"/>
+        <w:tblpPr w:leftFromText="141" w:rightFromText="141" w:vertAnchor="text" w:horzAnchor="margin" w:tblpY="-9"/>
         <w:tblW w:w="0" w:type="auto"/>
         <w:tblLook w:val="04A0" w:firstRow="1" w:lastRow="0" w:firstColumn="1" w:lastColumn="0" w:noHBand="0" w:noVBand="1"/>
       </w:tblPr>
@@ -7343,7 +7357,10 @@
                 <w:tab w:val="left" w:pos="1818"/>
               </w:tabs>
             </w:pPr>
-            <w:r>
+            <w:bookmarkStart w:id="16" w:name="_Toc413827392"/>
+            <w:bookmarkStart w:id="17" w:name="_Toc413849843"/>
+            <w:r>
+              <w:lastRenderedPageBreak/>
               <w:t>Funktion</w:t>
             </w:r>
             <w:r>
@@ -7447,13 +7464,8 @@
                   <w:pPr>
                     <w:cnfStyle w:val="100000000000" w:firstRow="1" w:lastRow="0" w:firstColumn="0" w:lastColumn="0" w:oddVBand="0" w:evenVBand="0" w:oddHBand="0" w:evenHBand="0" w:firstRowFirstColumn="0" w:firstRowLastColumn="0" w:lastRowFirstColumn="0" w:lastRowLastColumn="0"/>
                   </w:pPr>
-                  <w:proofErr w:type="spellStart"/>
-                  <w:r>
-                    <w:t>Babyfon</w:t>
-                  </w:r>
-                  <w:proofErr w:type="spellEnd"/>
-                  <w:r>
-                    <w:t xml:space="preserve"> (/LF0060/)</w:t>
+                  <w:r>
+                    <w:t>Babyfon (/LF0060/)</w:t>
                   </w:r>
                 </w:p>
               </w:tc>
@@ -7577,35 +7589,7 @@
                     <w:rPr>
                       <w:lang w:val="en-US"/>
                     </w:rPr>
-                    <w:t xml:space="preserve">Audio-Livestream </w:t>
-                  </w:r>
-                  <w:proofErr w:type="spellStart"/>
-                  <w:r>
-                    <w:rPr>
-                      <w:lang w:val="en-US"/>
-                    </w:rPr>
-                    <w:t>vom</w:t>
-                  </w:r>
-                  <w:proofErr w:type="spellEnd"/>
-                  <w:r>
-                    <w:rPr>
-                      <w:lang w:val="en-US"/>
-                    </w:rPr>
-                    <w:t xml:space="preserve"> Teddy </w:t>
-                  </w:r>
-                  <w:proofErr w:type="spellStart"/>
-                  <w:r>
-                    <w:rPr>
-                      <w:lang w:val="en-US"/>
-                    </w:rPr>
-                    <w:t>zur</w:t>
-                  </w:r>
-                  <w:proofErr w:type="spellEnd"/>
-                  <w:r>
-                    <w:rPr>
-                      <w:lang w:val="en-US"/>
-                    </w:rPr>
-                    <w:t xml:space="preserve"> App</w:t>
+                    <w:t>Audio-Livestream vom Teddy zur App</w:t>
                   </w:r>
                 </w:p>
               </w:tc>
@@ -7795,13 +7779,8 @@
               <w:cnfStyle w:val="000000100000" w:firstRow="0" w:lastRow="0" w:firstColumn="0" w:lastColumn="0" w:oddVBand="0" w:evenVBand="0" w:oddHBand="1" w:evenHBand="0" w:firstRowFirstColumn="0" w:firstRowLastColumn="0" w:lastRowFirstColumn="0" w:lastRowLastColumn="0"/>
             </w:pPr>
             <w:r>
-              <w:t xml:space="preserve">Must </w:t>
-            </w:r>
-            <w:proofErr w:type="spellStart"/>
-            <w:r>
-              <w:t>Have</w:t>
-            </w:r>
-            <w:proofErr w:type="spellEnd"/>
+              <w:t>Must Have</w:t>
+            </w:r>
           </w:p>
         </w:tc>
       </w:tr>
@@ -7810,25 +7789,26 @@
       <w:pPr>
         <w:pStyle w:val="berschrift1"/>
       </w:pPr>
-      <w:bookmarkStart w:id="17" w:name="_Toc413827392"/>
-      <w:bookmarkStart w:id="18" w:name="_Toc413849843"/>
+      <w:r>
+        <w:t xml:space="preserve"> </w:t>
+      </w:r>
       <w:r>
         <w:t>Machbarkeit</w:t>
       </w:r>
+      <w:bookmarkEnd w:id="16"/>
       <w:bookmarkEnd w:id="17"/>
-      <w:bookmarkEnd w:id="18"/>
     </w:p>
     <w:p>
       <w:pPr>
         <w:pStyle w:val="berschrift2"/>
       </w:pPr>
-      <w:bookmarkStart w:id="19" w:name="_Toc413827393"/>
-      <w:bookmarkStart w:id="20" w:name="_Toc413849844"/>
+      <w:bookmarkStart w:id="18" w:name="_Toc413827393"/>
+      <w:bookmarkStart w:id="19" w:name="_Toc413849844"/>
       <w:r>
         <w:t>Technische Machbarkeit</w:t>
       </w:r>
+      <w:bookmarkEnd w:id="18"/>
       <w:bookmarkEnd w:id="19"/>
-      <w:bookmarkEnd w:id="20"/>
     </w:p>
     <w:p>
       <w:pPr>
@@ -7863,36 +7843,16 @@
             <v:path o:extrusionok="f" gradientshapeok="t" o:connecttype="rect"/>
             <o:lock v:ext="edit" aspectratio="t"/>
           </v:shapetype>
-          <v:shape id="_x0000_i1025" type="#_x0000_t75" style="width:452.55pt;height:181.3pt" o:ole="">
+          <v:shape id="_x0000_i1025" type="#_x0000_t75" style="width:452.25pt;height:181.5pt" o:ole="">
             <v:imagedata r:id="rId8" o:title=""/>
           </v:shape>
-          <o:OLEObject Type="Embed" ProgID="Visio.Drawing.15" ShapeID="_x0000_i1025" DrawAspect="Content" ObjectID="_1487606220" r:id="rId9"/>
+          <o:OLEObject Type="Embed" ProgID="Visio.Drawing.15" ShapeID="_x0000_i1025" DrawAspect="Content" ObjectID="_1490859414" r:id="rId9"/>
         </w:object>
       </w:r>
     </w:p>
     <w:p>
       <w:r>
-        <w:t xml:space="preserve">Wie man sehen kann besteht unser System aus zwei miteinander kommunizierenden Programmen welche auf zwei miteinander verbundenen Computern (einmal das Smartphone auf der einen Seite und auf der anderen Seite der </w:t>
-      </w:r>
-      <w:proofErr w:type="spellStart"/>
-      <w:r>
-        <w:t>Raspberry</w:t>
-      </w:r>
-      <w:proofErr w:type="spellEnd"/>
-      <w:r>
-        <w:t xml:space="preserve"> Pi, dessen Verwendung uns vom Auftraggeber vorgegeben wurde). Auf diesen Computern müssen zwei Programme laufen, eines greift nur auf Funktionen des anderen zu, der sogenannte Client, in Form der App und eines stellt die Funktionen zur Verfügung, dies wird ein Programm sein, das am </w:t>
-      </w:r>
-      <w:proofErr w:type="spellStart"/>
-      <w:r>
-        <w:t>Raspberry</w:t>
-      </w:r>
-      <w:proofErr w:type="spellEnd"/>
-      <w:r>
-        <w:t xml:space="preserve"> selbst als Dienst läuft, der Server. Diese beiden Programme kommunizieren miteinander um Daten (z.B. Audio oder Video) zwischen einander zu übertragen und müssen beide ebenfalls jeweils auf die angeschlossene Hardware (Mikrofon, Kamera, </w:t>
-      </w:r>
-      <w:r>
-        <w:lastRenderedPageBreak/>
-        <w:t>usw.) zugreifen können. Dieser Aufbau ist im Prinzip einfach realisierbar jedoch müssen einige Entscheidungen getroffen werden, da es sehr viele verschiedene Wege der Umsetzung gibt.</w:t>
+        <w:t>Wie man sehen kann besteht unser System aus zwei miteinander kommunizierenden Programmen welche auf zwei miteinander verbundenen Computern (einmal das Smartphone auf der einen Seite und auf der anderen Seite der Raspberry Pi, dessen Verwendung uns vom Auftraggeber vorgegeben wurde). Auf diesen Computern müssen zwei Programme laufen, eines greift nur auf Funktionen des anderen zu, der sogenannte Client, in Form der App und eines stellt die Funktionen zur Verfügung, dies wird ein Programm sein, das am Raspberry selbst als Dienst läuft, der Server. Diese beiden Programme kommunizieren miteinander um Daten (z.B. Audio oder Video) zwischen einander zu übertragen und müssen beide ebenfalls jeweils auf die angeschlossene Hardware (Mikrofon, Kamera, usw.) zugreifen können. Dieser Aufbau ist im Prinzip einfach realisierbar jedoch müssen einige Entscheidungen getroffen werden, da es sehr viele verschiedene Wege der Umsetzung gibt.</w:t>
       </w:r>
     </w:p>
     <w:p>
@@ -7917,15 +7877,7 @@
     </w:p>
     <w:p>
       <w:r>
-        <w:t xml:space="preserve">Wie kann das Smartphone drahtlos mit dem </w:t>
-      </w:r>
-      <w:proofErr w:type="spellStart"/>
-      <w:r>
-        <w:t>Raspberry</w:t>
-      </w:r>
-      <w:proofErr w:type="spellEnd"/>
-      <w:r>
-        <w:t xml:space="preserve"> verbunden werden? Auf diese Frage gibt es ein paar Antworten, welche jeweils ihre Vor- und Nachteile haben. </w:t>
+        <w:t xml:space="preserve">Wie kann das Smartphone drahtlos mit dem Raspberry verbunden werden? Auf diese Frage gibt es ein paar Antworten, welche jeweils ihre Vor- und Nachteile haben. </w:t>
       </w:r>
     </w:p>
     <w:p>
@@ -7937,19 +7889,24 @@
         </w:numPr>
       </w:pPr>
       <w:r>
+        <w:lastRenderedPageBreak/>
         <w:t>Bluetooth</w:t>
       </w:r>
       <w:r>
         <w:br/>
-        <w:t xml:space="preserve">Die meisten Smartphones verfügen über eine Bluetooth-Schnittstelle. Der </w:t>
-      </w:r>
-      <w:proofErr w:type="spellStart"/>
-      <w:r>
-        <w:t>Raspberry</w:t>
-      </w:r>
-      <w:proofErr w:type="spellEnd"/>
-      <w:r>
-        <w:t xml:space="preserve"> müsste mit einem Empfänger (z.B. in Form eines Bluetooth-Sticks über die USB-Schnittstelle). Dann müsste jedoch eben dieser Empfänger extra gekauft und konfiguriert werden. Die Übertragungsgeschwindigkeit ist ebenfalls für Video- und Audio-Streaming höchstwahrscheinlich nicht ausreichend.</w:t>
+        <w:t>Die meisten Smartphones verfügen über eine Bluetooth-Schnittstelle. Der Raspberry müsste mit einem Empfänger (z.B. in Form eines Bluetooth-Sticks über die USB-Schnittstelle). Dann müsste jedoch eben dieser Empfänger extra gekauft und konfiguriert werden. Die Übertragu</w:t>
+      </w:r>
+      <w:r>
+        <w:t>ngsgeschwindigkeit ist aber</w:t>
+      </w:r>
+      <w:r>
+        <w:t xml:space="preserve"> für Video- und Audio-Streaming</w:t>
+      </w:r>
+      <w:r>
+        <w:t xml:space="preserve"> vermutlich ausreichend</w:t>
+      </w:r>
+      <w:r>
+        <w:t>.</w:t>
       </w:r>
     </w:p>
     <w:p>
@@ -7977,15 +7934,7 @@
         </w:numPr>
       </w:pPr>
       <w:r>
-        <w:t>NFC (</w:t>
-      </w:r>
-      <w:proofErr w:type="spellStart"/>
-      <w:r>
-        <w:t>Near</w:t>
-      </w:r>
-      <w:proofErr w:type="spellEnd"/>
-      <w:r>
-        <w:t xml:space="preserve"> Field Communication)</w:t>
+        <w:t>NFC (Near Field Communication)</w:t>
       </w:r>
       <w:r>
         <w:br/>
@@ -8009,31 +7958,2186 @@
         <w:pStyle w:val="Listenabsatz"/>
       </w:pPr>
       <w:r>
-        <w:t xml:space="preserve">Eine weitere Möglichkeit wäre über das klassische WLAN.  Dabei müsste ein WLAN-Adapter für den </w:t>
-      </w:r>
-      <w:proofErr w:type="spellStart"/>
-      <w:r>
-        <w:t>Raspberry</w:t>
-      </w:r>
-      <w:proofErr w:type="spellEnd"/>
-      <w:r>
-        <w:t xml:space="preserve"> gekauft werden. Ein Pluspunkt ist, dass man dann keinen Extra-Bildschirm oder Tastatur für die Konfiguration mit dem </w:t>
-      </w:r>
-      <w:proofErr w:type="spellStart"/>
-      <w:r>
-        <w:t>Raspberry</w:t>
-      </w:r>
-      <w:proofErr w:type="spellEnd"/>
-      <w:r>
-        <w:t xml:space="preserve"> benötigt, da dies über das Netzwerk geschehen kann. Damit das Produkt auch funktionieren kann ohne das ein eigener WLAN-Zugangspunkt benötigt wird, kann der WLAN-Adapter selbst einen Aufbauen. Alle Smartphones können sich heutzutage ganz einfach mit einem WLAN verbinden. Somit wäre die Möglichkeit geklärt. Die Übertragungsrate hängt vom Adapter des </w:t>
-      </w:r>
-      <w:proofErr w:type="spellStart"/>
-      <w:r>
-        <w:t>Raspberry</w:t>
-      </w:r>
-      <w:proofErr w:type="spellEnd"/>
-      <w:r>
-        <w:t xml:space="preserve"> ab und ist bei einem qualitativ-durchschnittlich Adapter ausreichend. Auch die Reichweite ist zufriedenstellen, ca. im Bereich von 10m.</w:t>
+        <w:t xml:space="preserve">Eine weitere Möglichkeit wäre über das klassische WLAN.  Dabei müsste ein WLAN-Adapter für den Raspberry gekauft werden. Ein Pluspunkt ist, dass man dann keinen Extra-Bildschirm oder Tastatur für die Konfiguration mit dem Raspberry benötigt, da dies über das Netzwerk geschehen kann. Damit das Produkt auch funktionieren kann ohne das ein eigener WLAN-Zugangspunkt benötigt wird, kann der WLAN-Adapter selbst einen Aufbauen. Alle Smartphones können sich heutzutage ganz einfach mit einem WLAN verbinden. Somit wäre die Möglichkeit geklärt. Die Übertragungsrate hängt vom Adapter des Raspberry ab und ist bei einem qualitativ-durchschnittlich Adapter ausreichend. Auch die Reichweite ist zufriedenstellen, ca. </w:t>
+      </w:r>
+      <w:r>
+        <w:t>im Bereich von 10m.</w:t>
+      </w:r>
+    </w:p>
+    <w:p>
+      <w:r>
+        <w:t>So wie es aussieht, werden die beiden Technologien, zwischen denen nun noch eine Entscheidung getroffen werden muss Bluetooth und WLAN sein. Um die Entscheidung zu treffen, wird eine Nutzwertanalyse gemacht.</w:t>
+      </w:r>
+    </w:p>
+    <w:p>
+      <w:r>
+        <w:t>Hinweis: Gewichtung und Bewertung sind im Intervall [0, 10]</w:t>
+      </w:r>
+    </w:p>
+    <w:tbl>
+      <w:tblPr>
+        <w:tblW w:w="9220" w:type="dxa"/>
+        <w:tblInd w:w="70" w:type="dxa"/>
+        <w:tblCellMar>
+          <w:left w:w="70" w:type="dxa"/>
+          <w:right w:w="70" w:type="dxa"/>
+        </w:tblCellMar>
+        <w:tblLook w:val="04A0" w:firstRow="1" w:lastRow="0" w:firstColumn="1" w:lastColumn="0" w:noHBand="0" w:noVBand="1"/>
+      </w:tblPr>
+      <w:tblGrid>
+        <w:gridCol w:w="1440"/>
+        <w:gridCol w:w="1780"/>
+        <w:gridCol w:w="1236"/>
+        <w:gridCol w:w="1259"/>
+        <w:gridCol w:w="1141"/>
+        <w:gridCol w:w="1259"/>
+        <w:gridCol w:w="1141"/>
+      </w:tblGrid>
+      <w:tr>
+        <w:trPr>
+          <w:trHeight w:val="330"/>
+        </w:trPr>
+        <w:tc>
+          <w:tcPr>
+            <w:tcW w:w="1440" w:type="dxa"/>
+            <w:tcBorders>
+              <w:top w:val="nil"/>
+              <w:left w:val="nil"/>
+              <w:bottom w:val="nil"/>
+              <w:right w:val="nil"/>
+            </w:tcBorders>
+            <w:shd w:val="clear" w:color="auto" w:fill="auto"/>
+            <w:noWrap/>
+            <w:vAlign w:val="bottom"/>
+            <w:hideMark/>
+          </w:tcPr>
+          <w:p>
+            <w:pPr>
+              <w:spacing w:after="0" w:line="240" w:lineRule="auto"/>
+              <w:rPr>
+                <w:rFonts w:ascii="Times New Roman" w:eastAsia="Times New Roman" w:hAnsi="Times New Roman" w:cs="Times New Roman"/>
+                <w:sz w:val="24"/>
+                <w:szCs w:val="24"/>
+                <w:lang w:eastAsia="de-AT"/>
+              </w:rPr>
+            </w:pPr>
+          </w:p>
+        </w:tc>
+        <w:tc>
+          <w:tcPr>
+            <w:tcW w:w="1780" w:type="dxa"/>
+            <w:tcBorders>
+              <w:top w:val="nil"/>
+              <w:left w:val="nil"/>
+              <w:bottom w:val="nil"/>
+              <w:right w:val="nil"/>
+            </w:tcBorders>
+            <w:shd w:val="clear" w:color="auto" w:fill="auto"/>
+            <w:noWrap/>
+            <w:vAlign w:val="bottom"/>
+            <w:hideMark/>
+          </w:tcPr>
+          <w:p>
+            <w:pPr>
+              <w:spacing w:after="0" w:line="240" w:lineRule="auto"/>
+              <w:rPr>
+                <w:rFonts w:ascii="Times New Roman" w:eastAsia="Times New Roman" w:hAnsi="Times New Roman" w:cs="Times New Roman"/>
+                <w:sz w:val="20"/>
+                <w:szCs w:val="20"/>
+                <w:lang w:eastAsia="de-AT"/>
+              </w:rPr>
+            </w:pPr>
+          </w:p>
+        </w:tc>
+        <w:tc>
+          <w:tcPr>
+            <w:tcW w:w="1200" w:type="dxa"/>
+            <w:tcBorders>
+              <w:top w:val="nil"/>
+              <w:left w:val="nil"/>
+              <w:bottom w:val="nil"/>
+              <w:right w:val="nil"/>
+            </w:tcBorders>
+            <w:shd w:val="clear" w:color="auto" w:fill="auto"/>
+            <w:noWrap/>
+            <w:vAlign w:val="bottom"/>
+            <w:hideMark/>
+          </w:tcPr>
+          <w:p>
+            <w:pPr>
+              <w:spacing w:after="0" w:line="240" w:lineRule="auto"/>
+              <w:rPr>
+                <w:rFonts w:ascii="Times New Roman" w:eastAsia="Times New Roman" w:hAnsi="Times New Roman" w:cs="Times New Roman"/>
+                <w:sz w:val="20"/>
+                <w:szCs w:val="20"/>
+                <w:lang w:eastAsia="de-AT"/>
+              </w:rPr>
+            </w:pPr>
+          </w:p>
+        </w:tc>
+        <w:tc>
+          <w:tcPr>
+            <w:tcW w:w="2400" w:type="dxa"/>
+            <w:gridSpan w:val="2"/>
+            <w:tcBorders>
+              <w:top w:val="single" w:sz="8" w:space="0" w:color="auto"/>
+              <w:left w:val="single" w:sz="8" w:space="0" w:color="auto"/>
+              <w:bottom w:val="nil"/>
+              <w:right w:val="single" w:sz="4" w:space="0" w:color="000000"/>
+            </w:tcBorders>
+            <w:shd w:val="clear" w:color="auto" w:fill="auto"/>
+            <w:noWrap/>
+            <w:vAlign w:val="bottom"/>
+            <w:hideMark/>
+          </w:tcPr>
+          <w:p>
+            <w:pPr>
+              <w:spacing w:after="0" w:line="240" w:lineRule="auto"/>
+              <w:jc w:val="center"/>
+              <w:rPr>
+                <w:rFonts w:ascii="Calibri" w:eastAsia="Times New Roman" w:hAnsi="Calibri" w:cs="Times New Roman"/>
+                <w:b/>
+                <w:bCs/>
+                <w:color w:val="000000"/>
+                <w:sz w:val="24"/>
+                <w:szCs w:val="24"/>
+                <w:lang w:eastAsia="de-AT"/>
+              </w:rPr>
+            </w:pPr>
+            <w:r>
+              <w:rPr>
+                <w:rFonts w:ascii="Calibri" w:eastAsia="Times New Roman" w:hAnsi="Calibri" w:cs="Times New Roman"/>
+                <w:b/>
+                <w:bCs/>
+                <w:color w:val="000000"/>
+                <w:sz w:val="24"/>
+                <w:szCs w:val="24"/>
+                <w:lang w:eastAsia="de-AT"/>
+              </w:rPr>
+              <w:t>Bluetooth</w:t>
+            </w:r>
+          </w:p>
+        </w:tc>
+        <w:tc>
+          <w:tcPr>
+            <w:tcW w:w="2400" w:type="dxa"/>
+            <w:gridSpan w:val="2"/>
+            <w:tcBorders>
+              <w:top w:val="single" w:sz="8" w:space="0" w:color="auto"/>
+              <w:left w:val="single" w:sz="8" w:space="0" w:color="auto"/>
+              <w:bottom w:val="nil"/>
+              <w:right w:val="single" w:sz="8" w:space="0" w:color="auto"/>
+            </w:tcBorders>
+            <w:shd w:val="clear" w:color="auto" w:fill="auto"/>
+            <w:noWrap/>
+            <w:vAlign w:val="bottom"/>
+            <w:hideMark/>
+          </w:tcPr>
+          <w:p>
+            <w:pPr>
+              <w:spacing w:after="0" w:line="240" w:lineRule="auto"/>
+              <w:jc w:val="center"/>
+              <w:rPr>
+                <w:rFonts w:ascii="Calibri" w:eastAsia="Times New Roman" w:hAnsi="Calibri" w:cs="Times New Roman"/>
+                <w:b/>
+                <w:bCs/>
+                <w:color w:val="000000"/>
+                <w:sz w:val="24"/>
+                <w:szCs w:val="24"/>
+                <w:lang w:eastAsia="de-AT"/>
+              </w:rPr>
+            </w:pPr>
+            <w:r>
+              <w:rPr>
+                <w:rFonts w:ascii="Calibri" w:eastAsia="Times New Roman" w:hAnsi="Calibri" w:cs="Times New Roman"/>
+                <w:b/>
+                <w:bCs/>
+                <w:color w:val="000000"/>
+                <w:sz w:val="24"/>
+                <w:szCs w:val="24"/>
+                <w:lang w:eastAsia="de-AT"/>
+              </w:rPr>
+              <w:t>WLAN</w:t>
+            </w:r>
+          </w:p>
+        </w:tc>
+      </w:tr>
+      <w:tr>
+        <w:trPr>
+          <w:trHeight w:val="315"/>
+        </w:trPr>
+        <w:tc>
+          <w:tcPr>
+            <w:tcW w:w="1440" w:type="dxa"/>
+            <w:tcBorders>
+              <w:top w:val="single" w:sz="8" w:space="0" w:color="auto"/>
+              <w:left w:val="single" w:sz="8" w:space="0" w:color="auto"/>
+              <w:bottom w:val="single" w:sz="8" w:space="0" w:color="auto"/>
+              <w:right w:val="single" w:sz="8" w:space="0" w:color="auto"/>
+            </w:tcBorders>
+            <w:shd w:val="clear" w:color="auto" w:fill="auto"/>
+            <w:noWrap/>
+            <w:vAlign w:val="bottom"/>
+            <w:hideMark/>
+          </w:tcPr>
+          <w:p>
+            <w:pPr>
+              <w:spacing w:after="0" w:line="240" w:lineRule="auto"/>
+              <w:rPr>
+                <w:rFonts w:ascii="Calibri" w:eastAsia="Times New Roman" w:hAnsi="Calibri" w:cs="Times New Roman"/>
+                <w:b/>
+                <w:bCs/>
+                <w:color w:val="000000"/>
+                <w:lang w:eastAsia="de-AT"/>
+              </w:rPr>
+            </w:pPr>
+            <w:r>
+              <w:rPr>
+                <w:rFonts w:ascii="Calibri" w:eastAsia="Times New Roman" w:hAnsi="Calibri" w:cs="Times New Roman"/>
+                <w:b/>
+                <w:bCs/>
+                <w:color w:val="000000"/>
+                <w:lang w:eastAsia="de-AT"/>
+              </w:rPr>
+              <w:t>Kriterien</w:t>
+            </w:r>
+          </w:p>
+        </w:tc>
+        <w:tc>
+          <w:tcPr>
+            <w:tcW w:w="1780" w:type="dxa"/>
+            <w:tcBorders>
+              <w:top w:val="single" w:sz="8" w:space="0" w:color="auto"/>
+              <w:left w:val="nil"/>
+              <w:bottom w:val="single" w:sz="8" w:space="0" w:color="auto"/>
+              <w:right w:val="single" w:sz="8" w:space="0" w:color="auto"/>
+            </w:tcBorders>
+            <w:shd w:val="clear" w:color="auto" w:fill="auto"/>
+            <w:noWrap/>
+            <w:vAlign w:val="bottom"/>
+            <w:hideMark/>
+          </w:tcPr>
+          <w:p>
+            <w:pPr>
+              <w:spacing w:after="0" w:line="240" w:lineRule="auto"/>
+              <w:rPr>
+                <w:rFonts w:ascii="Calibri" w:eastAsia="Times New Roman" w:hAnsi="Calibri" w:cs="Times New Roman"/>
+                <w:b/>
+                <w:bCs/>
+                <w:color w:val="000000"/>
+                <w:lang w:eastAsia="de-AT"/>
+              </w:rPr>
+            </w:pPr>
+            <w:r>
+              <w:rPr>
+                <w:rFonts w:ascii="Calibri" w:eastAsia="Times New Roman" w:hAnsi="Calibri" w:cs="Times New Roman"/>
+                <w:b/>
+                <w:bCs/>
+                <w:color w:val="000000"/>
+                <w:lang w:eastAsia="de-AT"/>
+              </w:rPr>
+              <w:t>Unterkriterien</w:t>
+            </w:r>
+          </w:p>
+        </w:tc>
+        <w:tc>
+          <w:tcPr>
+            <w:tcW w:w="1200" w:type="dxa"/>
+            <w:tcBorders>
+              <w:top w:val="single" w:sz="8" w:space="0" w:color="auto"/>
+              <w:left w:val="nil"/>
+              <w:bottom w:val="single" w:sz="8" w:space="0" w:color="auto"/>
+              <w:right w:val="single" w:sz="8" w:space="0" w:color="auto"/>
+            </w:tcBorders>
+            <w:shd w:val="clear" w:color="auto" w:fill="auto"/>
+            <w:noWrap/>
+            <w:vAlign w:val="bottom"/>
+            <w:hideMark/>
+          </w:tcPr>
+          <w:p>
+            <w:pPr>
+              <w:spacing w:after="0" w:line="240" w:lineRule="auto"/>
+              <w:rPr>
+                <w:rFonts w:ascii="Calibri" w:eastAsia="Times New Roman" w:hAnsi="Calibri" w:cs="Times New Roman"/>
+                <w:b/>
+                <w:bCs/>
+                <w:color w:val="000000"/>
+                <w:lang w:eastAsia="de-AT"/>
+              </w:rPr>
+            </w:pPr>
+            <w:r>
+              <w:rPr>
+                <w:rFonts w:ascii="Calibri" w:eastAsia="Times New Roman" w:hAnsi="Calibri" w:cs="Times New Roman"/>
+                <w:b/>
+                <w:bCs/>
+                <w:color w:val="000000"/>
+                <w:lang w:eastAsia="de-AT"/>
+              </w:rPr>
+              <w:t>Gewichtung</w:t>
+            </w:r>
+          </w:p>
+        </w:tc>
+        <w:tc>
+          <w:tcPr>
+            <w:tcW w:w="1259" w:type="dxa"/>
+            <w:tcBorders>
+              <w:top w:val="single" w:sz="4" w:space="0" w:color="auto"/>
+              <w:left w:val="nil"/>
+              <w:bottom w:val="single" w:sz="8" w:space="0" w:color="auto"/>
+              <w:right w:val="single" w:sz="4" w:space="0" w:color="auto"/>
+            </w:tcBorders>
+            <w:shd w:val="clear" w:color="auto" w:fill="auto"/>
+            <w:noWrap/>
+            <w:vAlign w:val="bottom"/>
+            <w:hideMark/>
+          </w:tcPr>
+          <w:p>
+            <w:pPr>
+              <w:spacing w:after="0" w:line="240" w:lineRule="auto"/>
+              <w:rPr>
+                <w:rFonts w:ascii="Calibri" w:eastAsia="Times New Roman" w:hAnsi="Calibri" w:cs="Times New Roman"/>
+                <w:b/>
+                <w:bCs/>
+                <w:color w:val="000000"/>
+                <w:lang w:eastAsia="de-AT"/>
+              </w:rPr>
+            </w:pPr>
+            <w:r>
+              <w:rPr>
+                <w:rFonts w:ascii="Calibri" w:eastAsia="Times New Roman" w:hAnsi="Calibri" w:cs="Times New Roman"/>
+                <w:b/>
+                <w:bCs/>
+                <w:color w:val="000000"/>
+                <w:lang w:eastAsia="de-AT"/>
+              </w:rPr>
+              <w:t>Bewertung</w:t>
+            </w:r>
+          </w:p>
+        </w:tc>
+        <w:tc>
+          <w:tcPr>
+            <w:tcW w:w="1141" w:type="dxa"/>
+            <w:tcBorders>
+              <w:top w:val="single" w:sz="4" w:space="0" w:color="auto"/>
+              <w:left w:val="nil"/>
+              <w:bottom w:val="single" w:sz="8" w:space="0" w:color="auto"/>
+              <w:right w:val="single" w:sz="8" w:space="0" w:color="auto"/>
+            </w:tcBorders>
+            <w:shd w:val="clear" w:color="auto" w:fill="auto"/>
+            <w:noWrap/>
+            <w:vAlign w:val="bottom"/>
+            <w:hideMark/>
+          </w:tcPr>
+          <w:p>
+            <w:pPr>
+              <w:spacing w:after="0" w:line="240" w:lineRule="auto"/>
+              <w:rPr>
+                <w:rFonts w:ascii="Calibri" w:eastAsia="Times New Roman" w:hAnsi="Calibri" w:cs="Times New Roman"/>
+                <w:b/>
+                <w:bCs/>
+                <w:color w:val="000000"/>
+                <w:lang w:eastAsia="de-AT"/>
+              </w:rPr>
+            </w:pPr>
+            <w:r>
+              <w:rPr>
+                <w:rFonts w:ascii="Calibri" w:eastAsia="Times New Roman" w:hAnsi="Calibri" w:cs="Times New Roman"/>
+                <w:b/>
+                <w:bCs/>
+                <w:color w:val="000000"/>
+                <w:lang w:eastAsia="de-AT"/>
+              </w:rPr>
+              <w:t>gewichtet</w:t>
+            </w:r>
+          </w:p>
+        </w:tc>
+        <w:tc>
+          <w:tcPr>
+            <w:tcW w:w="1259" w:type="dxa"/>
+            <w:tcBorders>
+              <w:top w:val="single" w:sz="4" w:space="0" w:color="auto"/>
+              <w:left w:val="nil"/>
+              <w:bottom w:val="single" w:sz="8" w:space="0" w:color="auto"/>
+              <w:right w:val="single" w:sz="4" w:space="0" w:color="auto"/>
+            </w:tcBorders>
+            <w:shd w:val="clear" w:color="auto" w:fill="auto"/>
+            <w:noWrap/>
+            <w:vAlign w:val="bottom"/>
+            <w:hideMark/>
+          </w:tcPr>
+          <w:p>
+            <w:pPr>
+              <w:spacing w:after="0" w:line="240" w:lineRule="auto"/>
+              <w:rPr>
+                <w:rFonts w:ascii="Calibri" w:eastAsia="Times New Roman" w:hAnsi="Calibri" w:cs="Times New Roman"/>
+                <w:b/>
+                <w:bCs/>
+                <w:color w:val="000000"/>
+                <w:lang w:eastAsia="de-AT"/>
+              </w:rPr>
+            </w:pPr>
+            <w:r>
+              <w:rPr>
+                <w:rFonts w:ascii="Calibri" w:eastAsia="Times New Roman" w:hAnsi="Calibri" w:cs="Times New Roman"/>
+                <w:b/>
+                <w:bCs/>
+                <w:color w:val="000000"/>
+                <w:lang w:eastAsia="de-AT"/>
+              </w:rPr>
+              <w:t>Bewertung</w:t>
+            </w:r>
+          </w:p>
+        </w:tc>
+        <w:tc>
+          <w:tcPr>
+            <w:tcW w:w="1141" w:type="dxa"/>
+            <w:tcBorders>
+              <w:top w:val="single" w:sz="4" w:space="0" w:color="auto"/>
+              <w:left w:val="nil"/>
+              <w:bottom w:val="single" w:sz="8" w:space="0" w:color="auto"/>
+              <w:right w:val="single" w:sz="8" w:space="0" w:color="auto"/>
+            </w:tcBorders>
+            <w:shd w:val="clear" w:color="auto" w:fill="auto"/>
+            <w:noWrap/>
+            <w:vAlign w:val="bottom"/>
+            <w:hideMark/>
+          </w:tcPr>
+          <w:p>
+            <w:pPr>
+              <w:spacing w:after="0" w:line="240" w:lineRule="auto"/>
+              <w:rPr>
+                <w:rFonts w:ascii="Calibri" w:eastAsia="Times New Roman" w:hAnsi="Calibri" w:cs="Times New Roman"/>
+                <w:b/>
+                <w:bCs/>
+                <w:color w:val="000000"/>
+                <w:lang w:eastAsia="de-AT"/>
+              </w:rPr>
+            </w:pPr>
+            <w:r>
+              <w:rPr>
+                <w:rFonts w:ascii="Calibri" w:eastAsia="Times New Roman" w:hAnsi="Calibri" w:cs="Times New Roman"/>
+                <w:b/>
+                <w:bCs/>
+                <w:color w:val="000000"/>
+                <w:lang w:eastAsia="de-AT"/>
+              </w:rPr>
+              <w:t>gewichtet</w:t>
+            </w:r>
+          </w:p>
+        </w:tc>
+      </w:tr>
+      <w:tr>
+        <w:trPr>
+          <w:trHeight w:val="315"/>
+        </w:trPr>
+        <w:tc>
+          <w:tcPr>
+            <w:tcW w:w="1440" w:type="dxa"/>
+            <w:tcBorders>
+              <w:top w:val="nil"/>
+              <w:left w:val="single" w:sz="8" w:space="0" w:color="auto"/>
+              <w:bottom w:val="nil"/>
+              <w:right w:val="nil"/>
+            </w:tcBorders>
+            <w:shd w:val="clear" w:color="auto" w:fill="auto"/>
+            <w:noWrap/>
+            <w:vAlign w:val="center"/>
+            <w:hideMark/>
+          </w:tcPr>
+          <w:p>
+            <w:pPr>
+              <w:spacing w:after="0" w:line="240" w:lineRule="auto"/>
+              <w:jc w:val="center"/>
+              <w:rPr>
+                <w:rFonts w:ascii="Calibri" w:eastAsia="Times New Roman" w:hAnsi="Calibri" w:cs="Times New Roman"/>
+                <w:color w:val="000000"/>
+                <w:lang w:eastAsia="de-AT"/>
+              </w:rPr>
+            </w:pPr>
+            <w:r>
+              <w:rPr>
+                <w:rFonts w:ascii="Calibri" w:eastAsia="Times New Roman" w:hAnsi="Calibri" w:cs="Times New Roman"/>
+                <w:color w:val="000000"/>
+                <w:lang w:eastAsia="de-AT"/>
+              </w:rPr>
+              <w:t>Kosten</w:t>
+            </w:r>
+          </w:p>
+        </w:tc>
+        <w:tc>
+          <w:tcPr>
+            <w:tcW w:w="1780" w:type="dxa"/>
+            <w:tcBorders>
+              <w:top w:val="nil"/>
+              <w:left w:val="single" w:sz="8" w:space="0" w:color="auto"/>
+              <w:bottom w:val="nil"/>
+              <w:right w:val="single" w:sz="4" w:space="0" w:color="auto"/>
+            </w:tcBorders>
+            <w:shd w:val="clear" w:color="auto" w:fill="auto"/>
+            <w:noWrap/>
+            <w:vAlign w:val="bottom"/>
+            <w:hideMark/>
+          </w:tcPr>
+          <w:p>
+            <w:pPr>
+              <w:spacing w:after="0" w:line="240" w:lineRule="auto"/>
+              <w:rPr>
+                <w:rFonts w:ascii="Calibri" w:eastAsia="Times New Roman" w:hAnsi="Calibri" w:cs="Times New Roman"/>
+                <w:i/>
+                <w:iCs/>
+                <w:color w:val="000000"/>
+                <w:lang w:eastAsia="de-AT"/>
+              </w:rPr>
+            </w:pPr>
+            <w:r>
+              <w:rPr>
+                <w:rFonts w:ascii="Calibri" w:eastAsia="Times New Roman" w:hAnsi="Calibri" w:cs="Times New Roman"/>
+                <w:i/>
+                <w:iCs/>
+                <w:color w:val="000000"/>
+                <w:lang w:eastAsia="de-AT"/>
+              </w:rPr>
+              <w:t>Empfänger</w:t>
+            </w:r>
+          </w:p>
+        </w:tc>
+        <w:tc>
+          <w:tcPr>
+            <w:tcW w:w="1200" w:type="dxa"/>
+            <w:tcBorders>
+              <w:top w:val="nil"/>
+              <w:left w:val="nil"/>
+              <w:bottom w:val="nil"/>
+              <w:right w:val="single" w:sz="4" w:space="0" w:color="auto"/>
+            </w:tcBorders>
+            <w:shd w:val="clear" w:color="auto" w:fill="auto"/>
+            <w:noWrap/>
+            <w:vAlign w:val="center"/>
+            <w:hideMark/>
+          </w:tcPr>
+          <w:p>
+            <w:pPr>
+              <w:spacing w:after="0" w:line="240" w:lineRule="auto"/>
+              <w:jc w:val="center"/>
+              <w:rPr>
+                <w:rFonts w:ascii="Calibri" w:eastAsia="Times New Roman" w:hAnsi="Calibri" w:cs="Times New Roman"/>
+                <w:color w:val="000000"/>
+                <w:lang w:eastAsia="de-AT"/>
+              </w:rPr>
+            </w:pPr>
+            <w:r>
+              <w:rPr>
+                <w:rFonts w:ascii="Calibri" w:eastAsia="Times New Roman" w:hAnsi="Calibri" w:cs="Times New Roman"/>
+                <w:color w:val="000000"/>
+                <w:lang w:eastAsia="de-AT"/>
+              </w:rPr>
+              <w:t>5</w:t>
+            </w:r>
+          </w:p>
+        </w:tc>
+        <w:tc>
+          <w:tcPr>
+            <w:tcW w:w="1259" w:type="dxa"/>
+            <w:tcBorders>
+              <w:top w:val="nil"/>
+              <w:left w:val="nil"/>
+              <w:bottom w:val="nil"/>
+              <w:right w:val="single" w:sz="4" w:space="0" w:color="auto"/>
+            </w:tcBorders>
+            <w:shd w:val="clear" w:color="auto" w:fill="auto"/>
+            <w:noWrap/>
+            <w:vAlign w:val="center"/>
+            <w:hideMark/>
+          </w:tcPr>
+          <w:p>
+            <w:pPr>
+              <w:spacing w:after="0" w:line="240" w:lineRule="auto"/>
+              <w:jc w:val="center"/>
+              <w:rPr>
+                <w:rFonts w:ascii="Calibri" w:eastAsia="Times New Roman" w:hAnsi="Calibri" w:cs="Times New Roman"/>
+                <w:color w:val="000000"/>
+                <w:lang w:eastAsia="de-AT"/>
+              </w:rPr>
+            </w:pPr>
+            <w:r>
+              <w:rPr>
+                <w:rFonts w:ascii="Calibri" w:eastAsia="Times New Roman" w:hAnsi="Calibri" w:cs="Times New Roman"/>
+                <w:color w:val="000000"/>
+                <w:lang w:eastAsia="de-AT"/>
+              </w:rPr>
+              <w:t>0</w:t>
+            </w:r>
+          </w:p>
+        </w:tc>
+        <w:tc>
+          <w:tcPr>
+            <w:tcW w:w="1141" w:type="dxa"/>
+            <w:tcBorders>
+              <w:top w:val="nil"/>
+              <w:left w:val="nil"/>
+              <w:bottom w:val="nil"/>
+              <w:right w:val="single" w:sz="4" w:space="0" w:color="auto"/>
+            </w:tcBorders>
+            <w:shd w:val="clear" w:color="auto" w:fill="auto"/>
+            <w:noWrap/>
+            <w:vAlign w:val="center"/>
+            <w:hideMark/>
+          </w:tcPr>
+          <w:p>
+            <w:pPr>
+              <w:spacing w:after="0" w:line="240" w:lineRule="auto"/>
+              <w:jc w:val="center"/>
+              <w:rPr>
+                <w:rFonts w:ascii="Calibri" w:eastAsia="Times New Roman" w:hAnsi="Calibri" w:cs="Times New Roman"/>
+                <w:color w:val="000000"/>
+                <w:lang w:eastAsia="de-AT"/>
+              </w:rPr>
+            </w:pPr>
+            <w:r>
+              <w:rPr>
+                <w:rFonts w:ascii="Calibri" w:eastAsia="Times New Roman" w:hAnsi="Calibri" w:cs="Times New Roman"/>
+                <w:color w:val="000000"/>
+                <w:lang w:eastAsia="de-AT"/>
+              </w:rPr>
+              <w:t>0</w:t>
+            </w:r>
+          </w:p>
+        </w:tc>
+        <w:tc>
+          <w:tcPr>
+            <w:tcW w:w="1259" w:type="dxa"/>
+            <w:tcBorders>
+              <w:top w:val="nil"/>
+              <w:left w:val="nil"/>
+              <w:bottom w:val="nil"/>
+              <w:right w:val="single" w:sz="4" w:space="0" w:color="auto"/>
+            </w:tcBorders>
+            <w:shd w:val="clear" w:color="auto" w:fill="auto"/>
+            <w:noWrap/>
+            <w:vAlign w:val="center"/>
+            <w:hideMark/>
+          </w:tcPr>
+          <w:p>
+            <w:pPr>
+              <w:spacing w:after="0" w:line="240" w:lineRule="auto"/>
+              <w:jc w:val="center"/>
+              <w:rPr>
+                <w:rFonts w:ascii="Calibri" w:eastAsia="Times New Roman" w:hAnsi="Calibri" w:cs="Times New Roman"/>
+                <w:color w:val="000000"/>
+                <w:lang w:eastAsia="de-AT"/>
+              </w:rPr>
+            </w:pPr>
+            <w:r>
+              <w:rPr>
+                <w:rFonts w:ascii="Calibri" w:eastAsia="Times New Roman" w:hAnsi="Calibri" w:cs="Times New Roman"/>
+                <w:color w:val="000000"/>
+                <w:lang w:eastAsia="de-AT"/>
+              </w:rPr>
+              <w:t>5</w:t>
+            </w:r>
+          </w:p>
+        </w:tc>
+        <w:tc>
+          <w:tcPr>
+            <w:tcW w:w="1141" w:type="dxa"/>
+            <w:tcBorders>
+              <w:top w:val="nil"/>
+              <w:left w:val="nil"/>
+              <w:bottom w:val="nil"/>
+              <w:right w:val="single" w:sz="8" w:space="0" w:color="auto"/>
+            </w:tcBorders>
+            <w:shd w:val="clear" w:color="auto" w:fill="auto"/>
+            <w:noWrap/>
+            <w:vAlign w:val="center"/>
+            <w:hideMark/>
+          </w:tcPr>
+          <w:p>
+            <w:pPr>
+              <w:spacing w:after="0" w:line="240" w:lineRule="auto"/>
+              <w:jc w:val="center"/>
+              <w:rPr>
+                <w:rFonts w:ascii="Calibri" w:eastAsia="Times New Roman" w:hAnsi="Calibri" w:cs="Times New Roman"/>
+                <w:color w:val="000000"/>
+                <w:lang w:eastAsia="de-AT"/>
+              </w:rPr>
+            </w:pPr>
+            <w:r>
+              <w:rPr>
+                <w:rFonts w:ascii="Calibri" w:eastAsia="Times New Roman" w:hAnsi="Calibri" w:cs="Times New Roman"/>
+                <w:color w:val="000000"/>
+                <w:lang w:eastAsia="de-AT"/>
+              </w:rPr>
+              <w:t>25</w:t>
+            </w:r>
+          </w:p>
+        </w:tc>
+      </w:tr>
+      <w:tr>
+        <w:trPr>
+          <w:trHeight w:val="300"/>
+        </w:trPr>
+        <w:tc>
+          <w:tcPr>
+            <w:tcW w:w="1440" w:type="dxa"/>
+            <w:vMerge w:val="restart"/>
+            <w:tcBorders>
+              <w:top w:val="single" w:sz="8" w:space="0" w:color="auto"/>
+              <w:left w:val="single" w:sz="8" w:space="0" w:color="auto"/>
+              <w:bottom w:val="single" w:sz="4" w:space="0" w:color="auto"/>
+              <w:right w:val="nil"/>
+            </w:tcBorders>
+            <w:shd w:val="clear" w:color="auto" w:fill="auto"/>
+            <w:noWrap/>
+            <w:vAlign w:val="center"/>
+            <w:hideMark/>
+          </w:tcPr>
+          <w:p>
+            <w:pPr>
+              <w:spacing w:after="0" w:line="240" w:lineRule="auto"/>
+              <w:jc w:val="center"/>
+              <w:rPr>
+                <w:rFonts w:ascii="Calibri" w:eastAsia="Times New Roman" w:hAnsi="Calibri" w:cs="Times New Roman"/>
+                <w:color w:val="000000"/>
+                <w:lang w:eastAsia="de-AT"/>
+              </w:rPr>
+            </w:pPr>
+            <w:r>
+              <w:rPr>
+                <w:rFonts w:ascii="Calibri" w:eastAsia="Times New Roman" w:hAnsi="Calibri" w:cs="Times New Roman"/>
+                <w:color w:val="000000"/>
+                <w:lang w:eastAsia="de-AT"/>
+              </w:rPr>
+              <w:t>Eigenschaften</w:t>
+            </w:r>
+          </w:p>
+        </w:tc>
+        <w:tc>
+          <w:tcPr>
+            <w:tcW w:w="1780" w:type="dxa"/>
+            <w:tcBorders>
+              <w:top w:val="single" w:sz="8" w:space="0" w:color="auto"/>
+              <w:left w:val="single" w:sz="8" w:space="0" w:color="auto"/>
+              <w:bottom w:val="single" w:sz="4" w:space="0" w:color="auto"/>
+              <w:right w:val="single" w:sz="4" w:space="0" w:color="auto"/>
+            </w:tcBorders>
+            <w:shd w:val="clear" w:color="auto" w:fill="auto"/>
+            <w:noWrap/>
+            <w:vAlign w:val="bottom"/>
+            <w:hideMark/>
+          </w:tcPr>
+          <w:p>
+            <w:pPr>
+              <w:spacing w:after="0" w:line="240" w:lineRule="auto"/>
+              <w:rPr>
+                <w:rFonts w:ascii="Calibri" w:eastAsia="Times New Roman" w:hAnsi="Calibri" w:cs="Times New Roman"/>
+                <w:i/>
+                <w:iCs/>
+                <w:color w:val="000000"/>
+                <w:lang w:eastAsia="de-AT"/>
+              </w:rPr>
+            </w:pPr>
+            <w:r>
+              <w:rPr>
+                <w:rFonts w:ascii="Calibri" w:eastAsia="Times New Roman" w:hAnsi="Calibri" w:cs="Times New Roman"/>
+                <w:i/>
+                <w:iCs/>
+                <w:color w:val="000000"/>
+                <w:lang w:eastAsia="de-AT"/>
+              </w:rPr>
+              <w:t>Reichweite</w:t>
+            </w:r>
+          </w:p>
+        </w:tc>
+        <w:tc>
+          <w:tcPr>
+            <w:tcW w:w="1200" w:type="dxa"/>
+            <w:tcBorders>
+              <w:top w:val="single" w:sz="8" w:space="0" w:color="auto"/>
+              <w:left w:val="nil"/>
+              <w:bottom w:val="single" w:sz="4" w:space="0" w:color="auto"/>
+              <w:right w:val="single" w:sz="4" w:space="0" w:color="auto"/>
+            </w:tcBorders>
+            <w:shd w:val="clear" w:color="auto" w:fill="auto"/>
+            <w:noWrap/>
+            <w:vAlign w:val="center"/>
+            <w:hideMark/>
+          </w:tcPr>
+          <w:p>
+            <w:pPr>
+              <w:spacing w:after="0" w:line="240" w:lineRule="auto"/>
+              <w:jc w:val="center"/>
+              <w:rPr>
+                <w:rFonts w:ascii="Calibri" w:eastAsia="Times New Roman" w:hAnsi="Calibri" w:cs="Times New Roman"/>
+                <w:color w:val="000000"/>
+                <w:lang w:eastAsia="de-AT"/>
+              </w:rPr>
+            </w:pPr>
+            <w:r>
+              <w:rPr>
+                <w:rFonts w:ascii="Calibri" w:eastAsia="Times New Roman" w:hAnsi="Calibri" w:cs="Times New Roman"/>
+                <w:color w:val="000000"/>
+                <w:lang w:eastAsia="de-AT"/>
+              </w:rPr>
+              <w:t>10</w:t>
+            </w:r>
+          </w:p>
+        </w:tc>
+        <w:tc>
+          <w:tcPr>
+            <w:tcW w:w="1259" w:type="dxa"/>
+            <w:tcBorders>
+              <w:top w:val="single" w:sz="8" w:space="0" w:color="auto"/>
+              <w:left w:val="nil"/>
+              <w:bottom w:val="single" w:sz="4" w:space="0" w:color="auto"/>
+              <w:right w:val="single" w:sz="4" w:space="0" w:color="auto"/>
+            </w:tcBorders>
+            <w:shd w:val="clear" w:color="auto" w:fill="auto"/>
+            <w:noWrap/>
+            <w:vAlign w:val="center"/>
+            <w:hideMark/>
+          </w:tcPr>
+          <w:p>
+            <w:pPr>
+              <w:spacing w:after="0" w:line="240" w:lineRule="auto"/>
+              <w:jc w:val="center"/>
+              <w:rPr>
+                <w:rFonts w:ascii="Calibri" w:eastAsia="Times New Roman" w:hAnsi="Calibri" w:cs="Times New Roman"/>
+                <w:color w:val="000000"/>
+                <w:lang w:eastAsia="de-AT"/>
+              </w:rPr>
+            </w:pPr>
+            <w:r>
+              <w:rPr>
+                <w:rFonts w:ascii="Calibri" w:eastAsia="Times New Roman" w:hAnsi="Calibri" w:cs="Times New Roman"/>
+                <w:color w:val="000000"/>
+                <w:lang w:eastAsia="de-AT"/>
+              </w:rPr>
+              <w:t>5</w:t>
+            </w:r>
+          </w:p>
+        </w:tc>
+        <w:tc>
+          <w:tcPr>
+            <w:tcW w:w="1141" w:type="dxa"/>
+            <w:tcBorders>
+              <w:top w:val="single" w:sz="8" w:space="0" w:color="auto"/>
+              <w:left w:val="nil"/>
+              <w:bottom w:val="single" w:sz="4" w:space="0" w:color="auto"/>
+              <w:right w:val="single" w:sz="4" w:space="0" w:color="auto"/>
+            </w:tcBorders>
+            <w:shd w:val="clear" w:color="auto" w:fill="auto"/>
+            <w:noWrap/>
+            <w:vAlign w:val="center"/>
+            <w:hideMark/>
+          </w:tcPr>
+          <w:p>
+            <w:pPr>
+              <w:spacing w:after="0" w:line="240" w:lineRule="auto"/>
+              <w:jc w:val="center"/>
+              <w:rPr>
+                <w:rFonts w:ascii="Calibri" w:eastAsia="Times New Roman" w:hAnsi="Calibri" w:cs="Times New Roman"/>
+                <w:color w:val="000000"/>
+                <w:lang w:eastAsia="de-AT"/>
+              </w:rPr>
+            </w:pPr>
+            <w:r>
+              <w:rPr>
+                <w:rFonts w:ascii="Calibri" w:eastAsia="Times New Roman" w:hAnsi="Calibri" w:cs="Times New Roman"/>
+                <w:color w:val="000000"/>
+                <w:lang w:eastAsia="de-AT"/>
+              </w:rPr>
+              <w:t>50</w:t>
+            </w:r>
+          </w:p>
+        </w:tc>
+        <w:tc>
+          <w:tcPr>
+            <w:tcW w:w="1259" w:type="dxa"/>
+            <w:tcBorders>
+              <w:top w:val="single" w:sz="8" w:space="0" w:color="auto"/>
+              <w:left w:val="nil"/>
+              <w:bottom w:val="single" w:sz="4" w:space="0" w:color="auto"/>
+              <w:right w:val="single" w:sz="4" w:space="0" w:color="auto"/>
+            </w:tcBorders>
+            <w:shd w:val="clear" w:color="auto" w:fill="auto"/>
+            <w:noWrap/>
+            <w:vAlign w:val="center"/>
+            <w:hideMark/>
+          </w:tcPr>
+          <w:p>
+            <w:pPr>
+              <w:spacing w:after="0" w:line="240" w:lineRule="auto"/>
+              <w:jc w:val="center"/>
+              <w:rPr>
+                <w:rFonts w:ascii="Calibri" w:eastAsia="Times New Roman" w:hAnsi="Calibri" w:cs="Times New Roman"/>
+                <w:color w:val="000000"/>
+                <w:lang w:eastAsia="de-AT"/>
+              </w:rPr>
+            </w:pPr>
+            <w:r>
+              <w:rPr>
+                <w:rFonts w:ascii="Calibri" w:eastAsia="Times New Roman" w:hAnsi="Calibri" w:cs="Times New Roman"/>
+                <w:color w:val="000000"/>
+                <w:lang w:eastAsia="de-AT"/>
+              </w:rPr>
+              <w:t>6</w:t>
+            </w:r>
+          </w:p>
+        </w:tc>
+        <w:tc>
+          <w:tcPr>
+            <w:tcW w:w="1141" w:type="dxa"/>
+            <w:tcBorders>
+              <w:top w:val="single" w:sz="8" w:space="0" w:color="auto"/>
+              <w:left w:val="nil"/>
+              <w:bottom w:val="single" w:sz="4" w:space="0" w:color="auto"/>
+              <w:right w:val="single" w:sz="8" w:space="0" w:color="auto"/>
+            </w:tcBorders>
+            <w:shd w:val="clear" w:color="auto" w:fill="auto"/>
+            <w:noWrap/>
+            <w:vAlign w:val="center"/>
+            <w:hideMark/>
+          </w:tcPr>
+          <w:p>
+            <w:pPr>
+              <w:spacing w:after="0" w:line="240" w:lineRule="auto"/>
+              <w:jc w:val="center"/>
+              <w:rPr>
+                <w:rFonts w:ascii="Calibri" w:eastAsia="Times New Roman" w:hAnsi="Calibri" w:cs="Times New Roman"/>
+                <w:color w:val="000000"/>
+                <w:lang w:eastAsia="de-AT"/>
+              </w:rPr>
+            </w:pPr>
+            <w:r>
+              <w:rPr>
+                <w:rFonts w:ascii="Calibri" w:eastAsia="Times New Roman" w:hAnsi="Calibri" w:cs="Times New Roman"/>
+                <w:color w:val="000000"/>
+                <w:lang w:eastAsia="de-AT"/>
+              </w:rPr>
+              <w:t>60</w:t>
+            </w:r>
+          </w:p>
+        </w:tc>
+      </w:tr>
+      <w:tr>
+        <w:trPr>
+          <w:trHeight w:val="615"/>
+        </w:trPr>
+        <w:tc>
+          <w:tcPr>
+            <w:tcW w:w="1440" w:type="dxa"/>
+            <w:vMerge/>
+            <w:tcBorders>
+              <w:top w:val="single" w:sz="8" w:space="0" w:color="auto"/>
+              <w:left w:val="single" w:sz="8" w:space="0" w:color="auto"/>
+              <w:bottom w:val="single" w:sz="4" w:space="0" w:color="auto"/>
+              <w:right w:val="nil"/>
+            </w:tcBorders>
+            <w:vAlign w:val="center"/>
+            <w:hideMark/>
+          </w:tcPr>
+          <w:p>
+            <w:pPr>
+              <w:spacing w:after="0" w:line="240" w:lineRule="auto"/>
+              <w:rPr>
+                <w:rFonts w:ascii="Calibri" w:eastAsia="Times New Roman" w:hAnsi="Calibri" w:cs="Times New Roman"/>
+                <w:color w:val="000000"/>
+                <w:lang w:eastAsia="de-AT"/>
+              </w:rPr>
+            </w:pPr>
+          </w:p>
+        </w:tc>
+        <w:tc>
+          <w:tcPr>
+            <w:tcW w:w="1780" w:type="dxa"/>
+            <w:tcBorders>
+              <w:top w:val="nil"/>
+              <w:left w:val="single" w:sz="8" w:space="0" w:color="auto"/>
+              <w:bottom w:val="nil"/>
+              <w:right w:val="single" w:sz="4" w:space="0" w:color="auto"/>
+            </w:tcBorders>
+            <w:shd w:val="clear" w:color="auto" w:fill="auto"/>
+            <w:vAlign w:val="bottom"/>
+            <w:hideMark/>
+          </w:tcPr>
+          <w:p>
+            <w:pPr>
+              <w:spacing w:after="0" w:line="240" w:lineRule="auto"/>
+              <w:rPr>
+                <w:rFonts w:ascii="Calibri" w:eastAsia="Times New Roman" w:hAnsi="Calibri" w:cs="Times New Roman"/>
+                <w:i/>
+                <w:iCs/>
+                <w:color w:val="000000"/>
+                <w:lang w:eastAsia="de-AT"/>
+              </w:rPr>
+            </w:pPr>
+            <w:r>
+              <w:rPr>
+                <w:rFonts w:ascii="Calibri" w:eastAsia="Times New Roman" w:hAnsi="Calibri" w:cs="Times New Roman"/>
+                <w:i/>
+                <w:iCs/>
+                <w:color w:val="000000"/>
+                <w:lang w:eastAsia="de-AT"/>
+              </w:rPr>
+              <w:t>Übertragungs-geschwindigkeit</w:t>
+            </w:r>
+          </w:p>
+        </w:tc>
+        <w:tc>
+          <w:tcPr>
+            <w:tcW w:w="1200" w:type="dxa"/>
+            <w:tcBorders>
+              <w:top w:val="nil"/>
+              <w:left w:val="nil"/>
+              <w:bottom w:val="nil"/>
+              <w:right w:val="single" w:sz="4" w:space="0" w:color="auto"/>
+            </w:tcBorders>
+            <w:shd w:val="clear" w:color="auto" w:fill="auto"/>
+            <w:noWrap/>
+            <w:vAlign w:val="center"/>
+            <w:hideMark/>
+          </w:tcPr>
+          <w:p>
+            <w:pPr>
+              <w:spacing w:after="0" w:line="240" w:lineRule="auto"/>
+              <w:jc w:val="center"/>
+              <w:rPr>
+                <w:rFonts w:ascii="Calibri" w:eastAsia="Times New Roman" w:hAnsi="Calibri" w:cs="Times New Roman"/>
+                <w:color w:val="000000"/>
+                <w:lang w:eastAsia="de-AT"/>
+              </w:rPr>
+            </w:pPr>
+            <w:r>
+              <w:rPr>
+                <w:rFonts w:ascii="Calibri" w:eastAsia="Times New Roman" w:hAnsi="Calibri" w:cs="Times New Roman"/>
+                <w:color w:val="000000"/>
+                <w:lang w:eastAsia="de-AT"/>
+              </w:rPr>
+              <w:t>10</w:t>
+            </w:r>
+          </w:p>
+        </w:tc>
+        <w:tc>
+          <w:tcPr>
+            <w:tcW w:w="1259" w:type="dxa"/>
+            <w:tcBorders>
+              <w:top w:val="nil"/>
+              <w:left w:val="nil"/>
+              <w:bottom w:val="nil"/>
+              <w:right w:val="single" w:sz="4" w:space="0" w:color="auto"/>
+            </w:tcBorders>
+            <w:shd w:val="clear" w:color="auto" w:fill="auto"/>
+            <w:noWrap/>
+            <w:vAlign w:val="center"/>
+            <w:hideMark/>
+          </w:tcPr>
+          <w:p>
+            <w:pPr>
+              <w:spacing w:after="0" w:line="240" w:lineRule="auto"/>
+              <w:jc w:val="center"/>
+              <w:rPr>
+                <w:rFonts w:ascii="Calibri" w:eastAsia="Times New Roman" w:hAnsi="Calibri" w:cs="Times New Roman"/>
+                <w:color w:val="000000"/>
+                <w:lang w:eastAsia="de-AT"/>
+              </w:rPr>
+            </w:pPr>
+            <w:r>
+              <w:rPr>
+                <w:rFonts w:ascii="Calibri" w:eastAsia="Times New Roman" w:hAnsi="Calibri" w:cs="Times New Roman"/>
+                <w:color w:val="000000"/>
+                <w:lang w:eastAsia="de-AT"/>
+              </w:rPr>
+              <w:t>8</w:t>
+            </w:r>
+          </w:p>
+        </w:tc>
+        <w:tc>
+          <w:tcPr>
+            <w:tcW w:w="1141" w:type="dxa"/>
+            <w:tcBorders>
+              <w:top w:val="nil"/>
+              <w:left w:val="nil"/>
+              <w:bottom w:val="nil"/>
+              <w:right w:val="single" w:sz="4" w:space="0" w:color="auto"/>
+            </w:tcBorders>
+            <w:shd w:val="clear" w:color="auto" w:fill="auto"/>
+            <w:noWrap/>
+            <w:vAlign w:val="center"/>
+            <w:hideMark/>
+          </w:tcPr>
+          <w:p>
+            <w:pPr>
+              <w:spacing w:after="0" w:line="240" w:lineRule="auto"/>
+              <w:jc w:val="center"/>
+              <w:rPr>
+                <w:rFonts w:ascii="Calibri" w:eastAsia="Times New Roman" w:hAnsi="Calibri" w:cs="Times New Roman"/>
+                <w:color w:val="000000"/>
+                <w:lang w:eastAsia="de-AT"/>
+              </w:rPr>
+            </w:pPr>
+            <w:r>
+              <w:rPr>
+                <w:rFonts w:ascii="Calibri" w:eastAsia="Times New Roman" w:hAnsi="Calibri" w:cs="Times New Roman"/>
+                <w:color w:val="000000"/>
+                <w:lang w:eastAsia="de-AT"/>
+              </w:rPr>
+              <w:t>80</w:t>
+            </w:r>
+          </w:p>
+        </w:tc>
+        <w:tc>
+          <w:tcPr>
+            <w:tcW w:w="1259" w:type="dxa"/>
+            <w:tcBorders>
+              <w:top w:val="nil"/>
+              <w:left w:val="nil"/>
+              <w:bottom w:val="nil"/>
+              <w:right w:val="single" w:sz="4" w:space="0" w:color="auto"/>
+            </w:tcBorders>
+            <w:shd w:val="clear" w:color="auto" w:fill="auto"/>
+            <w:noWrap/>
+            <w:vAlign w:val="center"/>
+            <w:hideMark/>
+          </w:tcPr>
+          <w:p>
+            <w:pPr>
+              <w:spacing w:after="0" w:line="240" w:lineRule="auto"/>
+              <w:jc w:val="center"/>
+              <w:rPr>
+                <w:rFonts w:ascii="Calibri" w:eastAsia="Times New Roman" w:hAnsi="Calibri" w:cs="Times New Roman"/>
+                <w:color w:val="000000"/>
+                <w:lang w:eastAsia="de-AT"/>
+              </w:rPr>
+            </w:pPr>
+            <w:r>
+              <w:rPr>
+                <w:rFonts w:ascii="Calibri" w:eastAsia="Times New Roman" w:hAnsi="Calibri" w:cs="Times New Roman"/>
+                <w:color w:val="000000"/>
+                <w:lang w:eastAsia="de-AT"/>
+              </w:rPr>
+              <w:t>9</w:t>
+            </w:r>
+          </w:p>
+        </w:tc>
+        <w:tc>
+          <w:tcPr>
+            <w:tcW w:w="1141" w:type="dxa"/>
+            <w:tcBorders>
+              <w:top w:val="nil"/>
+              <w:left w:val="nil"/>
+              <w:bottom w:val="nil"/>
+              <w:right w:val="single" w:sz="8" w:space="0" w:color="auto"/>
+            </w:tcBorders>
+            <w:shd w:val="clear" w:color="auto" w:fill="auto"/>
+            <w:noWrap/>
+            <w:vAlign w:val="center"/>
+            <w:hideMark/>
+          </w:tcPr>
+          <w:p>
+            <w:pPr>
+              <w:spacing w:after="0" w:line="240" w:lineRule="auto"/>
+              <w:jc w:val="center"/>
+              <w:rPr>
+                <w:rFonts w:ascii="Calibri" w:eastAsia="Times New Roman" w:hAnsi="Calibri" w:cs="Times New Roman"/>
+                <w:color w:val="000000"/>
+                <w:lang w:eastAsia="de-AT"/>
+              </w:rPr>
+            </w:pPr>
+            <w:r>
+              <w:rPr>
+                <w:rFonts w:ascii="Calibri" w:eastAsia="Times New Roman" w:hAnsi="Calibri" w:cs="Times New Roman"/>
+                <w:color w:val="000000"/>
+                <w:lang w:eastAsia="de-AT"/>
+              </w:rPr>
+              <w:t>90</w:t>
+            </w:r>
+          </w:p>
+        </w:tc>
+      </w:tr>
+      <w:tr>
+        <w:trPr>
+          <w:trHeight w:val="300"/>
+        </w:trPr>
+        <w:tc>
+          <w:tcPr>
+            <w:tcW w:w="1440" w:type="dxa"/>
+            <w:vMerge w:val="restart"/>
+            <w:tcBorders>
+              <w:top w:val="single" w:sz="8" w:space="0" w:color="auto"/>
+              <w:left w:val="single" w:sz="8" w:space="0" w:color="auto"/>
+              <w:bottom w:val="single" w:sz="8" w:space="0" w:color="000000"/>
+              <w:right w:val="nil"/>
+            </w:tcBorders>
+            <w:shd w:val="clear" w:color="auto" w:fill="auto"/>
+            <w:noWrap/>
+            <w:vAlign w:val="center"/>
+            <w:hideMark/>
+          </w:tcPr>
+          <w:p>
+            <w:pPr>
+              <w:spacing w:after="0" w:line="240" w:lineRule="auto"/>
+              <w:jc w:val="center"/>
+              <w:rPr>
+                <w:rFonts w:ascii="Calibri" w:eastAsia="Times New Roman" w:hAnsi="Calibri" w:cs="Times New Roman"/>
+                <w:color w:val="000000"/>
+                <w:lang w:eastAsia="de-AT"/>
+              </w:rPr>
+            </w:pPr>
+            <w:r>
+              <w:rPr>
+                <w:rFonts w:ascii="Calibri" w:eastAsia="Times New Roman" w:hAnsi="Calibri" w:cs="Times New Roman"/>
+                <w:color w:val="000000"/>
+                <w:lang w:eastAsia="de-AT"/>
+              </w:rPr>
+              <w:t>Entwicklung</w:t>
+            </w:r>
+          </w:p>
+        </w:tc>
+        <w:tc>
+          <w:tcPr>
+            <w:tcW w:w="1780" w:type="dxa"/>
+            <w:tcBorders>
+              <w:top w:val="single" w:sz="8" w:space="0" w:color="auto"/>
+              <w:left w:val="single" w:sz="8" w:space="0" w:color="auto"/>
+              <w:bottom w:val="single" w:sz="4" w:space="0" w:color="auto"/>
+              <w:right w:val="single" w:sz="4" w:space="0" w:color="auto"/>
+            </w:tcBorders>
+            <w:shd w:val="clear" w:color="auto" w:fill="auto"/>
+            <w:noWrap/>
+            <w:vAlign w:val="bottom"/>
+            <w:hideMark/>
+          </w:tcPr>
+          <w:p>
+            <w:pPr>
+              <w:spacing w:after="0" w:line="240" w:lineRule="auto"/>
+              <w:rPr>
+                <w:rFonts w:ascii="Calibri" w:eastAsia="Times New Roman" w:hAnsi="Calibri" w:cs="Times New Roman"/>
+                <w:i/>
+                <w:iCs/>
+                <w:color w:val="000000"/>
+                <w:lang w:eastAsia="de-AT"/>
+              </w:rPr>
+            </w:pPr>
+            <w:r>
+              <w:rPr>
+                <w:rFonts w:ascii="Calibri" w:eastAsia="Times New Roman" w:hAnsi="Calibri" w:cs="Times New Roman"/>
+                <w:i/>
+                <w:iCs/>
+                <w:color w:val="000000"/>
+                <w:lang w:eastAsia="de-AT"/>
+              </w:rPr>
+              <w:t>Einarbeitungszeit</w:t>
+            </w:r>
+          </w:p>
+        </w:tc>
+        <w:tc>
+          <w:tcPr>
+            <w:tcW w:w="1200" w:type="dxa"/>
+            <w:tcBorders>
+              <w:top w:val="single" w:sz="8" w:space="0" w:color="auto"/>
+              <w:left w:val="nil"/>
+              <w:bottom w:val="single" w:sz="4" w:space="0" w:color="auto"/>
+              <w:right w:val="single" w:sz="4" w:space="0" w:color="auto"/>
+            </w:tcBorders>
+            <w:shd w:val="clear" w:color="auto" w:fill="auto"/>
+            <w:noWrap/>
+            <w:vAlign w:val="center"/>
+            <w:hideMark/>
+          </w:tcPr>
+          <w:p>
+            <w:pPr>
+              <w:spacing w:after="0" w:line="240" w:lineRule="auto"/>
+              <w:jc w:val="center"/>
+              <w:rPr>
+                <w:rFonts w:ascii="Calibri" w:eastAsia="Times New Roman" w:hAnsi="Calibri" w:cs="Times New Roman"/>
+                <w:color w:val="000000"/>
+                <w:lang w:eastAsia="de-AT"/>
+              </w:rPr>
+            </w:pPr>
+            <w:r>
+              <w:rPr>
+                <w:rFonts w:ascii="Calibri" w:eastAsia="Times New Roman" w:hAnsi="Calibri" w:cs="Times New Roman"/>
+                <w:color w:val="000000"/>
+                <w:lang w:eastAsia="de-AT"/>
+              </w:rPr>
+              <w:t>7</w:t>
+            </w:r>
+          </w:p>
+        </w:tc>
+        <w:tc>
+          <w:tcPr>
+            <w:tcW w:w="1259" w:type="dxa"/>
+            <w:tcBorders>
+              <w:top w:val="single" w:sz="8" w:space="0" w:color="auto"/>
+              <w:left w:val="nil"/>
+              <w:bottom w:val="single" w:sz="4" w:space="0" w:color="auto"/>
+              <w:right w:val="single" w:sz="4" w:space="0" w:color="auto"/>
+            </w:tcBorders>
+            <w:shd w:val="clear" w:color="auto" w:fill="auto"/>
+            <w:noWrap/>
+            <w:vAlign w:val="center"/>
+            <w:hideMark/>
+          </w:tcPr>
+          <w:p>
+            <w:pPr>
+              <w:spacing w:after="0" w:line="240" w:lineRule="auto"/>
+              <w:jc w:val="center"/>
+              <w:rPr>
+                <w:rFonts w:ascii="Calibri" w:eastAsia="Times New Roman" w:hAnsi="Calibri" w:cs="Times New Roman"/>
+                <w:color w:val="000000"/>
+                <w:lang w:eastAsia="de-AT"/>
+              </w:rPr>
+            </w:pPr>
+            <w:r>
+              <w:rPr>
+                <w:rFonts w:ascii="Calibri" w:eastAsia="Times New Roman" w:hAnsi="Calibri" w:cs="Times New Roman"/>
+                <w:color w:val="000000"/>
+                <w:lang w:eastAsia="de-AT"/>
+              </w:rPr>
+              <w:t>4</w:t>
+            </w:r>
+          </w:p>
+        </w:tc>
+        <w:tc>
+          <w:tcPr>
+            <w:tcW w:w="1141" w:type="dxa"/>
+            <w:tcBorders>
+              <w:top w:val="single" w:sz="8" w:space="0" w:color="auto"/>
+              <w:left w:val="nil"/>
+              <w:bottom w:val="single" w:sz="4" w:space="0" w:color="auto"/>
+              <w:right w:val="single" w:sz="4" w:space="0" w:color="auto"/>
+            </w:tcBorders>
+            <w:shd w:val="clear" w:color="auto" w:fill="auto"/>
+            <w:noWrap/>
+            <w:vAlign w:val="center"/>
+            <w:hideMark/>
+          </w:tcPr>
+          <w:p>
+            <w:pPr>
+              <w:spacing w:after="0" w:line="240" w:lineRule="auto"/>
+              <w:jc w:val="center"/>
+              <w:rPr>
+                <w:rFonts w:ascii="Calibri" w:eastAsia="Times New Roman" w:hAnsi="Calibri" w:cs="Times New Roman"/>
+                <w:color w:val="000000"/>
+                <w:lang w:eastAsia="de-AT"/>
+              </w:rPr>
+            </w:pPr>
+            <w:r>
+              <w:rPr>
+                <w:rFonts w:ascii="Calibri" w:eastAsia="Times New Roman" w:hAnsi="Calibri" w:cs="Times New Roman"/>
+                <w:color w:val="000000"/>
+                <w:lang w:eastAsia="de-AT"/>
+              </w:rPr>
+              <w:t>28</w:t>
+            </w:r>
+          </w:p>
+        </w:tc>
+        <w:tc>
+          <w:tcPr>
+            <w:tcW w:w="1259" w:type="dxa"/>
+            <w:tcBorders>
+              <w:top w:val="single" w:sz="8" w:space="0" w:color="auto"/>
+              <w:left w:val="nil"/>
+              <w:bottom w:val="single" w:sz="4" w:space="0" w:color="auto"/>
+              <w:right w:val="single" w:sz="4" w:space="0" w:color="auto"/>
+            </w:tcBorders>
+            <w:shd w:val="clear" w:color="auto" w:fill="auto"/>
+            <w:noWrap/>
+            <w:vAlign w:val="center"/>
+            <w:hideMark/>
+          </w:tcPr>
+          <w:p>
+            <w:pPr>
+              <w:spacing w:after="0" w:line="240" w:lineRule="auto"/>
+              <w:jc w:val="center"/>
+              <w:rPr>
+                <w:rFonts w:ascii="Calibri" w:eastAsia="Times New Roman" w:hAnsi="Calibri" w:cs="Times New Roman"/>
+                <w:color w:val="000000"/>
+                <w:lang w:eastAsia="de-AT"/>
+              </w:rPr>
+            </w:pPr>
+            <w:r>
+              <w:rPr>
+                <w:rFonts w:ascii="Calibri" w:eastAsia="Times New Roman" w:hAnsi="Calibri" w:cs="Times New Roman"/>
+                <w:color w:val="000000"/>
+                <w:lang w:eastAsia="de-AT"/>
+              </w:rPr>
+              <w:t>6</w:t>
+            </w:r>
+          </w:p>
+        </w:tc>
+        <w:tc>
+          <w:tcPr>
+            <w:tcW w:w="1141" w:type="dxa"/>
+            <w:tcBorders>
+              <w:top w:val="single" w:sz="8" w:space="0" w:color="auto"/>
+              <w:left w:val="nil"/>
+              <w:bottom w:val="single" w:sz="4" w:space="0" w:color="auto"/>
+              <w:right w:val="single" w:sz="8" w:space="0" w:color="auto"/>
+            </w:tcBorders>
+            <w:shd w:val="clear" w:color="auto" w:fill="auto"/>
+            <w:noWrap/>
+            <w:vAlign w:val="center"/>
+            <w:hideMark/>
+          </w:tcPr>
+          <w:p>
+            <w:pPr>
+              <w:spacing w:after="0" w:line="240" w:lineRule="auto"/>
+              <w:jc w:val="center"/>
+              <w:rPr>
+                <w:rFonts w:ascii="Calibri" w:eastAsia="Times New Roman" w:hAnsi="Calibri" w:cs="Times New Roman"/>
+                <w:color w:val="000000"/>
+                <w:lang w:eastAsia="de-AT"/>
+              </w:rPr>
+            </w:pPr>
+            <w:r>
+              <w:rPr>
+                <w:rFonts w:ascii="Calibri" w:eastAsia="Times New Roman" w:hAnsi="Calibri" w:cs="Times New Roman"/>
+                <w:color w:val="000000"/>
+                <w:lang w:eastAsia="de-AT"/>
+              </w:rPr>
+              <w:t>42</w:t>
+            </w:r>
+          </w:p>
+        </w:tc>
+      </w:tr>
+      <w:tr>
+        <w:trPr>
+          <w:trHeight w:val="300"/>
+        </w:trPr>
+        <w:tc>
+          <w:tcPr>
+            <w:tcW w:w="1440" w:type="dxa"/>
+            <w:vMerge/>
+            <w:tcBorders>
+              <w:top w:val="single" w:sz="8" w:space="0" w:color="auto"/>
+              <w:left w:val="single" w:sz="8" w:space="0" w:color="auto"/>
+              <w:bottom w:val="single" w:sz="8" w:space="0" w:color="000000"/>
+              <w:right w:val="nil"/>
+            </w:tcBorders>
+            <w:vAlign w:val="center"/>
+            <w:hideMark/>
+          </w:tcPr>
+          <w:p>
+            <w:pPr>
+              <w:spacing w:after="0" w:line="240" w:lineRule="auto"/>
+              <w:rPr>
+                <w:rFonts w:ascii="Calibri" w:eastAsia="Times New Roman" w:hAnsi="Calibri" w:cs="Times New Roman"/>
+                <w:color w:val="000000"/>
+                <w:lang w:eastAsia="de-AT"/>
+              </w:rPr>
+            </w:pPr>
+          </w:p>
+        </w:tc>
+        <w:tc>
+          <w:tcPr>
+            <w:tcW w:w="1780" w:type="dxa"/>
+            <w:tcBorders>
+              <w:top w:val="nil"/>
+              <w:left w:val="single" w:sz="8" w:space="0" w:color="auto"/>
+              <w:bottom w:val="single" w:sz="4" w:space="0" w:color="auto"/>
+              <w:right w:val="single" w:sz="4" w:space="0" w:color="auto"/>
+            </w:tcBorders>
+            <w:shd w:val="clear" w:color="auto" w:fill="auto"/>
+            <w:noWrap/>
+            <w:vAlign w:val="bottom"/>
+            <w:hideMark/>
+          </w:tcPr>
+          <w:p>
+            <w:pPr>
+              <w:spacing w:after="0" w:line="240" w:lineRule="auto"/>
+              <w:rPr>
+                <w:rFonts w:ascii="Calibri" w:eastAsia="Times New Roman" w:hAnsi="Calibri" w:cs="Times New Roman"/>
+                <w:i/>
+                <w:iCs/>
+                <w:color w:val="000000"/>
+                <w:lang w:eastAsia="de-AT"/>
+              </w:rPr>
+            </w:pPr>
+            <w:r>
+              <w:rPr>
+                <w:rFonts w:ascii="Calibri" w:eastAsia="Times New Roman" w:hAnsi="Calibri" w:cs="Times New Roman"/>
+                <w:i/>
+                <w:iCs/>
+                <w:color w:val="000000"/>
+                <w:lang w:eastAsia="de-AT"/>
+              </w:rPr>
+              <w:t>Entwurfszeit</w:t>
+            </w:r>
+          </w:p>
+        </w:tc>
+        <w:tc>
+          <w:tcPr>
+            <w:tcW w:w="1200" w:type="dxa"/>
+            <w:tcBorders>
+              <w:top w:val="nil"/>
+              <w:left w:val="nil"/>
+              <w:bottom w:val="single" w:sz="4" w:space="0" w:color="auto"/>
+              <w:right w:val="single" w:sz="4" w:space="0" w:color="auto"/>
+            </w:tcBorders>
+            <w:shd w:val="clear" w:color="auto" w:fill="auto"/>
+            <w:noWrap/>
+            <w:vAlign w:val="center"/>
+            <w:hideMark/>
+          </w:tcPr>
+          <w:p>
+            <w:pPr>
+              <w:spacing w:after="0" w:line="240" w:lineRule="auto"/>
+              <w:jc w:val="center"/>
+              <w:rPr>
+                <w:rFonts w:ascii="Calibri" w:eastAsia="Times New Roman" w:hAnsi="Calibri" w:cs="Times New Roman"/>
+                <w:color w:val="000000"/>
+                <w:lang w:eastAsia="de-AT"/>
+              </w:rPr>
+            </w:pPr>
+            <w:r>
+              <w:rPr>
+                <w:rFonts w:ascii="Calibri" w:eastAsia="Times New Roman" w:hAnsi="Calibri" w:cs="Times New Roman"/>
+                <w:color w:val="000000"/>
+                <w:lang w:eastAsia="de-AT"/>
+              </w:rPr>
+              <w:t>7</w:t>
+            </w:r>
+          </w:p>
+        </w:tc>
+        <w:tc>
+          <w:tcPr>
+            <w:tcW w:w="1259" w:type="dxa"/>
+            <w:tcBorders>
+              <w:top w:val="nil"/>
+              <w:left w:val="nil"/>
+              <w:bottom w:val="single" w:sz="4" w:space="0" w:color="auto"/>
+              <w:right w:val="single" w:sz="4" w:space="0" w:color="auto"/>
+            </w:tcBorders>
+            <w:shd w:val="clear" w:color="auto" w:fill="auto"/>
+            <w:noWrap/>
+            <w:vAlign w:val="center"/>
+            <w:hideMark/>
+          </w:tcPr>
+          <w:p>
+            <w:pPr>
+              <w:spacing w:after="0" w:line="240" w:lineRule="auto"/>
+              <w:jc w:val="center"/>
+              <w:rPr>
+                <w:rFonts w:ascii="Calibri" w:eastAsia="Times New Roman" w:hAnsi="Calibri" w:cs="Times New Roman"/>
+                <w:color w:val="000000"/>
+                <w:lang w:eastAsia="de-AT"/>
+              </w:rPr>
+            </w:pPr>
+            <w:r>
+              <w:rPr>
+                <w:rFonts w:ascii="Calibri" w:eastAsia="Times New Roman" w:hAnsi="Calibri" w:cs="Times New Roman"/>
+                <w:color w:val="000000"/>
+                <w:lang w:eastAsia="de-AT"/>
+              </w:rPr>
+              <w:t>5</w:t>
+            </w:r>
+          </w:p>
+        </w:tc>
+        <w:tc>
+          <w:tcPr>
+            <w:tcW w:w="1141" w:type="dxa"/>
+            <w:tcBorders>
+              <w:top w:val="nil"/>
+              <w:left w:val="nil"/>
+              <w:bottom w:val="single" w:sz="4" w:space="0" w:color="auto"/>
+              <w:right w:val="single" w:sz="4" w:space="0" w:color="auto"/>
+            </w:tcBorders>
+            <w:shd w:val="clear" w:color="auto" w:fill="auto"/>
+            <w:noWrap/>
+            <w:vAlign w:val="center"/>
+            <w:hideMark/>
+          </w:tcPr>
+          <w:p>
+            <w:pPr>
+              <w:spacing w:after="0" w:line="240" w:lineRule="auto"/>
+              <w:jc w:val="center"/>
+              <w:rPr>
+                <w:rFonts w:ascii="Calibri" w:eastAsia="Times New Roman" w:hAnsi="Calibri" w:cs="Times New Roman"/>
+                <w:color w:val="000000"/>
+                <w:lang w:eastAsia="de-AT"/>
+              </w:rPr>
+            </w:pPr>
+            <w:r>
+              <w:rPr>
+                <w:rFonts w:ascii="Calibri" w:eastAsia="Times New Roman" w:hAnsi="Calibri" w:cs="Times New Roman"/>
+                <w:color w:val="000000"/>
+                <w:lang w:eastAsia="de-AT"/>
+              </w:rPr>
+              <w:t>35</w:t>
+            </w:r>
+          </w:p>
+        </w:tc>
+        <w:tc>
+          <w:tcPr>
+            <w:tcW w:w="1259" w:type="dxa"/>
+            <w:tcBorders>
+              <w:top w:val="nil"/>
+              <w:left w:val="nil"/>
+              <w:bottom w:val="single" w:sz="4" w:space="0" w:color="auto"/>
+              <w:right w:val="single" w:sz="4" w:space="0" w:color="auto"/>
+            </w:tcBorders>
+            <w:shd w:val="clear" w:color="auto" w:fill="auto"/>
+            <w:noWrap/>
+            <w:vAlign w:val="center"/>
+            <w:hideMark/>
+          </w:tcPr>
+          <w:p>
+            <w:pPr>
+              <w:spacing w:after="0" w:line="240" w:lineRule="auto"/>
+              <w:jc w:val="center"/>
+              <w:rPr>
+                <w:rFonts w:ascii="Calibri" w:eastAsia="Times New Roman" w:hAnsi="Calibri" w:cs="Times New Roman"/>
+                <w:color w:val="000000"/>
+                <w:lang w:eastAsia="de-AT"/>
+              </w:rPr>
+            </w:pPr>
+            <w:r>
+              <w:rPr>
+                <w:rFonts w:ascii="Calibri" w:eastAsia="Times New Roman" w:hAnsi="Calibri" w:cs="Times New Roman"/>
+                <w:color w:val="000000"/>
+                <w:lang w:eastAsia="de-AT"/>
+              </w:rPr>
+              <w:t>5</w:t>
+            </w:r>
+          </w:p>
+        </w:tc>
+        <w:tc>
+          <w:tcPr>
+            <w:tcW w:w="1141" w:type="dxa"/>
+            <w:tcBorders>
+              <w:top w:val="nil"/>
+              <w:left w:val="nil"/>
+              <w:bottom w:val="single" w:sz="4" w:space="0" w:color="auto"/>
+              <w:right w:val="single" w:sz="8" w:space="0" w:color="auto"/>
+            </w:tcBorders>
+            <w:shd w:val="clear" w:color="auto" w:fill="auto"/>
+            <w:noWrap/>
+            <w:vAlign w:val="center"/>
+            <w:hideMark/>
+          </w:tcPr>
+          <w:p>
+            <w:pPr>
+              <w:spacing w:after="0" w:line="240" w:lineRule="auto"/>
+              <w:jc w:val="center"/>
+              <w:rPr>
+                <w:rFonts w:ascii="Calibri" w:eastAsia="Times New Roman" w:hAnsi="Calibri" w:cs="Times New Roman"/>
+                <w:color w:val="000000"/>
+                <w:lang w:eastAsia="de-AT"/>
+              </w:rPr>
+            </w:pPr>
+            <w:r>
+              <w:rPr>
+                <w:rFonts w:ascii="Calibri" w:eastAsia="Times New Roman" w:hAnsi="Calibri" w:cs="Times New Roman"/>
+                <w:color w:val="000000"/>
+                <w:lang w:eastAsia="de-AT"/>
+              </w:rPr>
+              <w:t>35</w:t>
+            </w:r>
+          </w:p>
+        </w:tc>
+      </w:tr>
+      <w:tr>
+        <w:trPr>
+          <w:trHeight w:val="315"/>
+        </w:trPr>
+        <w:tc>
+          <w:tcPr>
+            <w:tcW w:w="1440" w:type="dxa"/>
+            <w:vMerge/>
+            <w:tcBorders>
+              <w:top w:val="single" w:sz="8" w:space="0" w:color="auto"/>
+              <w:left w:val="single" w:sz="8" w:space="0" w:color="auto"/>
+              <w:bottom w:val="single" w:sz="8" w:space="0" w:color="000000"/>
+              <w:right w:val="nil"/>
+            </w:tcBorders>
+            <w:vAlign w:val="center"/>
+            <w:hideMark/>
+          </w:tcPr>
+          <w:p>
+            <w:pPr>
+              <w:spacing w:after="0" w:line="240" w:lineRule="auto"/>
+              <w:rPr>
+                <w:rFonts w:ascii="Calibri" w:eastAsia="Times New Roman" w:hAnsi="Calibri" w:cs="Times New Roman"/>
+                <w:color w:val="000000"/>
+                <w:lang w:eastAsia="de-AT"/>
+              </w:rPr>
+            </w:pPr>
+          </w:p>
+        </w:tc>
+        <w:tc>
+          <w:tcPr>
+            <w:tcW w:w="1780" w:type="dxa"/>
+            <w:tcBorders>
+              <w:top w:val="nil"/>
+              <w:left w:val="single" w:sz="8" w:space="0" w:color="auto"/>
+              <w:bottom w:val="single" w:sz="8" w:space="0" w:color="auto"/>
+              <w:right w:val="single" w:sz="4" w:space="0" w:color="auto"/>
+            </w:tcBorders>
+            <w:shd w:val="clear" w:color="auto" w:fill="auto"/>
+            <w:noWrap/>
+            <w:vAlign w:val="bottom"/>
+            <w:hideMark/>
+          </w:tcPr>
+          <w:p>
+            <w:pPr>
+              <w:spacing w:after="0" w:line="240" w:lineRule="auto"/>
+              <w:rPr>
+                <w:rFonts w:ascii="Calibri" w:eastAsia="Times New Roman" w:hAnsi="Calibri" w:cs="Times New Roman"/>
+                <w:i/>
+                <w:iCs/>
+                <w:color w:val="000000"/>
+                <w:lang w:eastAsia="de-AT"/>
+              </w:rPr>
+            </w:pPr>
+            <w:r>
+              <w:rPr>
+                <w:rFonts w:ascii="Calibri" w:eastAsia="Times New Roman" w:hAnsi="Calibri" w:cs="Times New Roman"/>
+                <w:i/>
+                <w:iCs/>
+                <w:color w:val="000000"/>
+                <w:lang w:eastAsia="de-AT"/>
+              </w:rPr>
+              <w:t>Implementierung</w:t>
+            </w:r>
+          </w:p>
+        </w:tc>
+        <w:tc>
+          <w:tcPr>
+            <w:tcW w:w="1200" w:type="dxa"/>
+            <w:tcBorders>
+              <w:top w:val="nil"/>
+              <w:left w:val="nil"/>
+              <w:bottom w:val="single" w:sz="8" w:space="0" w:color="auto"/>
+              <w:right w:val="single" w:sz="4" w:space="0" w:color="auto"/>
+            </w:tcBorders>
+            <w:shd w:val="clear" w:color="auto" w:fill="auto"/>
+            <w:noWrap/>
+            <w:vAlign w:val="center"/>
+            <w:hideMark/>
+          </w:tcPr>
+          <w:p>
+            <w:pPr>
+              <w:spacing w:after="0" w:line="240" w:lineRule="auto"/>
+              <w:jc w:val="center"/>
+              <w:rPr>
+                <w:rFonts w:ascii="Calibri" w:eastAsia="Times New Roman" w:hAnsi="Calibri" w:cs="Times New Roman"/>
+                <w:color w:val="000000"/>
+                <w:lang w:eastAsia="de-AT"/>
+              </w:rPr>
+            </w:pPr>
+            <w:r>
+              <w:rPr>
+                <w:rFonts w:ascii="Calibri" w:eastAsia="Times New Roman" w:hAnsi="Calibri" w:cs="Times New Roman"/>
+                <w:color w:val="000000"/>
+                <w:lang w:eastAsia="de-AT"/>
+              </w:rPr>
+              <w:t>6</w:t>
+            </w:r>
+          </w:p>
+        </w:tc>
+        <w:tc>
+          <w:tcPr>
+            <w:tcW w:w="1259" w:type="dxa"/>
+            <w:tcBorders>
+              <w:top w:val="nil"/>
+              <w:left w:val="nil"/>
+              <w:bottom w:val="single" w:sz="8" w:space="0" w:color="auto"/>
+              <w:right w:val="single" w:sz="4" w:space="0" w:color="auto"/>
+            </w:tcBorders>
+            <w:shd w:val="clear" w:color="auto" w:fill="auto"/>
+            <w:noWrap/>
+            <w:vAlign w:val="center"/>
+            <w:hideMark/>
+          </w:tcPr>
+          <w:p>
+            <w:pPr>
+              <w:spacing w:after="0" w:line="240" w:lineRule="auto"/>
+              <w:jc w:val="center"/>
+              <w:rPr>
+                <w:rFonts w:ascii="Calibri" w:eastAsia="Times New Roman" w:hAnsi="Calibri" w:cs="Times New Roman"/>
+                <w:color w:val="000000"/>
+                <w:lang w:eastAsia="de-AT"/>
+              </w:rPr>
+            </w:pPr>
+            <w:r>
+              <w:rPr>
+                <w:rFonts w:ascii="Calibri" w:eastAsia="Times New Roman" w:hAnsi="Calibri" w:cs="Times New Roman"/>
+                <w:color w:val="000000"/>
+                <w:lang w:eastAsia="de-AT"/>
+              </w:rPr>
+              <w:t>5</w:t>
+            </w:r>
+          </w:p>
+        </w:tc>
+        <w:tc>
+          <w:tcPr>
+            <w:tcW w:w="1141" w:type="dxa"/>
+            <w:tcBorders>
+              <w:top w:val="nil"/>
+              <w:left w:val="nil"/>
+              <w:bottom w:val="single" w:sz="8" w:space="0" w:color="auto"/>
+              <w:right w:val="single" w:sz="4" w:space="0" w:color="auto"/>
+            </w:tcBorders>
+            <w:shd w:val="clear" w:color="auto" w:fill="auto"/>
+            <w:noWrap/>
+            <w:vAlign w:val="center"/>
+            <w:hideMark/>
+          </w:tcPr>
+          <w:p>
+            <w:pPr>
+              <w:spacing w:after="0" w:line="240" w:lineRule="auto"/>
+              <w:jc w:val="center"/>
+              <w:rPr>
+                <w:rFonts w:ascii="Calibri" w:eastAsia="Times New Roman" w:hAnsi="Calibri" w:cs="Times New Roman"/>
+                <w:color w:val="000000"/>
+                <w:lang w:eastAsia="de-AT"/>
+              </w:rPr>
+            </w:pPr>
+            <w:r>
+              <w:rPr>
+                <w:rFonts w:ascii="Calibri" w:eastAsia="Times New Roman" w:hAnsi="Calibri" w:cs="Times New Roman"/>
+                <w:color w:val="000000"/>
+                <w:lang w:eastAsia="de-AT"/>
+              </w:rPr>
+              <w:t>30</w:t>
+            </w:r>
+          </w:p>
+        </w:tc>
+        <w:tc>
+          <w:tcPr>
+            <w:tcW w:w="1259" w:type="dxa"/>
+            <w:tcBorders>
+              <w:top w:val="nil"/>
+              <w:left w:val="nil"/>
+              <w:bottom w:val="single" w:sz="8" w:space="0" w:color="auto"/>
+              <w:right w:val="single" w:sz="4" w:space="0" w:color="auto"/>
+            </w:tcBorders>
+            <w:shd w:val="clear" w:color="auto" w:fill="auto"/>
+            <w:noWrap/>
+            <w:vAlign w:val="center"/>
+            <w:hideMark/>
+          </w:tcPr>
+          <w:p>
+            <w:pPr>
+              <w:spacing w:after="0" w:line="240" w:lineRule="auto"/>
+              <w:jc w:val="center"/>
+              <w:rPr>
+                <w:rFonts w:ascii="Calibri" w:eastAsia="Times New Roman" w:hAnsi="Calibri" w:cs="Times New Roman"/>
+                <w:color w:val="000000"/>
+                <w:lang w:eastAsia="de-AT"/>
+              </w:rPr>
+            </w:pPr>
+            <w:r>
+              <w:rPr>
+                <w:rFonts w:ascii="Calibri" w:eastAsia="Times New Roman" w:hAnsi="Calibri" w:cs="Times New Roman"/>
+                <w:color w:val="000000"/>
+                <w:lang w:eastAsia="de-AT"/>
+              </w:rPr>
+              <w:t>5</w:t>
+            </w:r>
+          </w:p>
+        </w:tc>
+        <w:tc>
+          <w:tcPr>
+            <w:tcW w:w="1141" w:type="dxa"/>
+            <w:tcBorders>
+              <w:top w:val="nil"/>
+              <w:left w:val="nil"/>
+              <w:bottom w:val="single" w:sz="8" w:space="0" w:color="auto"/>
+              <w:right w:val="single" w:sz="8" w:space="0" w:color="auto"/>
+            </w:tcBorders>
+            <w:shd w:val="clear" w:color="auto" w:fill="auto"/>
+            <w:noWrap/>
+            <w:vAlign w:val="center"/>
+            <w:hideMark/>
+          </w:tcPr>
+          <w:p>
+            <w:pPr>
+              <w:spacing w:after="0" w:line="240" w:lineRule="auto"/>
+              <w:jc w:val="center"/>
+              <w:rPr>
+                <w:rFonts w:ascii="Calibri" w:eastAsia="Times New Roman" w:hAnsi="Calibri" w:cs="Times New Roman"/>
+                <w:color w:val="000000"/>
+                <w:lang w:eastAsia="de-AT"/>
+              </w:rPr>
+            </w:pPr>
+            <w:r>
+              <w:rPr>
+                <w:rFonts w:ascii="Calibri" w:eastAsia="Times New Roman" w:hAnsi="Calibri" w:cs="Times New Roman"/>
+                <w:color w:val="000000"/>
+                <w:lang w:eastAsia="de-AT"/>
+              </w:rPr>
+              <w:t>30</w:t>
+            </w:r>
+          </w:p>
+        </w:tc>
+      </w:tr>
+      <w:tr>
+        <w:trPr>
+          <w:trHeight w:val="360"/>
+        </w:trPr>
+        <w:tc>
+          <w:tcPr>
+            <w:tcW w:w="1440" w:type="dxa"/>
+            <w:tcBorders>
+              <w:top w:val="nil"/>
+              <w:left w:val="nil"/>
+              <w:bottom w:val="nil"/>
+              <w:right w:val="nil"/>
+            </w:tcBorders>
+            <w:shd w:val="clear" w:color="auto" w:fill="auto"/>
+            <w:noWrap/>
+            <w:vAlign w:val="bottom"/>
+            <w:hideMark/>
+          </w:tcPr>
+          <w:p>
+            <w:pPr>
+              <w:spacing w:after="0" w:line="240" w:lineRule="auto"/>
+              <w:jc w:val="center"/>
+              <w:rPr>
+                <w:rFonts w:ascii="Calibri" w:eastAsia="Times New Roman" w:hAnsi="Calibri" w:cs="Times New Roman"/>
+                <w:color w:val="000000"/>
+                <w:lang w:eastAsia="de-AT"/>
+              </w:rPr>
+            </w:pPr>
+          </w:p>
+        </w:tc>
+        <w:tc>
+          <w:tcPr>
+            <w:tcW w:w="1780" w:type="dxa"/>
+            <w:tcBorders>
+              <w:top w:val="nil"/>
+              <w:left w:val="single" w:sz="8" w:space="0" w:color="auto"/>
+              <w:bottom w:val="single" w:sz="8" w:space="0" w:color="auto"/>
+              <w:right w:val="single" w:sz="4" w:space="0" w:color="auto"/>
+            </w:tcBorders>
+            <w:shd w:val="clear" w:color="000000" w:fill="DDEBF7"/>
+            <w:noWrap/>
+            <w:vAlign w:val="bottom"/>
+            <w:hideMark/>
+          </w:tcPr>
+          <w:p>
+            <w:pPr>
+              <w:spacing w:after="0" w:line="240" w:lineRule="auto"/>
+              <w:rPr>
+                <w:rFonts w:ascii="Calibri" w:eastAsia="Times New Roman" w:hAnsi="Calibri" w:cs="Times New Roman"/>
+                <w:b/>
+                <w:bCs/>
+                <w:color w:val="000000"/>
+                <w:sz w:val="26"/>
+                <w:szCs w:val="26"/>
+                <w:lang w:eastAsia="de-AT"/>
+              </w:rPr>
+            </w:pPr>
+            <w:r>
+              <w:rPr>
+                <w:rFonts w:ascii="Calibri" w:eastAsia="Times New Roman" w:hAnsi="Calibri" w:cs="Times New Roman"/>
+                <w:b/>
+                <w:bCs/>
+                <w:color w:val="000000"/>
+                <w:sz w:val="26"/>
+                <w:szCs w:val="26"/>
+                <w:lang w:eastAsia="de-AT"/>
+              </w:rPr>
+              <w:t>Gesamt</w:t>
+            </w:r>
+          </w:p>
+        </w:tc>
+        <w:tc>
+          <w:tcPr>
+            <w:tcW w:w="1200" w:type="dxa"/>
+            <w:tcBorders>
+              <w:top w:val="nil"/>
+              <w:left w:val="nil"/>
+              <w:bottom w:val="single" w:sz="8" w:space="0" w:color="auto"/>
+              <w:right w:val="single" w:sz="4" w:space="0" w:color="auto"/>
+            </w:tcBorders>
+            <w:shd w:val="clear" w:color="000000" w:fill="DDEBF7"/>
+            <w:noWrap/>
+            <w:vAlign w:val="center"/>
+            <w:hideMark/>
+          </w:tcPr>
+          <w:p>
+            <w:pPr>
+              <w:spacing w:after="0" w:line="240" w:lineRule="auto"/>
+              <w:jc w:val="center"/>
+              <w:rPr>
+                <w:rFonts w:ascii="Calibri" w:eastAsia="Times New Roman" w:hAnsi="Calibri" w:cs="Times New Roman"/>
+                <w:color w:val="000000"/>
+                <w:lang w:eastAsia="de-AT"/>
+              </w:rPr>
+            </w:pPr>
+            <w:r>
+              <w:rPr>
+                <w:rFonts w:ascii="Calibri" w:eastAsia="Times New Roman" w:hAnsi="Calibri" w:cs="Times New Roman"/>
+                <w:color w:val="000000"/>
+                <w:lang w:eastAsia="de-AT"/>
+              </w:rPr>
+              <w:t> </w:t>
+            </w:r>
+          </w:p>
+        </w:tc>
+        <w:tc>
+          <w:tcPr>
+            <w:tcW w:w="1259" w:type="dxa"/>
+            <w:tcBorders>
+              <w:top w:val="nil"/>
+              <w:left w:val="nil"/>
+              <w:bottom w:val="single" w:sz="8" w:space="0" w:color="auto"/>
+              <w:right w:val="single" w:sz="4" w:space="0" w:color="auto"/>
+            </w:tcBorders>
+            <w:shd w:val="clear" w:color="000000" w:fill="DDEBF7"/>
+            <w:noWrap/>
+            <w:vAlign w:val="center"/>
+            <w:hideMark/>
+          </w:tcPr>
+          <w:p>
+            <w:pPr>
+              <w:spacing w:after="0" w:line="240" w:lineRule="auto"/>
+              <w:jc w:val="center"/>
+              <w:rPr>
+                <w:rFonts w:ascii="Calibri" w:eastAsia="Times New Roman" w:hAnsi="Calibri" w:cs="Times New Roman"/>
+                <w:color w:val="000000"/>
+                <w:lang w:eastAsia="de-AT"/>
+              </w:rPr>
+            </w:pPr>
+            <w:r>
+              <w:rPr>
+                <w:rFonts w:ascii="Calibri" w:eastAsia="Times New Roman" w:hAnsi="Calibri" w:cs="Times New Roman"/>
+                <w:color w:val="000000"/>
+                <w:lang w:eastAsia="de-AT"/>
+              </w:rPr>
+              <w:t>27</w:t>
+            </w:r>
+          </w:p>
+        </w:tc>
+        <w:tc>
+          <w:tcPr>
+            <w:tcW w:w="1141" w:type="dxa"/>
+            <w:tcBorders>
+              <w:top w:val="nil"/>
+              <w:left w:val="nil"/>
+              <w:bottom w:val="single" w:sz="8" w:space="0" w:color="auto"/>
+              <w:right w:val="single" w:sz="4" w:space="0" w:color="auto"/>
+            </w:tcBorders>
+            <w:shd w:val="clear" w:color="000000" w:fill="DDEBF7"/>
+            <w:noWrap/>
+            <w:vAlign w:val="center"/>
+            <w:hideMark/>
+          </w:tcPr>
+          <w:p>
+            <w:pPr>
+              <w:spacing w:after="0" w:line="240" w:lineRule="auto"/>
+              <w:jc w:val="center"/>
+              <w:rPr>
+                <w:rFonts w:ascii="Calibri" w:eastAsia="Times New Roman" w:hAnsi="Calibri" w:cs="Times New Roman"/>
+                <w:b/>
+                <w:bCs/>
+                <w:color w:val="FF0000"/>
+                <w:sz w:val="26"/>
+                <w:szCs w:val="26"/>
+                <w:lang w:eastAsia="de-AT"/>
+              </w:rPr>
+            </w:pPr>
+            <w:r>
+              <w:rPr>
+                <w:rFonts w:ascii="Calibri" w:eastAsia="Times New Roman" w:hAnsi="Calibri" w:cs="Times New Roman"/>
+                <w:b/>
+                <w:bCs/>
+                <w:color w:val="FF0000"/>
+                <w:sz w:val="26"/>
+                <w:szCs w:val="26"/>
+                <w:lang w:eastAsia="de-AT"/>
+              </w:rPr>
+              <w:t>223</w:t>
+            </w:r>
+          </w:p>
+        </w:tc>
+        <w:tc>
+          <w:tcPr>
+            <w:tcW w:w="1259" w:type="dxa"/>
+            <w:tcBorders>
+              <w:top w:val="nil"/>
+              <w:left w:val="nil"/>
+              <w:bottom w:val="single" w:sz="8" w:space="0" w:color="auto"/>
+              <w:right w:val="single" w:sz="4" w:space="0" w:color="auto"/>
+            </w:tcBorders>
+            <w:shd w:val="clear" w:color="000000" w:fill="DDEBF7"/>
+            <w:noWrap/>
+            <w:vAlign w:val="center"/>
+            <w:hideMark/>
+          </w:tcPr>
+          <w:p>
+            <w:pPr>
+              <w:spacing w:after="0" w:line="240" w:lineRule="auto"/>
+              <w:jc w:val="center"/>
+              <w:rPr>
+                <w:rFonts w:ascii="Calibri" w:eastAsia="Times New Roman" w:hAnsi="Calibri" w:cs="Times New Roman"/>
+                <w:color w:val="000000"/>
+                <w:lang w:eastAsia="de-AT"/>
+              </w:rPr>
+            </w:pPr>
+            <w:r>
+              <w:rPr>
+                <w:rFonts w:ascii="Calibri" w:eastAsia="Times New Roman" w:hAnsi="Calibri" w:cs="Times New Roman"/>
+                <w:color w:val="000000"/>
+                <w:lang w:eastAsia="de-AT"/>
+              </w:rPr>
+              <w:t>36</w:t>
+            </w:r>
+          </w:p>
+        </w:tc>
+        <w:tc>
+          <w:tcPr>
+            <w:tcW w:w="1141" w:type="dxa"/>
+            <w:tcBorders>
+              <w:top w:val="nil"/>
+              <w:left w:val="nil"/>
+              <w:bottom w:val="single" w:sz="8" w:space="0" w:color="auto"/>
+              <w:right w:val="single" w:sz="8" w:space="0" w:color="auto"/>
+            </w:tcBorders>
+            <w:shd w:val="clear" w:color="000000" w:fill="DDEBF7"/>
+            <w:noWrap/>
+            <w:vAlign w:val="center"/>
+            <w:hideMark/>
+          </w:tcPr>
+          <w:p>
+            <w:pPr>
+              <w:spacing w:after="0" w:line="240" w:lineRule="auto"/>
+              <w:jc w:val="center"/>
+              <w:rPr>
+                <w:rFonts w:ascii="Calibri" w:eastAsia="Times New Roman" w:hAnsi="Calibri" w:cs="Times New Roman"/>
+                <w:b/>
+                <w:bCs/>
+                <w:color w:val="00B050"/>
+                <w:sz w:val="26"/>
+                <w:szCs w:val="26"/>
+                <w:lang w:eastAsia="de-AT"/>
+              </w:rPr>
+            </w:pPr>
+            <w:r>
+              <w:rPr>
+                <w:rFonts w:ascii="Calibri" w:eastAsia="Times New Roman" w:hAnsi="Calibri" w:cs="Times New Roman"/>
+                <w:b/>
+                <w:bCs/>
+                <w:color w:val="00B050"/>
+                <w:sz w:val="26"/>
+                <w:szCs w:val="26"/>
+                <w:lang w:eastAsia="de-AT"/>
+              </w:rPr>
+              <w:t>282</w:t>
+            </w:r>
+          </w:p>
+        </w:tc>
+      </w:tr>
+    </w:tbl>
+    <w:p>
+      <w:pPr>
+        <w:spacing w:before="240"/>
+      </w:pPr>
+      <w:r>
+        <w:t>Der Analyse kann man entnehmen, dass WLAN die bessere Variante für unser Projekt darstellt, und deshalb auch verwendet wird.</w:t>
       </w:r>
     </w:p>
     <w:p>
@@ -8046,90 +10150,32 @@
         <w:ind w:left="864" w:hanging="864"/>
       </w:pPr>
       <w:r>
-        <w:t>2. App-Komptabilität</w:t>
+        <w:lastRenderedPageBreak/>
+        <w:t>2. App-Komp</w:t>
+      </w:r>
+      <w:r>
+        <w:t>a</w:t>
+      </w:r>
+      <w:r>
+        <w:t>ti</w:t>
+      </w:r>
+      <w:r>
+        <w:t>bilität</w:t>
       </w:r>
     </w:p>
     <w:p>
       <w:r>
-        <w:t xml:space="preserve">Welche Smartphones sollen die App installieren können? Nicht nur die grundsätzliche Entscheidung zwischen iOS und Android ist nötig, sondern auch eine zwischen den Versionen jener beiden. Da für die anderen Betriebssysteme für Smartphones in dem letzten Jahr einen Marktanteil von insgesamt ca. 5% festgestellt wurde, werden diese bei der Entwicklung der App vollkommen außer Acht gelassen. Der Marktanteil von Android im Jahr 2014 betrug ca. 75%, der von iOS ca. 20%. Ein weiterer Gesichtspunkt ist, dass die Entwicklung einer App für Android in Java und XML stattfindet, wobei Apps für iOS in </w:t>
-      </w:r>
-      <w:proofErr w:type="spellStart"/>
-      <w:r>
-        <w:t>Objective</w:t>
-      </w:r>
-      <w:proofErr w:type="spellEnd"/>
-      <w:r>
-        <w:t xml:space="preserve"> C/C/C++ geschrieben werden. Die größte Erfahrung hat das Projektteam beim Entwickeln mit Java, der große Anteil an Geräten, die es verwenden, spricht ebenfalls stark für Android.</w:t>
+        <w:t>Welche Smartphones sollen die App installieren können? Nicht nur die grundsätzliche Entscheidung zwischen iOS und Android ist nötig, sondern auch eine zwischen den Versionen jener beiden. Da für die anderen Betriebssysteme für Smartphones in dem letzten Jahr einen Marktanteil von insgesamt ca. 5% festgestellt wurde, werden diese bei der Entwicklung der App vollkommen außer Acht gelassen. Der Marktanteil von Android im Jahr 2014 betrug ca. 75%, der von iOS ca. 20%. Ein weiterer Gesichtspunkt ist, dass die Entwicklung einer App für Android in Java und XML stattfindet, wobei Apps für iOS in Objective C/C/C++ geschrieben werden. Die größte Erfahrung hat das Projektteam beim Entwickeln mit Java, der große Anteil an Geräten, die es verwenden, spricht ebenfalls stark für Android.</w:t>
       </w:r>
     </w:p>
     <w:p>
       <w:r>
-        <w:t>Die Verbreitung der Android-Versionen sieht wie folgt aus: „</w:t>
-      </w:r>
-      <w:proofErr w:type="spellStart"/>
-      <w:r>
-        <w:t>Jelly</w:t>
-      </w:r>
-      <w:proofErr w:type="spellEnd"/>
-      <w:r>
-        <w:t xml:space="preserve"> Bean“ (4.1.x - 4.3) besitzt mit 44,5% die größte Verbreitung unter allen Android-Geräten, danach kommt „</w:t>
-      </w:r>
-      <w:proofErr w:type="spellStart"/>
-      <w:r>
-        <w:t>KitKat</w:t>
-      </w:r>
-      <w:proofErr w:type="spellEnd"/>
-      <w:r>
-        <w:t xml:space="preserve">“ (4.4) mit 39,7%, </w:t>
-      </w:r>
-      <w:r>
-        <w:lastRenderedPageBreak/>
-        <w:t>„</w:t>
-      </w:r>
-      <w:proofErr w:type="spellStart"/>
-      <w:r>
-        <w:t>Gingerbread</w:t>
-      </w:r>
-      <w:proofErr w:type="spellEnd"/>
-      <w:r>
-        <w:t>“ (2.3.3 - 2.3.7) mit 7,4% und „</w:t>
-      </w:r>
-      <w:proofErr w:type="spellStart"/>
-      <w:r>
-        <w:t>Ice</w:t>
-      </w:r>
-      <w:proofErr w:type="spellEnd"/>
-      <w:r>
-        <w:t xml:space="preserve"> Cream Sandwich“ (4.0.3 - 4.0.4) mit 6,4%. „</w:t>
-      </w:r>
-      <w:proofErr w:type="spellStart"/>
-      <w:r>
-        <w:t>Lollipop</w:t>
-      </w:r>
-      <w:proofErr w:type="spellEnd"/>
-      <w:r>
-        <w:t>“ (5.0) und „</w:t>
-      </w:r>
-      <w:proofErr w:type="spellStart"/>
-      <w:r>
-        <w:t>Froyo</w:t>
-      </w:r>
-      <w:proofErr w:type="spellEnd"/>
-      <w:r>
-        <w:t>“ (2.2) werden aufgrund ihrer geringen Popularität nicht beachtet.</w:t>
+        <w:t>Die Verbreitung der Android-Versionen sieht wie folgt aus: „Jelly Bean“ (4.1.x - 4.3) besitzt mit 44,5% die größte Verbreitung unter allen Android-Geräten, danach kommt „KitKat“ (4.4) mit 39,7%, „Gingerbread“ (2.3.3 - 2.3.7) mit 7,4% und „Ice Cream Sandwich“ (4.0.3 - 4.0.4) mit 6,4%. „Lollipop“ (5.0) und „Froyo“ (2.2) werden aufgrund ihrer geringen Popularität nicht beachtet.</w:t>
       </w:r>
     </w:p>
     <w:p>
       <w:r>
-        <w:t>Die Unterstützung von Versionen ab „</w:t>
-      </w:r>
-      <w:proofErr w:type="spellStart"/>
-      <w:r>
-        <w:t>Jelly</w:t>
-      </w:r>
-      <w:proofErr w:type="spellEnd"/>
-      <w:r>
-        <w:t xml:space="preserve"> Bean“ scheint am sinnvollsten, da dadurch etwa 84,5% aller Android-Geräte gedeckt sind, und zusätzlich nicht mit veralteten Bibliotheken gearbeitet werden muss.</w:t>
+        <w:t>Die Unterstützung von Versionen ab „Jelly Bean“ scheint am sinnvollsten, da dadurch etwa 84,5% aller Android-Geräte gedeckt sind, und zusätzlich nicht mit veralteten Bibliotheken gearbeitet werden muss.</w:t>
       </w:r>
     </w:p>
     <w:p>
@@ -8147,76 +10193,20 @@
     </w:p>
     <w:p>
       <w:r>
-        <w:t xml:space="preserve">Die Frage nach der Sprache, in der die Server-Software implementiert werden soll, stellt sich ebenfalls. Es wäre von Vorteil wenn es einfach wäre, die Schnittstellen anzusprechen und gleichfalls eine Netzwerk-Kommunikation mit der App aufzubauen. Anbieten würde sich also dieselbe Sprache, in der auch die App geschrieben ist, da nicht auf mögliche Unterschiede zwischen den Paketen der einzelnen Programmiersprachen bestehen könnte, Rücksicht genommen werden muss. Wenn man sich für Android als Ziel-Smartphone-Betriebssystem entscheidet, wäre das Java, bei iOS </w:t>
-      </w:r>
-      <w:proofErr w:type="spellStart"/>
-      <w:r>
-        <w:t>Objective</w:t>
-      </w:r>
-      <w:proofErr w:type="spellEnd"/>
-      <w:r>
-        <w:t xml:space="preserve"> C, C oder C++. Dazu kommt auch die Tatsache, dass es für die Sprache eine Bibliothek gibt, mit welcher man auf die GPIO(„</w:t>
-      </w:r>
-      <w:proofErr w:type="spellStart"/>
-      <w:r>
-        <w:t>general</w:t>
-      </w:r>
-      <w:proofErr w:type="spellEnd"/>
-      <w:r>
-        <w:t xml:space="preserve"> </w:t>
-      </w:r>
-      <w:proofErr w:type="spellStart"/>
-      <w:r>
-        <w:t>purpose</w:t>
-      </w:r>
-      <w:proofErr w:type="spellEnd"/>
-      <w:r>
-        <w:t xml:space="preserve"> </w:t>
-      </w:r>
-      <w:proofErr w:type="spellStart"/>
-      <w:r>
-        <w:t>input</w:t>
-      </w:r>
-      <w:proofErr w:type="spellEnd"/>
-      <w:r>
-        <w:t>/</w:t>
-      </w:r>
-      <w:proofErr w:type="spellStart"/>
-      <w:r>
-        <w:t>output</w:t>
-      </w:r>
-      <w:proofErr w:type="spellEnd"/>
-      <w:r>
-        <w:t xml:space="preserve">“)-Pins des </w:t>
-      </w:r>
-      <w:proofErr w:type="spellStart"/>
-      <w:r>
-        <w:t>Raspberrys</w:t>
-      </w:r>
-      <w:proofErr w:type="spellEnd"/>
-      <w:r>
-        <w:t xml:space="preserve"> zugegriffen werden kann. Recherchen haben gezeigt dass dies mit der Sprache Python (</w:t>
-      </w:r>
-      <w:proofErr w:type="spellStart"/>
-      <w:r>
-        <w:t>RPi.GPIO</w:t>
-      </w:r>
-      <w:proofErr w:type="spellEnd"/>
-      <w:r>
-        <w:t>-Modul) besonders unkompliziert und einfach geht. In Java stünde die, in der Verwendung etwas unhandlichere Bibliothek Pi4J zur Verfügung. Eine weitere Möglichkeit wäre ein Kompromiss:  Trennung der Netzwerk-Funktionalitäten von dem Zugriff und der Steuerung der Hardware. Man könnte also ein Programm für die Kommunikation in einer Sprache, die Steuerung und Kontrolle der Hardware in einer anderen implementieren und von dem einen Programm aus, das andere aufrufen und ausführen.</w:t>
+        <w:t>Die Frage nach der Sprache, in der die Server-Software implementiert werden soll, stellt sich ebenfalls. Es wäre von Vorteil wenn es einfach wäre, die Schnittstellen anzusprechen und gleichfalls eine Netzwerk-Kommunikation mit der App aufzubauen. Anbieten würde sich also dieselbe Sprache, in der auch die App geschrieben ist, da nicht auf mögliche Unterschiede zwischen den Paketen der einzelnen Programmiersprachen bestehen könnte, Rücksicht genommen werden muss. Wenn man sich für Android als Ziel-Smartphone-Betriebssystem entscheidet, wäre das Java, bei iOS Objective C, C oder C++. Dazu kommt auch die Tatsache, dass es für die Sprache eine Bibliothek gibt, mit welcher man auf die GPIO(„general purpose input/output“)-Pins des Raspberrys zugegriffen werden kann. Recherchen haben gezeigt dass dies mit der Sprache Python (RPi.GPIO-Modul) besonders unkompliziert und einfach geht. In Java stünde die, in der Verwendung etwas unhandlichere Bibliothek Pi4J zur Verfügung. Eine weitere Möglichkeit wäre ein Kompromiss:  Trennung der Netzwerk-Funktionalitäten von dem Zugriff und der Steuerung der Hardware. Man könnte also ein Programm für die Kommunikation in einer Sprache, die Steuerung und Kontrolle der Hardware in einer anderen implementieren und von dem einen Programm aus, das andere aufrufen und ausführen.</w:t>
       </w:r>
     </w:p>
     <w:p>
       <w:pPr>
         <w:pStyle w:val="berschrift2"/>
       </w:pPr>
-      <w:bookmarkStart w:id="21" w:name="_Toc413827394"/>
-      <w:bookmarkStart w:id="22" w:name="_Toc413849845"/>
+      <w:bookmarkStart w:id="20" w:name="_Toc413827394"/>
+      <w:bookmarkStart w:id="21" w:name="_Toc413849845"/>
       <w:r>
         <w:t>Wirtschaftliche Machbarkeit</w:t>
       </w:r>
+      <w:bookmarkEnd w:id="20"/>
       <w:bookmarkEnd w:id="21"/>
-      <w:bookmarkEnd w:id="22"/>
     </w:p>
     <w:p>
       <w:pPr>
@@ -8228,15 +10218,7 @@
     </w:p>
     <w:p>
       <w:r>
-        <w:t xml:space="preserve">Zu entwickeln sind also die App und die Server-Software. Ebenfalls muss sich das Projektteam in das Thema umfassend einlesen und einarbeiten. Dazu muss der </w:t>
-      </w:r>
-      <w:proofErr w:type="spellStart"/>
-      <w:r>
-        <w:t>Raspberry</w:t>
-      </w:r>
-      <w:proofErr w:type="spellEnd"/>
-      <w:r>
-        <w:t xml:space="preserve"> aufgesetzt und konfiguriert werden, elektronische Schaltungen für Sensoren entwickelt und schließlich all das noch in den Teddybären eingebaut werden. Umfassende und gewissenhafte Tests sind ebenfalls Voraussetzung für ein fehlerfreies Produkt. </w:t>
+        <w:t xml:space="preserve">Zu entwickeln sind also die App und die Server-Software. Ebenfalls muss sich das Projektteam in das Thema umfassend einlesen und einarbeiten. Dazu muss der Raspberry aufgesetzt und konfiguriert werden, elektronische Schaltungen für Sensoren entwickelt und schließlich all das noch in den Teddybären eingebaut werden. Umfassende und gewissenhafte Tests sind ebenfalls Voraussetzung für ein fehlerfreies Produkt. </w:t>
       </w:r>
     </w:p>
     <w:tbl>
@@ -8370,13 +10352,8 @@
             <w:hideMark/>
           </w:tcPr>
           <w:p>
-            <w:proofErr w:type="spellStart"/>
-            <w:r>
-              <w:t>Raspberry</w:t>
-            </w:r>
-            <w:proofErr w:type="spellEnd"/>
-            <w:r>
-              <w:t xml:space="preserve"> konfigurieren</w:t>
+            <w:r>
+              <w:t>Raspberry konfigurieren</w:t>
             </w:r>
           </w:p>
         </w:tc>
@@ -8412,6 +10389,7 @@
           </w:tcPr>
           <w:p>
             <w:r>
+              <w:lastRenderedPageBreak/>
               <w:t>Entwickeln der Schaltungen</w:t>
             </w:r>
           </w:p>
@@ -8507,7 +10485,6 @@
         </w:tc>
       </w:tr>
     </w:tbl>
-    <w:p/>
     <w:p>
       <w:pPr>
         <w:pStyle w:val="berschrift3"/>
@@ -8552,13 +10529,8 @@
           <w:numId w:val="34"/>
         </w:numPr>
       </w:pPr>
-      <w:proofErr w:type="spellStart"/>
-      <w:r>
-        <w:t>Raspberry</w:t>
-      </w:r>
-      <w:proofErr w:type="spellEnd"/>
-      <w:r>
-        <w:t xml:space="preserve"> Pi A+:</w:t>
+      <w:r>
+        <w:t>Raspberry Pi A+:</w:t>
       </w:r>
     </w:p>
     <w:p>
@@ -8566,7 +10538,6 @@
         <w:pStyle w:val="Listenabsatz"/>
       </w:pPr>
       <w:r>
-        <w:lastRenderedPageBreak/>
         <w:t>Das ist ein kleiner Rechner, verfügt über 256MB RAM und einen 700MHz ARM-Prozessor. Er verfügt auch über ansteuerbare GPIO-Pins. Er wird vom Auftraggeber zur Verfügung gestellt.</w:t>
       </w:r>
     </w:p>
@@ -8587,15 +10558,7 @@
         <w:pStyle w:val="Listenabsatz"/>
       </w:pPr>
       <w:r>
-        <w:t xml:space="preserve">Eine spezielle Kamera für den </w:t>
-      </w:r>
-      <w:proofErr w:type="spellStart"/>
-      <w:r>
-        <w:t>Raspberry</w:t>
-      </w:r>
-      <w:proofErr w:type="spellEnd"/>
-      <w:r>
-        <w:t xml:space="preserve"> Pi wird bestellt. Erwartet sind Kosten im Bereich von 25€ + Versand.</w:t>
+        <w:t>Eine spezielle Kamera für den Raspberry Pi wird bestellt. Erwartet sind Kosten im Bereich von 25€ + Versand.</w:t>
       </w:r>
     </w:p>
     <w:p>
@@ -8644,15 +10607,7 @@
         </w:tabs>
       </w:pPr>
       <w:r>
-        <w:t xml:space="preserve">Es werden ebenfalls einige andere Sensoren an den </w:t>
-      </w:r>
-      <w:proofErr w:type="spellStart"/>
-      <w:r>
-        <w:t>Raspberry</w:t>
-      </w:r>
-      <w:proofErr w:type="spellEnd"/>
-      <w:r>
-        <w:t xml:space="preserve"> Pi angeschlossen, sowie andere elektronische Bauteile für deren Beschaltung. Zu erwarten sind Ausgaben im Bereich &lt;5€</w:t>
+        <w:t>Es werden ebenfalls einige andere Sensoren an den Raspberry Pi angeschlossen, sowie andere elektronische Bauteile für deren Beschaltung. Zu erwarten sind Ausgaben im Bereich &lt;5€</w:t>
       </w:r>
     </w:p>
     <w:p>
@@ -8694,13 +10649,13 @@
       <w:pPr>
         <w:pStyle w:val="berschrift2"/>
       </w:pPr>
-      <w:bookmarkStart w:id="23" w:name="_Toc413827395"/>
-      <w:bookmarkStart w:id="24" w:name="_Toc413849846"/>
+      <w:bookmarkStart w:id="22" w:name="_Toc413827395"/>
+      <w:bookmarkStart w:id="23" w:name="_Toc413849846"/>
       <w:r>
         <w:t>Persönliche Machbarkeit</w:t>
       </w:r>
+      <w:bookmarkEnd w:id="22"/>
       <w:bookmarkEnd w:id="23"/>
-      <w:bookmarkEnd w:id="24"/>
     </w:p>
     <w:p>
       <w:r>
@@ -8708,30 +10663,31 @@
       </w:r>
     </w:p>
     <w:p>
-      <w:pPr>
-        <w:pStyle w:val="berschrift2"/>
-      </w:pPr>
-      <w:bookmarkStart w:id="25" w:name="_Toc413827397"/>
-      <w:bookmarkStart w:id="26" w:name="_Toc413849847"/>
-      <w:r>
-        <w:t>Risiken</w:t>
-      </w:r>
-      <w:bookmarkEnd w:id="25"/>
-      <w:r>
-        <w:t xml:space="preserve"> und Chancen</w:t>
-      </w:r>
-      <w:bookmarkEnd w:id="26"/>
+      <w:r>
+        <w:br w:type="page"/>
+      </w:r>
     </w:p>
     <w:p>
       <w:pPr>
-        <w:spacing w:after="0"/>
-      </w:pPr>
+        <w:pStyle w:val="berschrift2"/>
+      </w:pPr>
+      <w:bookmarkStart w:id="24" w:name="_Toc413827397"/>
+      <w:bookmarkStart w:id="25" w:name="_Toc413849847"/>
+      <w:r>
+        <w:lastRenderedPageBreak/>
+        <w:t>Risiken</w:t>
+      </w:r>
+      <w:bookmarkEnd w:id="24"/>
+      <w:r>
+        <w:t xml:space="preserve"> und Chancen</w:t>
+      </w:r>
+      <w:bookmarkEnd w:id="25"/>
     </w:p>
     <w:tbl>
       <w:tblPr>
         <w:tblStyle w:val="Gitternetztabelle4Akzent11"/>
+        <w:tblpPr w:leftFromText="141" w:rightFromText="141" w:vertAnchor="text" w:horzAnchor="margin" w:tblpY="71"/>
         <w:tblW w:w="0" w:type="auto"/>
-        <w:tblInd w:w="-5" w:type="dxa"/>
         <w:tblLook w:val="04A0" w:firstRow="1" w:lastRow="0" w:firstColumn="1" w:lastColumn="0" w:noHBand="0" w:noVBand="1"/>
       </w:tblPr>
       <w:tblGrid>
@@ -8880,13 +10836,8 @@
           </w:tcPr>
           <w:p>
             <w:r>
-              <w:t>Eintrittswahr-</w:t>
-            </w:r>
-            <w:proofErr w:type="spellStart"/>
-            <w:r>
-              <w:t>scheinlichkeit</w:t>
-            </w:r>
-            <w:proofErr w:type="spellEnd"/>
+              <w:t>Eintrittswahr-scheinlichkeit</w:t>
+            </w:r>
           </w:p>
         </w:tc>
         <w:tc>
@@ -8991,15 +10942,7 @@
               <w:cnfStyle w:val="000000100000" w:firstRow="0" w:lastRow="0" w:firstColumn="0" w:lastColumn="0" w:oddVBand="0" w:evenVBand="0" w:oddHBand="1" w:evenHBand="0" w:firstRowFirstColumn="0" w:firstRowLastColumn="0" w:lastRowFirstColumn="0" w:lastRowLastColumn="0"/>
             </w:pPr>
             <w:r>
-              <w:t xml:space="preserve">Speicherung aller relevanten Daten auf Server (z.B. </w:t>
-            </w:r>
-            <w:proofErr w:type="spellStart"/>
-            <w:r>
-              <w:t>GitHub</w:t>
-            </w:r>
-            <w:proofErr w:type="spellEnd"/>
-            <w:r>
-              <w:t>);</w:t>
+              <w:t>Speicherung aller relevanten Daten auf Server (z.B. GitHub);</w:t>
             </w:r>
             <w:r>
               <w:br/>
@@ -9009,12 +10952,11 @@
         </w:tc>
       </w:tr>
     </w:tbl>
-    <w:p/>
     <w:tbl>
       <w:tblPr>
         <w:tblStyle w:val="Gitternetztabelle4Akzent11"/>
+        <w:tblpPr w:leftFromText="141" w:rightFromText="141" w:vertAnchor="text" w:horzAnchor="margin" w:tblpY="2951"/>
         <w:tblW w:w="0" w:type="auto"/>
-        <w:tblInd w:w="-5" w:type="dxa"/>
         <w:tblLook w:val="04A0" w:firstRow="1" w:lastRow="0" w:firstColumn="1" w:lastColumn="0" w:noHBand="0" w:noVBand="1"/>
       </w:tblPr>
       <w:tblGrid>
@@ -9163,13 +11105,8 @@
           </w:tcPr>
           <w:p>
             <w:r>
-              <w:t>Eintrittswahr-</w:t>
-            </w:r>
-            <w:proofErr w:type="spellStart"/>
-            <w:r>
-              <w:t>scheinlichkeit</w:t>
-            </w:r>
-            <w:proofErr w:type="spellEnd"/>
+              <w:t>Eintrittswahr-scheinlichkeit</w:t>
+            </w:r>
           </w:p>
         </w:tc>
         <w:tc>
@@ -9281,17 +11218,11 @@
       </w:tr>
     </w:tbl>
     <w:p/>
-    <w:p>
-      <w:r>
-        <w:lastRenderedPageBreak/>
-        <w:br/>
-      </w:r>
-    </w:p>
     <w:tbl>
       <w:tblPr>
         <w:tblStyle w:val="Gitternetztabelle4Akzent11"/>
+        <w:tblpPr w:leftFromText="141" w:rightFromText="141" w:vertAnchor="text" w:horzAnchor="margin" w:tblpY="40"/>
         <w:tblW w:w="0" w:type="auto"/>
-        <w:tblInd w:w="-5" w:type="dxa"/>
         <w:tblLook w:val="04A0" w:firstRow="1" w:lastRow="0" w:firstColumn="1" w:lastColumn="0" w:noHBand="0" w:noVBand="1"/>
       </w:tblPr>
       <w:tblGrid>
@@ -9440,13 +11371,8 @@
           </w:tcPr>
           <w:p>
             <w:r>
-              <w:t>Eintrittswahr-</w:t>
-            </w:r>
-            <w:proofErr w:type="spellStart"/>
-            <w:r>
-              <w:t>scheinlichkeit</w:t>
-            </w:r>
-            <w:proofErr w:type="spellEnd"/>
+              <w:t>Eintrittswahr-scheinlichkeit</w:t>
+            </w:r>
           </w:p>
         </w:tc>
         <w:tc>
@@ -9557,162 +11483,112 @@
         </w:tc>
       </w:tr>
     </w:tbl>
-    <w:p/>
     <w:p>
       <w:pPr>
         <w:pStyle w:val="berschrift1"/>
       </w:pPr>
-      <w:bookmarkStart w:id="27" w:name="_Toc413849848"/>
+      <w:bookmarkStart w:id="26" w:name="_Toc413849848"/>
       <w:r>
         <w:t>Projektorganisation</w:t>
+      </w:r>
+      <w:bookmarkEnd w:id="26"/>
+    </w:p>
+    <w:p>
+      <w:r>
+        <w:t>Das Projektteam besteht a</w:t>
+      </w:r>
+      <w:r>
+        <w:t xml:space="preserve">us dem Projektleiter Herr </w:t>
+      </w:r>
+      <w:r>
+        <w:t xml:space="preserve">Sträßler und drei </w:t>
+      </w:r>
+      <w:r>
+        <w:t>Entwicklern</w:t>
+      </w:r>
+      <w:r>
+        <w:t>. Für den Netzwerk- sowie den Datens</w:t>
+      </w:r>
+      <w:r>
+        <w:t>treamingbereich ist Herr Komon zuständig. Die h</w:t>
+      </w:r>
+      <w:r>
+        <w:t>ardwarenahe Programmierung am Ra</w:t>
+      </w:r>
+      <w:r>
+        <w:t>spberry Pi übernimmt Herr Mayer. Soundbearbeitung sowie Implementierungs</w:t>
+      </w:r>
+      <w:r>
+        <w:t>-</w:t>
+      </w:r>
+      <w:r>
+        <w:t xml:space="preserve"> und Testu</w:t>
+      </w:r>
+      <w:r>
+        <w:t xml:space="preserve">ngsarbeiten übernimmt Herr </w:t>
+      </w:r>
+      <w:r>
+        <w:t>Grieshofer.</w:t>
+      </w:r>
+    </w:p>
+    <w:p>
+      <w:r>
+        <w:t>Auftraggeber des Projekt</w:t>
+      </w:r>
+      <w:r>
+        <w:t>es</w:t>
+      </w:r>
+      <w:r>
+        <w:t xml:space="preserve"> ist Herr Prof. Brein. Der erweiterte Expertenkreis besteht aus Herr Prof. Rafeiner-Magor, Herr Prof. Paulitsch und Herr Prof. Radatz. </w:t>
+      </w:r>
+    </w:p>
+    <w:p>
+      <w:r>
+        <w:br w:type="page"/>
+      </w:r>
+    </w:p>
+    <w:p>
+      <w:pPr>
+        <w:pStyle w:val="berschrift1"/>
+      </w:pPr>
+      <w:bookmarkStart w:id="27" w:name="_Toc413849849"/>
+      <w:r>
+        <w:lastRenderedPageBreak/>
+        <w:t>Projektplanung</w:t>
       </w:r>
       <w:bookmarkEnd w:id="27"/>
     </w:p>
     <w:p>
-      <w:r>
-        <w:t>Das Projektteam besteht a</w:t>
-      </w:r>
-      <w:r>
-        <w:t xml:space="preserve">us dem Projektleiter Herr </w:t>
-      </w:r>
-      <w:proofErr w:type="spellStart"/>
-      <w:r>
-        <w:t>Sträßler</w:t>
-      </w:r>
-      <w:proofErr w:type="spellEnd"/>
-      <w:r>
-        <w:t xml:space="preserve"> und drei </w:t>
-      </w:r>
-      <w:r>
-        <w:t>Entwicklern</w:t>
-      </w:r>
-      <w:r>
-        <w:t xml:space="preserve">. Für den Netzwerk- sowie den </w:t>
-      </w:r>
-      <w:proofErr w:type="spellStart"/>
-      <w:r>
-        <w:t>Datens</w:t>
-      </w:r>
-      <w:r>
-        <w:t>treamingbereich</w:t>
-      </w:r>
-      <w:proofErr w:type="spellEnd"/>
-      <w:r>
-        <w:t xml:space="preserve"> ist Herr Komon zuständig. Die h</w:t>
-      </w:r>
-      <w:r>
-        <w:t xml:space="preserve">ardwarenahe Programmierung am </w:t>
-      </w:r>
-      <w:proofErr w:type="spellStart"/>
-      <w:r>
-        <w:t>Ra</w:t>
-      </w:r>
-      <w:r>
-        <w:t>spberry</w:t>
-      </w:r>
-      <w:proofErr w:type="spellEnd"/>
-      <w:r>
-        <w:t xml:space="preserve"> Pi übernimmt Herr Mayer. Soundbearbeitung sowie Implementierungs</w:t>
-      </w:r>
-      <w:r>
-        <w:t>-</w:t>
-      </w:r>
-      <w:r>
-        <w:t xml:space="preserve"> und Testu</w:t>
-      </w:r>
-      <w:r>
-        <w:t xml:space="preserve">ngsarbeiten übernimmt Herr </w:t>
-      </w:r>
-      <w:proofErr w:type="spellStart"/>
-      <w:r>
-        <w:t>Grieshofer</w:t>
-      </w:r>
-      <w:proofErr w:type="spellEnd"/>
-      <w:r>
-        <w:t>.</w:t>
-      </w:r>
-    </w:p>
-    <w:p>
-      <w:r>
-        <w:t>Auftraggeber des Projekt</w:t>
-      </w:r>
-      <w:r>
-        <w:t>es</w:t>
-      </w:r>
-      <w:r>
-        <w:t xml:space="preserve"> ist Herr Prof. Brein. Der erweiterte Expertenkreis besteht aus Herr Prof. </w:t>
-      </w:r>
-      <w:proofErr w:type="spellStart"/>
-      <w:r>
-        <w:t>Rafeiner-Magor</w:t>
-      </w:r>
-      <w:proofErr w:type="spellEnd"/>
-      <w:r>
-        <w:t xml:space="preserve">, Herr Prof. </w:t>
-      </w:r>
-      <w:proofErr w:type="spellStart"/>
-      <w:r>
-        <w:t>Paulitsch</w:t>
-      </w:r>
-      <w:proofErr w:type="spellEnd"/>
-      <w:r>
-        <w:t xml:space="preserve"> und Herr Prof. </w:t>
-      </w:r>
-      <w:proofErr w:type="spellStart"/>
-      <w:r>
-        <w:t>Radatz</w:t>
-      </w:r>
-      <w:proofErr w:type="spellEnd"/>
-      <w:r>
-        <w:t xml:space="preserve">. </w:t>
-      </w:r>
-    </w:p>
-    <w:p>
-      <w:pPr>
-        <w:pStyle w:val="berschrift1"/>
-      </w:pPr>
-      <w:bookmarkStart w:id="28" w:name="_Toc413849849"/>
-      <w:r>
-        <w:t>Projektplanung</w:t>
+      <w:pPr>
+        <w:pStyle w:val="berschrift2"/>
+      </w:pPr>
+      <w:bookmarkStart w:id="28" w:name="_Toc413849850"/>
+      <w:r>
+        <w:t>Projektstrukturplan</w:t>
       </w:r>
       <w:bookmarkEnd w:id="28"/>
-    </w:p>
-    <w:p>
-      <w:pPr>
-        <w:pStyle w:val="berschrift2"/>
-      </w:pPr>
-      <w:bookmarkStart w:id="29" w:name="_Toc413849850"/>
-      <w:r>
-        <w:t>Projektstrukturplan</w:t>
-      </w:r>
-      <w:bookmarkEnd w:id="29"/>
     </w:p>
     <w:p/>
     <w:p>
       <w:r>
         <w:object w:dxaOrig="14550" w:dyaOrig="8686">
-          <v:shape id="_x0000_i1026" type="#_x0000_t75" style="width:453.25pt;height:270.15pt" o:ole="">
+          <v:shape id="_x0000_i1026" type="#_x0000_t75" style="width:453pt;height:270pt" o:ole="">
             <v:imagedata r:id="rId10" o:title=""/>
           </v:shape>
-          <o:OLEObject Type="Embed" ProgID="Visio.Drawing.15" ShapeID="_x0000_i1026" DrawAspect="Content" ObjectID="_1487606221" r:id="rId11"/>
+          <o:OLEObject Type="Embed" ProgID="Visio.Drawing.15" ShapeID="_x0000_i1026" DrawAspect="Content" ObjectID="_1490859415" r:id="rId11"/>
         </w:object>
       </w:r>
     </w:p>
+    <w:p/>
     <w:p>
-      <w:r>
-        <w:br w:type="page"/>
-      </w:r>
-    </w:p>
-    <w:p>
       <w:pPr>
         <w:pStyle w:val="berschrift2"/>
       </w:pPr>
-      <w:bookmarkStart w:id="30" w:name="_Toc413849851"/>
-      <w:r>
-        <w:lastRenderedPageBreak/>
+      <w:bookmarkStart w:id="29" w:name="_Toc413849851"/>
+      <w:r>
         <w:t>Meilensteinplanung</w:t>
       </w:r>
-      <w:bookmarkEnd w:id="30"/>
+      <w:bookmarkEnd w:id="29"/>
     </w:p>
     <w:p/>
     <w:tbl>
@@ -10187,26 +12063,19 @@
       <w:pPr>
         <w:pStyle w:val="berschrift1"/>
       </w:pPr>
-      <w:bookmarkStart w:id="31" w:name="_Toc413849852"/>
-      <w:r>
+      <w:bookmarkStart w:id="30" w:name="_Toc413849852"/>
+      <w:r>
+        <w:lastRenderedPageBreak/>
         <w:t>Management</w:t>
       </w:r>
       <w:r>
         <w:t xml:space="preserve"> Summary</w:t>
       </w:r>
-      <w:bookmarkEnd w:id="31"/>
+      <w:bookmarkEnd w:id="30"/>
     </w:p>
     <w:p>
       <w:r>
-        <w:t xml:space="preserve">Kinder sind der Grundstein zukünftiger Gesellschaften und weil man wir ihren Spaß, wie auch ihre Sicherheit bewahren möchte, haben wir unser Projekt „Sensitives Kuscheltier“ gestartet. Da wir in einer digitalisierten Welt leben haben wir das erste Spielzeug eines Kindes, das Kuscheltier, mit Technik in Form eines </w:t>
-      </w:r>
-      <w:proofErr w:type="spellStart"/>
-      <w:r>
-        <w:t>Raspberry</w:t>
-      </w:r>
-      <w:proofErr w:type="spellEnd"/>
-      <w:r>
-        <w:t xml:space="preserve"> Pis und Sensoren, und einer für das Smartphone entwickelten Applikation zur Steuerung dieser, erweitert.</w:t>
+        <w:t>Kinder sind der Grundstein zukünftiger Gesellschaften und weil man wir ihren Spaß, wie auch ihre Sicherheit bewahren möchte, haben wir unser Projekt „Sensitives Kuscheltier“ gestartet. Da wir in einer digitalisierten Welt leben haben wir das erste Spielzeug eines Kindes, das Kuscheltier, mit Technik in Form eines Raspberry Pis und Sensoren, und einer für das Smartphone entwickelten Applikation zur Steuerung dieser, erweitert.</w:t>
       </w:r>
     </w:p>
     <w:p>
@@ -10233,27 +12102,13 @@
     </w:p>
     <w:p>
       <w:r>
-        <w:t xml:space="preserve">Die Umsetzung </w:t>
-      </w:r>
-      <w:r>
-        <w:t>des Projektes</w:t>
-      </w:r>
-      <w:r>
-        <w:t xml:space="preserve"> ist sowohl technisch, wirtschaftlich al</w:t>
+        <w:t>Die Umsetzung des Projektes ist sowohl technisch, wirtschaftlich al</w:t>
       </w:r>
       <w:r>
         <w:t>s</w:t>
       </w:r>
       <w:r>
-        <w:t xml:space="preserve"> auch persönlich machbar. Das gesamte Team sind ausreichend für die bevorstehende Aufgabe gerüstet und weitreichend einsatzbereit, die Arbeitsmittel vorhanden. Das </w:t>
-      </w:r>
-      <w:proofErr w:type="spellStart"/>
-      <w:r>
-        <w:t>Know-How</w:t>
-      </w:r>
-      <w:proofErr w:type="spellEnd"/>
-      <w:r>
-        <w:t xml:space="preserve"> im Feld von Java ist gut, das von Python wird sich das Projektteam noch erweitern müssen. Es wird für das Projekt ausreichend sein um die festgelegten Ziele zu erreichen.</w:t>
+        <w:t xml:space="preserve"> auch persönlich machbar. Das gesamte Team sind ausreichend für die bevorstehende Aufgabe gerüstet und weitreichend einsatzbereit, die Arbeitsmittel vorhanden. Das Know-How im Feld von Java ist gut, das von Python wird sich das Projektteam noch erweitern müssen. Es wird für das Projekt ausreichend sein um die festgelegten Ziele zu erreichen.</w:t>
       </w:r>
     </w:p>
     <w:p>
@@ -10321,7 +12176,6 @@
         <w:docPartUnique/>
       </w:docPartObj>
     </w:sdtPr>
-    <w:sdtEndPr/>
     <w:sdtContent>
       <w:p>
         <w:pPr>
@@ -10389,14 +12243,20 @@
       <w:pStyle w:val="Kopfzeile"/>
     </w:pPr>
     <w:r>
-      <w:t>Sensitives Kuscheltier 0.6</w:t>
+      <w:t>Sensitives Kuscheltie</w:t>
+    </w:r>
+    <w:r>
+      <w:t>r 0.7</w:t>
     </w:r>
     <w:r>
       <w:tab/>
     </w:r>
     <w:r>
       <w:tab/>
-      <w:t>Letzte Änderung: 11.03.2015</w:t>
+      <w:t>Letzte Änderung: 18.04</w:t>
+    </w:r>
+    <w:r>
+      <w:t>.2015</w:t>
     </w:r>
   </w:p>
 </w:hdr>
@@ -13267,7 +15127,7 @@
 </file>
 
 <file path=customXml/itemProps1.xml><?xml version="1.0" encoding="utf-8"?>
-<ds:datastoreItem xmlns:ds="http://schemas.openxmlformats.org/officeDocument/2006/customXml" ds:itemID="{C4E5355E-A07E-4177-8BDF-AD5507AA6D79}">
+<ds:datastoreItem xmlns:ds="http://schemas.openxmlformats.org/officeDocument/2006/customXml" ds:itemID="{A469A9E9-C5E5-4A1D-ACA7-367D2AC38A20}">
   <ds:schemaRefs>
     <ds:schemaRef ds:uri="http://schemas.openxmlformats.org/officeDocument/2006/bibliography"/>
   </ds:schemaRefs>

</xml_diff>

<commit_message>
Feasibility: added function Turn on/off, added section about power supply
</commit_message>
<xml_diff>
--- a/doc/official/draft/Machbarkeitsstudie.docx
+++ b/doc/official/draft/Machbarkeitsstudie.docx
@@ -752,10 +752,8 @@
           <w:sz w:val="24"/>
           <w:szCs w:val="24"/>
         </w:rPr>
-        <w:t>7</w:t>
-      </w:r>
-      <w:bookmarkStart w:id="0" w:name="_GoBack"/>
-      <w:bookmarkEnd w:id="0"/>
+        <w:t>8</w:t>
+      </w:r>
       <w:r>
         <w:rPr>
           <w:caps/>
@@ -807,8 +805,8 @@
         <w:gridCol w:w="1829"/>
         <w:gridCol w:w="1107"/>
         <w:gridCol w:w="1334"/>
-        <w:gridCol w:w="1448"/>
-        <w:gridCol w:w="2662"/>
+        <w:gridCol w:w="1320"/>
+        <w:gridCol w:w="2790"/>
       </w:tblGrid>
       <w:tr>
         <w:tc>
@@ -881,7 +879,7 @@
         </w:tc>
         <w:tc>
           <w:tcPr>
-            <w:tcW w:w="1448" w:type="dxa"/>
+            <w:tcW w:w="1320" w:type="dxa"/>
             <w:shd w:val="clear" w:color="auto" w:fill="auto"/>
             <w:tcMar>
               <w:left w:w="108" w:type="dxa"/>
@@ -898,7 +896,7 @@
         </w:tc>
         <w:tc>
           <w:tcPr>
-            <w:tcW w:w="2662" w:type="dxa"/>
+            <w:tcW w:w="2790" w:type="dxa"/>
             <w:shd w:val="clear" w:color="auto" w:fill="auto"/>
             <w:tcMar>
               <w:left w:w="108" w:type="dxa"/>
@@ -988,7 +986,7 @@
         </w:tc>
         <w:tc>
           <w:tcPr>
-            <w:tcW w:w="1448" w:type="dxa"/>
+            <w:tcW w:w="1320" w:type="dxa"/>
             <w:shd w:val="clear" w:color="auto" w:fill="auto"/>
             <w:tcMar>
               <w:left w:w="108" w:type="dxa"/>
@@ -1005,7 +1003,7 @@
         </w:tc>
         <w:tc>
           <w:tcPr>
-            <w:tcW w:w="2662" w:type="dxa"/>
+            <w:tcW w:w="2790" w:type="dxa"/>
             <w:shd w:val="clear" w:color="auto" w:fill="auto"/>
             <w:tcMar>
               <w:left w:w="108" w:type="dxa"/>
@@ -1089,7 +1087,7 @@
         </w:tc>
         <w:tc>
           <w:tcPr>
-            <w:tcW w:w="1448" w:type="dxa"/>
+            <w:tcW w:w="1320" w:type="dxa"/>
             <w:shd w:val="clear" w:color="auto" w:fill="auto"/>
             <w:tcMar>
               <w:left w:w="108" w:type="dxa"/>
@@ -1106,7 +1104,7 @@
         </w:tc>
         <w:tc>
           <w:tcPr>
-            <w:tcW w:w="2662" w:type="dxa"/>
+            <w:tcW w:w="2790" w:type="dxa"/>
             <w:shd w:val="clear" w:color="auto" w:fill="auto"/>
             <w:tcMar>
               <w:left w:w="108" w:type="dxa"/>
@@ -1190,7 +1188,7 @@
         </w:tc>
         <w:tc>
           <w:tcPr>
-            <w:tcW w:w="1448" w:type="dxa"/>
+            <w:tcW w:w="1320" w:type="dxa"/>
             <w:shd w:val="clear" w:color="auto" w:fill="auto"/>
             <w:tcMar>
               <w:left w:w="108" w:type="dxa"/>
@@ -1207,7 +1205,7 @@
         </w:tc>
         <w:tc>
           <w:tcPr>
-            <w:tcW w:w="2662" w:type="dxa"/>
+            <w:tcW w:w="2790" w:type="dxa"/>
             <w:shd w:val="clear" w:color="auto" w:fill="auto"/>
             <w:tcMar>
               <w:left w:w="108" w:type="dxa"/>
@@ -1291,7 +1289,7 @@
         </w:tc>
         <w:tc>
           <w:tcPr>
-            <w:tcW w:w="1448" w:type="dxa"/>
+            <w:tcW w:w="1320" w:type="dxa"/>
             <w:shd w:val="clear" w:color="auto" w:fill="auto"/>
             <w:tcMar>
               <w:left w:w="108" w:type="dxa"/>
@@ -1308,7 +1306,7 @@
         </w:tc>
         <w:tc>
           <w:tcPr>
-            <w:tcW w:w="2662" w:type="dxa"/>
+            <w:tcW w:w="2790" w:type="dxa"/>
             <w:shd w:val="clear" w:color="auto" w:fill="auto"/>
             <w:tcMar>
               <w:left w:w="108" w:type="dxa"/>
@@ -1395,7 +1393,7 @@
         </w:tc>
         <w:tc>
           <w:tcPr>
-            <w:tcW w:w="1448" w:type="dxa"/>
+            <w:tcW w:w="1320" w:type="dxa"/>
             <w:shd w:val="clear" w:color="auto" w:fill="auto"/>
             <w:tcMar>
               <w:left w:w="108" w:type="dxa"/>
@@ -1412,7 +1410,7 @@
         </w:tc>
         <w:tc>
           <w:tcPr>
-            <w:tcW w:w="2662" w:type="dxa"/>
+            <w:tcW w:w="2790" w:type="dxa"/>
             <w:shd w:val="clear" w:color="auto" w:fill="auto"/>
             <w:tcMar>
               <w:left w:w="108" w:type="dxa"/>
@@ -1496,7 +1494,7 @@
         </w:tc>
         <w:tc>
           <w:tcPr>
-            <w:tcW w:w="1448" w:type="dxa"/>
+            <w:tcW w:w="1320" w:type="dxa"/>
             <w:shd w:val="clear" w:color="auto" w:fill="auto"/>
             <w:tcMar>
               <w:left w:w="108" w:type="dxa"/>
@@ -1513,7 +1511,7 @@
         </w:tc>
         <w:tc>
           <w:tcPr>
-            <w:tcW w:w="2662" w:type="dxa"/>
+            <w:tcW w:w="2790" w:type="dxa"/>
             <w:shd w:val="clear" w:color="auto" w:fill="auto"/>
             <w:tcMar>
               <w:left w:w="108" w:type="dxa"/>
@@ -1600,7 +1598,7 @@
         </w:tc>
         <w:tc>
           <w:tcPr>
-            <w:tcW w:w="1448" w:type="dxa"/>
+            <w:tcW w:w="1320" w:type="dxa"/>
             <w:shd w:val="clear" w:color="auto" w:fill="auto"/>
             <w:tcMar>
               <w:left w:w="108" w:type="dxa"/>
@@ -1617,7 +1615,7 @@
         </w:tc>
         <w:tc>
           <w:tcPr>
-            <w:tcW w:w="2662" w:type="dxa"/>
+            <w:tcW w:w="2790" w:type="dxa"/>
             <w:shd w:val="clear" w:color="auto" w:fill="auto"/>
             <w:tcMar>
               <w:left w:w="108" w:type="dxa"/>
@@ -1630,6 +1628,109 @@
             <w:r>
               <w:t>Fehlerkorrekturen, Nutzwertanalyse</w:t>
             </w:r>
+          </w:p>
+        </w:tc>
+      </w:tr>
+      <w:tr>
+        <w:tc>
+          <w:tcPr>
+            <w:tcW w:w="897" w:type="dxa"/>
+            <w:shd w:val="clear" w:color="auto" w:fill="auto"/>
+            <w:tcMar>
+              <w:left w:w="108" w:type="dxa"/>
+            </w:tcMar>
+          </w:tcPr>
+          <w:p>
+            <w:pPr>
+              <w:spacing w:after="0"/>
+            </w:pPr>
+            <w:r>
+              <w:t>0.8</w:t>
+            </w:r>
+          </w:p>
+        </w:tc>
+        <w:tc>
+          <w:tcPr>
+            <w:tcW w:w="1829" w:type="dxa"/>
+            <w:shd w:val="clear" w:color="auto" w:fill="auto"/>
+            <w:tcMar>
+              <w:left w:w="108" w:type="dxa"/>
+            </w:tcMar>
+          </w:tcPr>
+          <w:p>
+            <w:pPr>
+              <w:spacing w:after="0"/>
+            </w:pPr>
+            <w:r>
+              <w:t>Patrick Komon</w:t>
+            </w:r>
+          </w:p>
+        </w:tc>
+        <w:tc>
+          <w:tcPr>
+            <w:tcW w:w="1107" w:type="dxa"/>
+            <w:shd w:val="clear" w:color="auto" w:fill="auto"/>
+            <w:tcMar>
+              <w:left w:w="108" w:type="dxa"/>
+            </w:tcMar>
+          </w:tcPr>
+          <w:p>
+            <w:pPr>
+              <w:spacing w:after="0"/>
+            </w:pPr>
+          </w:p>
+        </w:tc>
+        <w:tc>
+          <w:tcPr>
+            <w:tcW w:w="1334" w:type="dxa"/>
+            <w:shd w:val="clear" w:color="auto" w:fill="auto"/>
+            <w:tcMar>
+              <w:left w:w="108" w:type="dxa"/>
+            </w:tcMar>
+          </w:tcPr>
+          <w:p>
+            <w:pPr>
+              <w:spacing w:after="0"/>
+            </w:pPr>
+            <w:r>
+              <w:t>18.04.2015</w:t>
+            </w:r>
+          </w:p>
+        </w:tc>
+        <w:tc>
+          <w:tcPr>
+            <w:tcW w:w="1320" w:type="dxa"/>
+            <w:shd w:val="clear" w:color="auto" w:fill="auto"/>
+            <w:tcMar>
+              <w:left w:w="108" w:type="dxa"/>
+            </w:tcMar>
+          </w:tcPr>
+          <w:p>
+            <w:pPr>
+              <w:spacing w:after="0"/>
+            </w:pPr>
+            <w:r>
+              <w:t>Draft</w:t>
+            </w:r>
+          </w:p>
+        </w:tc>
+        <w:tc>
+          <w:tcPr>
+            <w:tcW w:w="2790" w:type="dxa"/>
+            <w:shd w:val="clear" w:color="auto" w:fill="auto"/>
+            <w:tcMar>
+              <w:left w:w="108" w:type="dxa"/>
+            </w:tcMar>
+          </w:tcPr>
+          <w:p>
+            <w:pPr>
+              <w:spacing w:after="0"/>
+            </w:pPr>
+            <w:r>
+              <w:t>Funktion: Ein-/Ausschalten, Technische Machbarkeit: Stromversorgung</w:t>
+            </w:r>
+            <w:bookmarkStart w:id="0" w:name="_GoBack"/>
+            <w:bookmarkEnd w:id="0"/>
           </w:p>
         </w:tc>
       </w:tr>
@@ -1659,7 +1760,7 @@
         <w:br w:type="page"/>
       </w:r>
     </w:p>
-    <w:bookmarkStart w:id="1" w:name="_Toc413849832" w:displacedByCustomXml="next"/>
+    <w:bookmarkStart w:id="1" w:name="_Toc417124046" w:displacedByCustomXml="next"/>
     <w:sdt>
       <w:sdtPr>
         <w:id w:val="161742381"/>
@@ -1708,7 +1809,7 @@
       <w:r>
         <w:fldChar w:fldCharType="separate"/>
       </w:r>
-      <w:hyperlink w:anchor="_Toc413849832" w:history="1">
+      <w:hyperlink w:anchor="_Toc417124046" w:history="1">
         <w:r>
           <w:rPr>
             <w:rStyle w:val="Hyperlink"/>
@@ -1736,7 +1837,7 @@
             <w:noProof/>
             <w:webHidden/>
           </w:rPr>
-          <w:instrText xml:space="preserve"> PAGEREF _Toc413849832 \h </w:instrText>
+          <w:instrText xml:space="preserve"> PAGEREF _Toc417124046 \h </w:instrText>
         </w:r>
         <w:r>
           <w:rPr>
@@ -1779,7 +1880,7 @@
           <w:lang w:eastAsia="de-AT"/>
         </w:rPr>
       </w:pPr>
-      <w:hyperlink w:anchor="_Toc413849833" w:history="1">
+      <w:hyperlink w:anchor="_Toc417124047" w:history="1">
         <w:r>
           <w:rPr>
             <w:rStyle w:val="Hyperlink"/>
@@ -1820,7 +1921,7 @@
             <w:noProof/>
             <w:webHidden/>
           </w:rPr>
-          <w:instrText xml:space="preserve"> PAGEREF _Toc413849833 \h </w:instrText>
+          <w:instrText xml:space="preserve"> PAGEREF _Toc417124047 \h </w:instrText>
         </w:r>
         <w:r>
           <w:rPr>
@@ -1863,7 +1964,7 @@
           <w:lang w:eastAsia="de-AT"/>
         </w:rPr>
       </w:pPr>
-      <w:hyperlink w:anchor="_Toc413849834" w:history="1">
+      <w:hyperlink w:anchor="_Toc417124048" w:history="1">
         <w:r>
           <w:rPr>
             <w:rStyle w:val="Hyperlink"/>
@@ -1904,7 +2005,7 @@
             <w:noProof/>
             <w:webHidden/>
           </w:rPr>
-          <w:instrText xml:space="preserve"> PAGEREF _Toc413849834 \h </w:instrText>
+          <w:instrText xml:space="preserve"> PAGEREF _Toc417124048 \h </w:instrText>
         </w:r>
         <w:r>
           <w:rPr>
@@ -1947,7 +2048,7 @@
           <w:lang w:eastAsia="de-AT"/>
         </w:rPr>
       </w:pPr>
-      <w:hyperlink w:anchor="_Toc413849835" w:history="1">
+      <w:hyperlink w:anchor="_Toc417124049" w:history="1">
         <w:r>
           <w:rPr>
             <w:rStyle w:val="Hyperlink"/>
@@ -1988,7 +2089,7 @@
             <w:noProof/>
             <w:webHidden/>
           </w:rPr>
-          <w:instrText xml:space="preserve"> PAGEREF _Toc413849835 \h </w:instrText>
+          <w:instrText xml:space="preserve"> PAGEREF _Toc417124049 \h </w:instrText>
         </w:r>
         <w:r>
           <w:rPr>
@@ -2031,7 +2132,7 @@
           <w:lang w:eastAsia="de-AT"/>
         </w:rPr>
       </w:pPr>
-      <w:hyperlink w:anchor="_Toc413849836" w:history="1">
+      <w:hyperlink w:anchor="_Toc417124050" w:history="1">
         <w:r>
           <w:rPr>
             <w:rStyle w:val="Hyperlink"/>
@@ -2072,7 +2173,7 @@
             <w:noProof/>
             <w:webHidden/>
           </w:rPr>
-          <w:instrText xml:space="preserve"> PAGEREF _Toc413849836 \h </w:instrText>
+          <w:instrText xml:space="preserve"> PAGEREF _Toc417124050 \h </w:instrText>
         </w:r>
         <w:r>
           <w:rPr>
@@ -2115,7 +2216,7 @@
           <w:lang w:eastAsia="de-AT"/>
         </w:rPr>
       </w:pPr>
-      <w:hyperlink w:anchor="_Toc413849837" w:history="1">
+      <w:hyperlink w:anchor="_Toc417124051" w:history="1">
         <w:r>
           <w:rPr>
             <w:rStyle w:val="Hyperlink"/>
@@ -2156,7 +2257,7 @@
             <w:noProof/>
             <w:webHidden/>
           </w:rPr>
-          <w:instrText xml:space="preserve"> PAGEREF _Toc413849837 \h </w:instrText>
+          <w:instrText xml:space="preserve"> PAGEREF _Toc417124051 \h </w:instrText>
         </w:r>
         <w:r>
           <w:rPr>
@@ -2199,7 +2300,7 @@
           <w:lang w:eastAsia="de-AT"/>
         </w:rPr>
       </w:pPr>
-      <w:hyperlink w:anchor="_Toc413849838" w:history="1">
+      <w:hyperlink w:anchor="_Toc417124052" w:history="1">
         <w:r>
           <w:rPr>
             <w:rStyle w:val="Hyperlink"/>
@@ -2240,7 +2341,7 @@
             <w:noProof/>
             <w:webHidden/>
           </w:rPr>
-          <w:instrText xml:space="preserve"> PAGEREF _Toc413849838 \h </w:instrText>
+          <w:instrText xml:space="preserve"> PAGEREF _Toc417124052 \h </w:instrText>
         </w:r>
         <w:r>
           <w:rPr>
@@ -2283,7 +2384,7 @@
           <w:lang w:eastAsia="de-AT"/>
         </w:rPr>
       </w:pPr>
-      <w:hyperlink w:anchor="_Toc413849839" w:history="1">
+      <w:hyperlink w:anchor="_Toc417124053" w:history="1">
         <w:r>
           <w:rPr>
             <w:rStyle w:val="Hyperlink"/>
@@ -2324,7 +2425,7 @@
             <w:noProof/>
             <w:webHidden/>
           </w:rPr>
-          <w:instrText xml:space="preserve"> PAGEREF _Toc413849839 \h </w:instrText>
+          <w:instrText xml:space="preserve"> PAGEREF _Toc417124053 \h </w:instrText>
         </w:r>
         <w:r>
           <w:rPr>
@@ -2367,7 +2468,7 @@
           <w:lang w:eastAsia="de-AT"/>
         </w:rPr>
       </w:pPr>
-      <w:hyperlink w:anchor="_Toc413849840" w:history="1">
+      <w:hyperlink w:anchor="_Toc417124054" w:history="1">
         <w:r>
           <w:rPr>
             <w:rStyle w:val="Hyperlink"/>
@@ -2408,7 +2509,7 @@
             <w:noProof/>
             <w:webHidden/>
           </w:rPr>
-          <w:instrText xml:space="preserve"> PAGEREF _Toc413849840 \h </w:instrText>
+          <w:instrText xml:space="preserve"> PAGEREF _Toc417124054 \h </w:instrText>
         </w:r>
         <w:r>
           <w:rPr>
@@ -2451,7 +2552,7 @@
           <w:lang w:eastAsia="de-AT"/>
         </w:rPr>
       </w:pPr>
-      <w:hyperlink w:anchor="_Toc413849841" w:history="1">
+      <w:hyperlink w:anchor="_Toc417124055" w:history="1">
         <w:r>
           <w:rPr>
             <w:rStyle w:val="Hyperlink"/>
@@ -2492,7 +2593,7 @@
             <w:noProof/>
             <w:webHidden/>
           </w:rPr>
-          <w:instrText xml:space="preserve"> PAGEREF _Toc413849841 \h </w:instrText>
+          <w:instrText xml:space="preserve"> PAGEREF _Toc417124055 \h </w:instrText>
         </w:r>
         <w:r>
           <w:rPr>
@@ -2535,7 +2636,7 @@
           <w:lang w:eastAsia="de-AT"/>
         </w:rPr>
       </w:pPr>
-      <w:hyperlink w:anchor="_Toc413849842" w:history="1">
+      <w:hyperlink w:anchor="_Toc417124056" w:history="1">
         <w:r>
           <w:rPr>
             <w:rStyle w:val="Hyperlink"/>
@@ -2576,7 +2677,7 @@
             <w:noProof/>
             <w:webHidden/>
           </w:rPr>
-          <w:instrText xml:space="preserve"> PAGEREF _Toc413849842 \h </w:instrText>
+          <w:instrText xml:space="preserve"> PAGEREF _Toc417124056 \h </w:instrText>
         </w:r>
         <w:r>
           <w:rPr>
@@ -2619,7 +2720,7 @@
           <w:lang w:eastAsia="de-AT"/>
         </w:rPr>
       </w:pPr>
-      <w:hyperlink w:anchor="_Toc413849843" w:history="1">
+      <w:hyperlink w:anchor="_Toc417124057" w:history="1">
         <w:r>
           <w:rPr>
             <w:rStyle w:val="Hyperlink"/>
@@ -2660,7 +2761,7 @@
             <w:noProof/>
             <w:webHidden/>
           </w:rPr>
-          <w:instrText xml:space="preserve"> PAGEREF _Toc413849843 \h </w:instrText>
+          <w:instrText xml:space="preserve"> PAGEREF _Toc417124057 \h </w:instrText>
         </w:r>
         <w:r>
           <w:rPr>
@@ -2703,7 +2804,7 @@
           <w:lang w:eastAsia="de-AT"/>
         </w:rPr>
       </w:pPr>
-      <w:hyperlink w:anchor="_Toc413849844" w:history="1">
+      <w:hyperlink w:anchor="_Toc417124058" w:history="1">
         <w:r>
           <w:rPr>
             <w:rStyle w:val="Hyperlink"/>
@@ -2744,7 +2845,7 @@
             <w:noProof/>
             <w:webHidden/>
           </w:rPr>
-          <w:instrText xml:space="preserve"> PAGEREF _Toc413849844 \h </w:instrText>
+          <w:instrText xml:space="preserve"> PAGEREF _Toc417124058 \h </w:instrText>
         </w:r>
         <w:r>
           <w:rPr>
@@ -2787,7 +2888,7 @@
           <w:lang w:eastAsia="de-AT"/>
         </w:rPr>
       </w:pPr>
-      <w:hyperlink w:anchor="_Toc413849845" w:history="1">
+      <w:hyperlink w:anchor="_Toc417124059" w:history="1">
         <w:r>
           <w:rPr>
             <w:rStyle w:val="Hyperlink"/>
@@ -2828,7 +2929,7 @@
             <w:noProof/>
             <w:webHidden/>
           </w:rPr>
-          <w:instrText xml:space="preserve"> PAGEREF _Toc413849845 \h </w:instrText>
+          <w:instrText xml:space="preserve"> PAGEREF _Toc417124059 \h </w:instrText>
         </w:r>
         <w:r>
           <w:rPr>
@@ -2848,7 +2949,7 @@
             <w:noProof/>
             <w:webHidden/>
           </w:rPr>
-          <w:t>10</w:t>
+          <w:t>11</w:t>
         </w:r>
         <w:r>
           <w:rPr>
@@ -2871,7 +2972,7 @@
           <w:lang w:eastAsia="de-AT"/>
         </w:rPr>
       </w:pPr>
-      <w:hyperlink w:anchor="_Toc413849846" w:history="1">
+      <w:hyperlink w:anchor="_Toc417124060" w:history="1">
         <w:r>
           <w:rPr>
             <w:rStyle w:val="Hyperlink"/>
@@ -2912,7 +3013,7 @@
             <w:noProof/>
             <w:webHidden/>
           </w:rPr>
-          <w:instrText xml:space="preserve"> PAGEREF _Toc413849846 \h </w:instrText>
+          <w:instrText xml:space="preserve"> PAGEREF _Toc417124060 \h </w:instrText>
         </w:r>
         <w:r>
           <w:rPr>
@@ -2932,7 +3033,7 @@
             <w:noProof/>
             <w:webHidden/>
           </w:rPr>
-          <w:t>11</w:t>
+          <w:t>12</w:t>
         </w:r>
         <w:r>
           <w:rPr>
@@ -2955,7 +3056,7 @@
           <w:lang w:eastAsia="de-AT"/>
         </w:rPr>
       </w:pPr>
-      <w:hyperlink w:anchor="_Toc413849847" w:history="1">
+      <w:hyperlink w:anchor="_Toc417124061" w:history="1">
         <w:r>
           <w:rPr>
             <w:rStyle w:val="Hyperlink"/>
@@ -2996,7 +3097,7 @@
             <w:noProof/>
             <w:webHidden/>
           </w:rPr>
-          <w:instrText xml:space="preserve"> PAGEREF _Toc413849847 \h </w:instrText>
+          <w:instrText xml:space="preserve"> PAGEREF _Toc417124061 \h </w:instrText>
         </w:r>
         <w:r>
           <w:rPr>
@@ -3016,7 +3117,7 @@
             <w:noProof/>
             <w:webHidden/>
           </w:rPr>
-          <w:t>11</w:t>
+          <w:t>12</w:t>
         </w:r>
         <w:r>
           <w:rPr>
@@ -3039,7 +3140,7 @@
           <w:lang w:eastAsia="de-AT"/>
         </w:rPr>
       </w:pPr>
-      <w:hyperlink w:anchor="_Toc413849848" w:history="1">
+      <w:hyperlink w:anchor="_Toc417124062" w:history="1">
         <w:r>
           <w:rPr>
             <w:rStyle w:val="Hyperlink"/>
@@ -3080,7 +3181,7 @@
             <w:noProof/>
             <w:webHidden/>
           </w:rPr>
-          <w:instrText xml:space="preserve"> PAGEREF _Toc413849848 \h </w:instrText>
+          <w:instrText xml:space="preserve"> PAGEREF _Toc417124062 \h </w:instrText>
         </w:r>
         <w:r>
           <w:rPr>
@@ -3123,7 +3224,7 @@
           <w:lang w:eastAsia="de-AT"/>
         </w:rPr>
       </w:pPr>
-      <w:hyperlink w:anchor="_Toc413849849" w:history="1">
+      <w:hyperlink w:anchor="_Toc417124063" w:history="1">
         <w:r>
           <w:rPr>
             <w:rStyle w:val="Hyperlink"/>
@@ -3164,7 +3265,7 @@
             <w:noProof/>
             <w:webHidden/>
           </w:rPr>
-          <w:instrText xml:space="preserve"> PAGEREF _Toc413849849 \h </w:instrText>
+          <w:instrText xml:space="preserve"> PAGEREF _Toc417124063 \h </w:instrText>
         </w:r>
         <w:r>
           <w:rPr>
@@ -3184,7 +3285,7 @@
             <w:noProof/>
             <w:webHidden/>
           </w:rPr>
-          <w:t>12</w:t>
+          <w:t>13</w:t>
         </w:r>
         <w:r>
           <w:rPr>
@@ -3207,7 +3308,7 @@
           <w:lang w:eastAsia="de-AT"/>
         </w:rPr>
       </w:pPr>
-      <w:hyperlink w:anchor="_Toc413849850" w:history="1">
+      <w:hyperlink w:anchor="_Toc417124064" w:history="1">
         <w:r>
           <w:rPr>
             <w:rStyle w:val="Hyperlink"/>
@@ -3248,7 +3349,7 @@
             <w:noProof/>
             <w:webHidden/>
           </w:rPr>
-          <w:instrText xml:space="preserve"> PAGEREF _Toc413849850 \h </w:instrText>
+          <w:instrText xml:space="preserve"> PAGEREF _Toc417124064 \h </w:instrText>
         </w:r>
         <w:r>
           <w:rPr>
@@ -3268,7 +3369,7 @@
             <w:noProof/>
             <w:webHidden/>
           </w:rPr>
-          <w:t>12</w:t>
+          <w:t>13</w:t>
         </w:r>
         <w:r>
           <w:rPr>
@@ -3291,7 +3392,7 @@
           <w:lang w:eastAsia="de-AT"/>
         </w:rPr>
       </w:pPr>
-      <w:hyperlink w:anchor="_Toc413849851" w:history="1">
+      <w:hyperlink w:anchor="_Toc417124065" w:history="1">
         <w:r>
           <w:rPr>
             <w:rStyle w:val="Hyperlink"/>
@@ -3332,7 +3433,7 @@
             <w:noProof/>
             <w:webHidden/>
           </w:rPr>
-          <w:instrText xml:space="preserve"> PAGEREF _Toc413849851 \h </w:instrText>
+          <w:instrText xml:space="preserve"> PAGEREF _Toc417124065 \h </w:instrText>
         </w:r>
         <w:r>
           <w:rPr>
@@ -3352,7 +3453,7 @@
             <w:noProof/>
             <w:webHidden/>
           </w:rPr>
-          <w:t>14</w:t>
+          <w:t>13</w:t>
         </w:r>
         <w:r>
           <w:rPr>
@@ -3375,7 +3476,7 @@
           <w:lang w:eastAsia="de-AT"/>
         </w:rPr>
       </w:pPr>
-      <w:hyperlink w:anchor="_Toc413849852" w:history="1">
+      <w:hyperlink w:anchor="_Toc417124066" w:history="1">
         <w:r>
           <w:rPr>
             <w:rStyle w:val="Hyperlink"/>
@@ -3416,7 +3517,7 @@
             <w:noProof/>
             <w:webHidden/>
           </w:rPr>
-          <w:instrText xml:space="preserve"> PAGEREF _Toc413849852 \h </w:instrText>
+          <w:instrText xml:space="preserve"> PAGEREF _Toc417124066 \h </w:instrText>
         </w:r>
         <w:r>
           <w:rPr>
@@ -3469,7 +3570,7 @@
       <w:pPr>
         <w:pStyle w:val="berschrift1"/>
       </w:pPr>
-      <w:bookmarkStart w:id="2" w:name="_Toc413849833"/>
+      <w:bookmarkStart w:id="2" w:name="_Toc417124047"/>
       <w:r>
         <w:lastRenderedPageBreak/>
         <w:t>Einleitung</w:t>
@@ -3480,7 +3581,7 @@
       <w:pPr>
         <w:pStyle w:val="berschrift2"/>
       </w:pPr>
-      <w:bookmarkStart w:id="3" w:name="_Toc413849834"/>
+      <w:bookmarkStart w:id="3" w:name="_Toc417124048"/>
       <w:r>
         <w:t>Projektbeschreibung</w:t>
       </w:r>
@@ -3518,7 +3619,7 @@
       <w:pPr>
         <w:pStyle w:val="berschrift1"/>
       </w:pPr>
-      <w:bookmarkStart w:id="4" w:name="_Toc413849835"/>
+      <w:bookmarkStart w:id="4" w:name="_Toc417124049"/>
       <w:r>
         <w:t>Ist-Zustand</w:t>
       </w:r>
@@ -3602,7 +3703,7 @@
       <w:pPr>
         <w:pStyle w:val="berschrift1"/>
       </w:pPr>
-      <w:bookmarkStart w:id="5" w:name="_Toc413849836"/>
+      <w:bookmarkStart w:id="5" w:name="_Toc417124050"/>
       <w:r>
         <w:t>Produktauswahl</w:t>
       </w:r>
@@ -3612,7 +3713,7 @@
       <w:pPr>
         <w:pStyle w:val="berschrift2"/>
       </w:pPr>
-      <w:bookmarkStart w:id="6" w:name="_Toc413849837"/>
+      <w:bookmarkStart w:id="6" w:name="_Toc417124051"/>
       <w:r>
         <w:t>Trendanalyse</w:t>
       </w:r>
@@ -3690,7 +3791,7 @@
         <w:pStyle w:val="berschrift1"/>
       </w:pPr>
       <w:bookmarkStart w:id="7" w:name="_Toc413827388"/>
-      <w:bookmarkStart w:id="8" w:name="_Toc413849838"/>
+      <w:bookmarkStart w:id="8" w:name="_Toc417124052"/>
       <w:r>
         <w:t>Soll-Zustand</w:t>
       </w:r>
@@ -3729,7 +3830,7 @@
         <w:pStyle w:val="berschrift2"/>
       </w:pPr>
       <w:bookmarkStart w:id="9" w:name="_Toc413827389"/>
-      <w:bookmarkStart w:id="10" w:name="_Toc413849839"/>
+      <w:bookmarkStart w:id="10" w:name="_Toc417124053"/>
       <w:r>
         <w:t>Muss-Ziele (must have)</w:t>
       </w:r>
@@ -3796,7 +3897,7 @@
         <w:spacing w:line="256" w:lineRule="auto"/>
       </w:pPr>
       <w:bookmarkStart w:id="11" w:name="_Toc413827390"/>
-      <w:bookmarkStart w:id="12" w:name="_Toc413849840"/>
+      <w:bookmarkStart w:id="12" w:name="_Toc417124054"/>
       <w:r>
         <w:t>Soll-Ziele (should have)</w:t>
       </w:r>
@@ -3829,7 +3930,7 @@
         <w:pStyle w:val="berschrift1"/>
       </w:pPr>
       <w:bookmarkStart w:id="13" w:name="_Toc413827391"/>
-      <w:bookmarkStart w:id="14" w:name="_Toc413849841"/>
+      <w:bookmarkStart w:id="14" w:name="_Toc417124055"/>
       <w:r>
         <w:t>Produktfunktionen</w:t>
       </w:r>
@@ -3840,7 +3941,7 @@
       <w:pPr>
         <w:pStyle w:val="berschrift2"/>
       </w:pPr>
-      <w:bookmarkStart w:id="15" w:name="_Toc413849842"/>
+      <w:bookmarkStart w:id="15" w:name="_Toc417124056"/>
       <w:r>
         <w:t>Hauptfunktionen</w:t>
       </w:r>
@@ -4068,7 +4169,13 @@
                     <w:cnfStyle w:val="000000000000" w:firstRow="0" w:lastRow="0" w:firstColumn="0" w:lastColumn="0" w:oddVBand="0" w:evenVBand="0" w:oddHBand="0" w:evenHBand="0" w:firstRowFirstColumn="0" w:firstRowLastColumn="0" w:lastRowFirstColumn="0" w:lastRowLastColumn="0"/>
                   </w:pPr>
                   <w:r>
-                    <w:t>Der Benutzer kann sich mit der App zu Teddy drahtlos verbinden. Danach kann er alle Funktionen nutzen, die der Teddy zur Verfügung stellt.</w:t>
+                    <w:t>Der Benutzer kann sich mit der App zu Teddy drahtlos</w:t>
+                  </w:r>
+                  <w:r>
+                    <w:t xml:space="preserve"> (über WLAN, siehe technische Machbarkeit)</w:t>
+                  </w:r>
+                  <w:r>
+                    <w:t xml:space="preserve"> verbinden. Danach kann er alle Funktionen nutzen, die der Teddy zur Verfügung stellt.</w:t>
                   </w:r>
                 </w:p>
               </w:tc>
@@ -5089,11 +5196,11 @@
                     <w:cnfStyle w:val="000000000000" w:firstRow="0" w:lastRow="0" w:firstColumn="0" w:lastColumn="0" w:oddVBand="0" w:evenVBand="0" w:oddHBand="0" w:evenHBand="0" w:firstRowFirstColumn="0" w:firstRowLastColumn="0" w:lastRowFirstColumn="0" w:lastRowLastColumn="0"/>
                   </w:pPr>
                   <w:r>
-                    <w:t xml:space="preserve">Auf die Kamera soll über die App zugegriffen werden können. Durch das Betätigen eines Buttons in der App wird ein Foto mit der Kamera aufgenommen, an das Smartphone übermittelt und dort </w:t>
+                    <w:t xml:space="preserve">Auf die Kamera soll über die App zugegriffen werden können. Durch das Betätigen eines Buttons in der App wird ein Foto mit der Kamera aufgenommen, an das </w:t>
                   </w:r>
                   <w:r>
                     <w:lastRenderedPageBreak/>
-                    <w:t>angezeigt.</w:t>
+                    <w:t>Smartphone übermittelt und dort angezeigt.</w:t>
                   </w:r>
                 </w:p>
               </w:tc>
@@ -6374,7 +6481,6 @@
         <w:ind w:left="720" w:hanging="720"/>
       </w:pPr>
       <w:r>
-        <w:lastRenderedPageBreak/>
         <w:t>/LF0045/ Sound-Wiedergabe (live)</w:t>
       </w:r>
     </w:p>
@@ -7328,10 +7434,15 @@
         <w:t>Das Kuscheltier soll ebenfalls über ein Mikrofon verfügen. Das macht sich diese Funktion zunutze, dieses Mikrofon im Teddybär nimmt alles Mögliche auf, und sendet es direkt an die App, welche es live (mit so kurzer Verzögerung wie möglich) wiedergibt. Dies entspricht der Funktion eines herkömmlichen Babyfons.</w:t>
       </w:r>
     </w:p>
+    <w:p>
+      <w:r>
+        <w:br/>
+      </w:r>
+    </w:p>
     <w:tbl>
       <w:tblPr>
         <w:tblStyle w:val="Gitternetztabelle4Akzent11"/>
-        <w:tblpPr w:leftFromText="141" w:rightFromText="141" w:vertAnchor="text" w:horzAnchor="margin" w:tblpY="-9"/>
+        <w:tblpPr w:leftFromText="141" w:rightFromText="141" w:vertAnchor="text" w:horzAnchor="margin" w:tblpY="355"/>
         <w:tblW w:w="0" w:type="auto"/>
         <w:tblLook w:val="04A0" w:firstRow="1" w:lastRow="0" w:firstColumn="1" w:lastColumn="0" w:noHBand="0" w:noVBand="1"/>
       </w:tblPr>
@@ -7357,8 +7468,6 @@
                 <w:tab w:val="left" w:pos="1818"/>
               </w:tabs>
             </w:pPr>
-            <w:bookmarkStart w:id="16" w:name="_Toc413827392"/>
-            <w:bookmarkStart w:id="17" w:name="_Toc413849843"/>
             <w:r>
               <w:lastRenderedPageBreak/>
               <w:t>Funktion</w:t>
@@ -7785,13 +7894,500 @@
         </w:tc>
       </w:tr>
     </w:tbl>
+    <w:p/>
     <w:p>
       <w:pPr>
+        <w:pStyle w:val="berschrift3"/>
+        <w:numPr>
+          <w:ilvl w:val="0"/>
+          <w:numId w:val="0"/>
+        </w:numPr>
+        <w:spacing w:before="0"/>
+        <w:ind w:left="720" w:hanging="720"/>
+      </w:pPr>
+      <w:r>
+        <w:t>/LF007</w:t>
+      </w:r>
+      <w:r>
+        <w:t xml:space="preserve">0/ Ein-/Ausschalten des </w:t>
+      </w:r>
+      <w:r>
+        <w:t>Raspberrys</w:t>
+      </w:r>
+    </w:p>
+    <w:p>
+      <w:r>
+        <w:t xml:space="preserve">Das Ein- bzw. Ausschalten des Teddys soll </w:t>
+      </w:r>
+      <w:r>
+        <w:t>durch einen normalen Kippschalter mögliche sein. Dieser Kippschalter soll sich irgendwo, mögliche unauffällig oder versteckt am/im Teddy befinden. Ein möglicher Ort wäre zum Beispiel ein, mit Klettverschluss verschlossenes, Fach am Rücken des Stofftieres.</w:t>
+      </w:r>
+    </w:p>
+    <w:tbl>
+      <w:tblPr>
+        <w:tblStyle w:val="Gitternetztabelle4Akzent11"/>
+        <w:tblpPr w:leftFromText="141" w:rightFromText="141" w:vertAnchor="text" w:horzAnchor="margin" w:tblpY="355"/>
+        <w:tblW w:w="0" w:type="auto"/>
+        <w:tblLook w:val="04A0" w:firstRow="1" w:lastRow="0" w:firstColumn="1" w:lastColumn="0" w:noHBand="0" w:noVBand="1"/>
+      </w:tblPr>
+      <w:tblGrid>
+        <w:gridCol w:w="6015"/>
+        <w:gridCol w:w="872"/>
+        <w:gridCol w:w="1046"/>
+        <w:gridCol w:w="1129"/>
+      </w:tblGrid>
+      <w:tr>
+        <w:trPr>
+          <w:cnfStyle w:val="100000000000" w:firstRow="1" w:lastRow="0" w:firstColumn="0" w:lastColumn="0" w:oddVBand="0" w:evenVBand="0" w:oddHBand="0" w:evenHBand="0" w:firstRowFirstColumn="0" w:firstRowLastColumn="0" w:lastRowFirstColumn="0" w:lastRowLastColumn="0"/>
+        </w:trPr>
+        <w:tc>
+          <w:tcPr>
+            <w:cnfStyle w:val="001000000000" w:firstRow="0" w:lastRow="0" w:firstColumn="1" w:lastColumn="0" w:oddVBand="0" w:evenVBand="0" w:oddHBand="0" w:evenHBand="0" w:firstRowFirstColumn="0" w:firstRowLastColumn="0" w:lastRowFirstColumn="0" w:lastRowLastColumn="0"/>
+            <w:tcW w:w="6015" w:type="dxa"/>
+            <w:hideMark/>
+          </w:tcPr>
+          <w:p>
+            <w:pPr>
+              <w:tabs>
+                <w:tab w:val="left" w:pos="1818"/>
+              </w:tabs>
+            </w:pPr>
+            <w:r>
+              <w:t>Funktion</w:t>
+            </w:r>
+            <w:r>
+              <w:tab/>
+            </w:r>
+          </w:p>
+        </w:tc>
+        <w:tc>
+          <w:tcPr>
+            <w:tcW w:w="872" w:type="dxa"/>
+            <w:hideMark/>
+          </w:tcPr>
+          <w:p>
+            <w:pPr>
+              <w:cnfStyle w:val="100000000000" w:firstRow="1" w:lastRow="0" w:firstColumn="0" w:lastColumn="0" w:oddVBand="0" w:evenVBand="0" w:oddHBand="0" w:evenHBand="0" w:firstRowFirstColumn="0" w:firstRowLastColumn="0" w:lastRowFirstColumn="0" w:lastRowLastColumn="0"/>
+            </w:pPr>
+            <w:r>
+              <w:t>Nutzen</w:t>
+            </w:r>
+          </w:p>
+        </w:tc>
+        <w:tc>
+          <w:tcPr>
+            <w:tcW w:w="1046" w:type="dxa"/>
+            <w:hideMark/>
+          </w:tcPr>
+          <w:p>
+            <w:pPr>
+              <w:cnfStyle w:val="100000000000" w:firstRow="1" w:lastRow="0" w:firstColumn="0" w:lastColumn="0" w:oddVBand="0" w:evenVBand="0" w:oddHBand="0" w:evenHBand="0" w:firstRowFirstColumn="0" w:firstRowLastColumn="0" w:lastRowFirstColumn="0" w:lastRowLastColumn="0"/>
+            </w:pPr>
+            <w:r>
+              <w:t>Aufwand</w:t>
+            </w:r>
+          </w:p>
+        </w:tc>
+        <w:tc>
+          <w:tcPr>
+            <w:tcW w:w="1129" w:type="dxa"/>
+            <w:hideMark/>
+          </w:tcPr>
+          <w:p>
+            <w:pPr>
+              <w:cnfStyle w:val="100000000000" w:firstRow="1" w:lastRow="0" w:firstColumn="0" w:lastColumn="0" w:oddVBand="0" w:evenVBand="0" w:oddHBand="0" w:evenHBand="0" w:firstRowFirstColumn="0" w:firstRowLastColumn="0" w:lastRowFirstColumn="0" w:lastRowLastColumn="0"/>
+            </w:pPr>
+            <w:r>
+              <w:t>Kategorie</w:t>
+            </w:r>
+          </w:p>
+        </w:tc>
+      </w:tr>
+      <w:tr>
+        <w:trPr>
+          <w:cnfStyle w:val="000000100000" w:firstRow="0" w:lastRow="0" w:firstColumn="0" w:lastColumn="0" w:oddVBand="0" w:evenVBand="0" w:oddHBand="1" w:evenHBand="0" w:firstRowFirstColumn="0" w:firstRowLastColumn="0" w:lastRowFirstColumn="0" w:lastRowLastColumn="0"/>
+        </w:trPr>
+        <w:tc>
+          <w:tcPr>
+            <w:cnfStyle w:val="001000000000" w:firstRow="0" w:lastRow="0" w:firstColumn="1" w:lastColumn="0" w:oddVBand="0" w:evenVBand="0" w:oddHBand="0" w:evenHBand="0" w:firstRowFirstColumn="0" w:firstRowLastColumn="0" w:lastRowFirstColumn="0" w:lastRowLastColumn="0"/>
+            <w:tcW w:w="6015" w:type="dxa"/>
+            <w:tcBorders>
+              <w:top w:val="single" w:sz="4" w:space="0" w:color="9CC2E5" w:themeColor="accent1" w:themeTint="99"/>
+              <w:left w:val="single" w:sz="4" w:space="0" w:color="9CC2E5" w:themeColor="accent1" w:themeTint="99"/>
+              <w:bottom w:val="single" w:sz="4" w:space="0" w:color="9CC2E5" w:themeColor="accent1" w:themeTint="99"/>
+              <w:right w:val="single" w:sz="4" w:space="0" w:color="9CC2E5" w:themeColor="accent1" w:themeTint="99"/>
+            </w:tcBorders>
+            <w:hideMark/>
+          </w:tcPr>
+          <w:tbl>
+            <w:tblPr>
+              <w:tblStyle w:val="EinfacheTabelle41"/>
+              <w:tblpPr w:leftFromText="141" w:rightFromText="141" w:horzAnchor="margin" w:tblpY="-12096"/>
+              <w:tblOverlap w:val="never"/>
+              <w:tblW w:w="0" w:type="auto"/>
+              <w:tblLook w:val="04A0" w:firstRow="1" w:lastRow="0" w:firstColumn="1" w:lastColumn="0" w:noHBand="0" w:noVBand="1"/>
+            </w:tblPr>
+            <w:tblGrid>
+              <w:gridCol w:w="1644"/>
+              <w:gridCol w:w="4155"/>
+            </w:tblGrid>
+            <w:tr>
+              <w:trPr>
+                <w:cnfStyle w:val="100000000000" w:firstRow="1" w:lastRow="0" w:firstColumn="0" w:lastColumn="0" w:oddVBand="0" w:evenVBand="0" w:oddHBand="0" w:evenHBand="0" w:firstRowFirstColumn="0" w:firstRowLastColumn="0" w:lastRowFirstColumn="0" w:lastRowLastColumn="0"/>
+              </w:trPr>
+              <w:tc>
+                <w:tcPr>
+                  <w:cnfStyle w:val="001000000000" w:firstRow="0" w:lastRow="0" w:firstColumn="1" w:lastColumn="0" w:oddVBand="0" w:evenVBand="0" w:oddHBand="0" w:evenHBand="0" w:firstRowFirstColumn="0" w:firstRowLastColumn="0" w:lastRowFirstColumn="0" w:lastRowLastColumn="0"/>
+                  <w:tcW w:w="1644" w:type="dxa"/>
+                  <w:hideMark/>
+                </w:tcPr>
+                <w:p>
+                  <w:r>
+                    <w:t>Name</w:t>
+                  </w:r>
+                </w:p>
+              </w:tc>
+              <w:tc>
+                <w:tcPr>
+                  <w:tcW w:w="4155" w:type="dxa"/>
+                  <w:hideMark/>
+                </w:tcPr>
+                <w:p>
+                  <w:pPr>
+                    <w:cnfStyle w:val="100000000000" w:firstRow="1" w:lastRow="0" w:firstColumn="0" w:lastColumn="0" w:oddVBand="0" w:evenVBand="0" w:oddHBand="0" w:evenHBand="0" w:firstRowFirstColumn="0" w:firstRowLastColumn="0" w:lastRowFirstColumn="0" w:lastRowLastColumn="0"/>
+                  </w:pPr>
+                  <w:r>
+                    <w:t>Ein-/Ausschalten des Raspberrys (/LF007</w:t>
+                  </w:r>
+                  <w:r>
+                    <w:t>0/)</w:t>
+                  </w:r>
+                </w:p>
+              </w:tc>
+            </w:tr>
+            <w:tr>
+              <w:trPr>
+                <w:cnfStyle w:val="000000100000" w:firstRow="0" w:lastRow="0" w:firstColumn="0" w:lastColumn="0" w:oddVBand="0" w:evenVBand="0" w:oddHBand="1" w:evenHBand="0" w:firstRowFirstColumn="0" w:firstRowLastColumn="0" w:lastRowFirstColumn="0" w:lastRowLastColumn="0"/>
+              </w:trPr>
+              <w:tc>
+                <w:tcPr>
+                  <w:cnfStyle w:val="001000000000" w:firstRow="0" w:lastRow="0" w:firstColumn="1" w:lastColumn="0" w:oddVBand="0" w:evenVBand="0" w:oddHBand="0" w:evenHBand="0" w:firstRowFirstColumn="0" w:firstRowLastColumn="0" w:lastRowFirstColumn="0" w:lastRowLastColumn="0"/>
+                  <w:tcW w:w="1644" w:type="dxa"/>
+                  <w:hideMark/>
+                </w:tcPr>
+                <w:p>
+                  <w:r>
+                    <w:t>Art</w:t>
+                  </w:r>
+                </w:p>
+              </w:tc>
+              <w:tc>
+                <w:tcPr>
+                  <w:tcW w:w="4155" w:type="dxa"/>
+                  <w:hideMark/>
+                </w:tcPr>
+                <w:p>
+                  <w:pPr>
+                    <w:cnfStyle w:val="000000100000" w:firstRow="0" w:lastRow="0" w:firstColumn="0" w:lastColumn="0" w:oddVBand="0" w:evenVBand="0" w:oddHBand="1" w:evenHBand="0" w:firstRowFirstColumn="0" w:firstRowLastColumn="0" w:lastRowFirstColumn="0" w:lastRowLastColumn="0"/>
+                  </w:pPr>
+                  <w:r>
+                    <w:t>Anwendungsfall</w:t>
+                  </w:r>
+                </w:p>
+              </w:tc>
+            </w:tr>
+            <w:tr>
+              <w:tc>
+                <w:tcPr>
+                  <w:cnfStyle w:val="001000000000" w:firstRow="0" w:lastRow="0" w:firstColumn="1" w:lastColumn="0" w:oddVBand="0" w:evenVBand="0" w:oddHBand="0" w:evenHBand="0" w:firstRowFirstColumn="0" w:firstRowLastColumn="0" w:lastRowFirstColumn="0" w:lastRowLastColumn="0"/>
+                  <w:tcW w:w="1644" w:type="dxa"/>
+                  <w:hideMark/>
+                </w:tcPr>
+                <w:p>
+                  <w:r>
+                    <w:t>Beschreibung</w:t>
+                  </w:r>
+                </w:p>
+              </w:tc>
+              <w:tc>
+                <w:tcPr>
+                  <w:tcW w:w="4155" w:type="dxa"/>
+                  <w:hideMark/>
+                </w:tcPr>
+                <w:p>
+                  <w:pPr>
+                    <w:cnfStyle w:val="000000000000" w:firstRow="0" w:lastRow="0" w:firstColumn="0" w:lastColumn="0" w:oddVBand="0" w:evenVBand="0" w:oddHBand="0" w:evenHBand="0" w:firstRowFirstColumn="0" w:firstRowLastColumn="0" w:lastRowFirstColumn="0" w:lastRowLastColumn="0"/>
+                  </w:pPr>
+                  <w:r>
+                    <w:t>Ein-/Ausschalten des Raspberrys im Teddy</w:t>
+                  </w:r>
+                </w:p>
+              </w:tc>
+            </w:tr>
+            <w:tr>
+              <w:trPr>
+                <w:cnfStyle w:val="000000100000" w:firstRow="0" w:lastRow="0" w:firstColumn="0" w:lastColumn="0" w:oddVBand="0" w:evenVBand="0" w:oddHBand="1" w:evenHBand="0" w:firstRowFirstColumn="0" w:firstRowLastColumn="0" w:lastRowFirstColumn="0" w:lastRowLastColumn="0"/>
+              </w:trPr>
+              <w:tc>
+                <w:tcPr>
+                  <w:cnfStyle w:val="001000000000" w:firstRow="0" w:lastRow="0" w:firstColumn="1" w:lastColumn="0" w:oddVBand="0" w:evenVBand="0" w:oddHBand="0" w:evenHBand="0" w:firstRowFirstColumn="0" w:firstRowLastColumn="0" w:lastRowFirstColumn="0" w:lastRowLastColumn="0"/>
+                  <w:tcW w:w="1644" w:type="dxa"/>
+                  <w:hideMark/>
+                </w:tcPr>
+                <w:p>
+                  <w:r>
+                    <w:t>Auslöser</w:t>
+                  </w:r>
+                </w:p>
+              </w:tc>
+              <w:tc>
+                <w:tcPr>
+                  <w:tcW w:w="4155" w:type="dxa"/>
+                  <w:hideMark/>
+                </w:tcPr>
+                <w:p>
+                  <w:pPr>
+                    <w:cnfStyle w:val="000000100000" w:firstRow="0" w:lastRow="0" w:firstColumn="0" w:lastColumn="0" w:oddVBand="0" w:evenVBand="0" w:oddHBand="1" w:evenHBand="0" w:firstRowFirstColumn="0" w:firstRowLastColumn="0" w:lastRowFirstColumn="0" w:lastRowLastColumn="0"/>
+                  </w:pPr>
+                  <w:r>
+                    <w:t xml:space="preserve">Benutzer will </w:t>
+                  </w:r>
+                  <w:r>
+                    <w:t>(nicht) auf Funktionen des Teddys zugreifen</w:t>
+                  </w:r>
+                </w:p>
+              </w:tc>
+            </w:tr>
+            <w:tr>
+              <w:tc>
+                <w:tcPr>
+                  <w:cnfStyle w:val="001000000000" w:firstRow="0" w:lastRow="0" w:firstColumn="1" w:lastColumn="0" w:oddVBand="0" w:evenVBand="0" w:oddHBand="0" w:evenHBand="0" w:firstRowFirstColumn="0" w:firstRowLastColumn="0" w:lastRowFirstColumn="0" w:lastRowLastColumn="0"/>
+                  <w:tcW w:w="1644" w:type="dxa"/>
+                  <w:hideMark/>
+                </w:tcPr>
+                <w:p>
+                  <w:r>
+                    <w:t>Ergebnis</w:t>
+                  </w:r>
+                </w:p>
+              </w:tc>
+              <w:tc>
+                <w:tcPr>
+                  <w:tcW w:w="4155" w:type="dxa"/>
+                  <w:hideMark/>
+                </w:tcPr>
+                <w:p>
+                  <w:pPr>
+                    <w:cnfStyle w:val="000000000000" w:firstRow="0" w:lastRow="0" w:firstColumn="0" w:lastColumn="0" w:oddVBand="0" w:evenVBand="0" w:oddHBand="0" w:evenHBand="0" w:firstRowFirstColumn="0" w:firstRowLastColumn="0" w:lastRowFirstColumn="0" w:lastRowLastColumn="0"/>
+                  </w:pPr>
+                  <w:r>
+                    <w:t>Raspberry ist ein bzw. ausgeschaltet</w:t>
+                  </w:r>
+                </w:p>
+              </w:tc>
+            </w:tr>
+            <w:tr>
+              <w:trPr>
+                <w:cnfStyle w:val="000000100000" w:firstRow="0" w:lastRow="0" w:firstColumn="0" w:lastColumn="0" w:oddVBand="0" w:evenVBand="0" w:oddHBand="1" w:evenHBand="0" w:firstRowFirstColumn="0" w:firstRowLastColumn="0" w:lastRowFirstColumn="0" w:lastRowLastColumn="0"/>
+              </w:trPr>
+              <w:tc>
+                <w:tcPr>
+                  <w:cnfStyle w:val="001000000000" w:firstRow="0" w:lastRow="0" w:firstColumn="1" w:lastColumn="0" w:oddVBand="0" w:evenVBand="0" w:oddHBand="0" w:evenHBand="0" w:firstRowFirstColumn="0" w:firstRowLastColumn="0" w:lastRowFirstColumn="0" w:lastRowLastColumn="0"/>
+                  <w:tcW w:w="1644" w:type="dxa"/>
+                  <w:hideMark/>
+                </w:tcPr>
+                <w:p>
+                  <w:r>
+                    <w:t>Akteure</w:t>
+                  </w:r>
+                </w:p>
+              </w:tc>
+              <w:tc>
+                <w:tcPr>
+                  <w:tcW w:w="4155" w:type="dxa"/>
+                  <w:hideMark/>
+                </w:tcPr>
+                <w:p>
+                  <w:pPr>
+                    <w:cnfStyle w:val="000000100000" w:firstRow="0" w:lastRow="0" w:firstColumn="0" w:lastColumn="0" w:oddVBand="0" w:evenVBand="0" w:oddHBand="1" w:evenHBand="0" w:firstRowFirstColumn="0" w:firstRowLastColumn="0" w:lastRowFirstColumn="0" w:lastRowLastColumn="0"/>
+                  </w:pPr>
+                  <w:r>
+                    <w:t>Benutzer</w:t>
+                  </w:r>
+                </w:p>
+              </w:tc>
+            </w:tr>
+            <w:tr>
+              <w:tc>
+                <w:tcPr>
+                  <w:cnfStyle w:val="001000000000" w:firstRow="0" w:lastRow="0" w:firstColumn="1" w:lastColumn="0" w:oddVBand="0" w:evenVBand="0" w:oddHBand="0" w:evenHBand="0" w:firstRowFirstColumn="0" w:firstRowLastColumn="0" w:lastRowFirstColumn="0" w:lastRowLastColumn="0"/>
+                  <w:tcW w:w="1644" w:type="dxa"/>
+                  <w:hideMark/>
+                </w:tcPr>
+                <w:p>
+                  <w:r>
+                    <w:t>Eingehende</w:t>
+                  </w:r>
+                </w:p>
+                <w:p>
+                  <w:r>
+                    <w:t>Informationen</w:t>
+                  </w:r>
+                </w:p>
+              </w:tc>
+              <w:tc>
+                <w:tcPr>
+                  <w:tcW w:w="4155" w:type="dxa"/>
+                  <w:hideMark/>
+                </w:tcPr>
+                <w:p>
+                  <w:pPr>
+                    <w:cnfStyle w:val="000000000000" w:firstRow="0" w:lastRow="0" w:firstColumn="0" w:lastColumn="0" w:oddVBand="0" w:evenVBand="0" w:oddHBand="0" w:evenHBand="0" w:firstRowFirstColumn="0" w:firstRowLastColumn="0" w:lastRowFirstColumn="0" w:lastRowLastColumn="0"/>
+                  </w:pPr>
+                  <w:r>
+                    <w:t>-</w:t>
+                  </w:r>
+                </w:p>
+              </w:tc>
+            </w:tr>
+            <w:tr>
+              <w:trPr>
+                <w:cnfStyle w:val="000000100000" w:firstRow="0" w:lastRow="0" w:firstColumn="0" w:lastColumn="0" w:oddVBand="0" w:evenVBand="0" w:oddHBand="1" w:evenHBand="0" w:firstRowFirstColumn="0" w:firstRowLastColumn="0" w:lastRowFirstColumn="0" w:lastRowLastColumn="0"/>
+              </w:trPr>
+              <w:tc>
+                <w:tcPr>
+                  <w:cnfStyle w:val="001000000000" w:firstRow="0" w:lastRow="0" w:firstColumn="1" w:lastColumn="0" w:oddVBand="0" w:evenVBand="0" w:oddHBand="0" w:evenHBand="0" w:firstRowFirstColumn="0" w:firstRowLastColumn="0" w:lastRowFirstColumn="0" w:lastRowLastColumn="0"/>
+                  <w:tcW w:w="1644" w:type="dxa"/>
+                  <w:hideMark/>
+                </w:tcPr>
+                <w:p>
+                  <w:r>
+                    <w:t>Vorbedingung</w:t>
+                  </w:r>
+                </w:p>
+              </w:tc>
+              <w:tc>
+                <w:tcPr>
+                  <w:tcW w:w="4155" w:type="dxa"/>
+                  <w:hideMark/>
+                </w:tcPr>
+                <w:p>
+                  <w:pPr>
+                    <w:cnfStyle w:val="000000100000" w:firstRow="0" w:lastRow="0" w:firstColumn="0" w:lastColumn="0" w:oddVBand="0" w:evenVBand="0" w:oddHBand="1" w:evenHBand="0" w:firstRowFirstColumn="0" w:firstRowLastColumn="0" w:lastRowFirstColumn="0" w:lastRowLastColumn="0"/>
+                  </w:pPr>
+                  <w:r>
+                    <w:t>-</w:t>
+                  </w:r>
+                </w:p>
+              </w:tc>
+            </w:tr>
+            <w:tr>
+              <w:tc>
+                <w:tcPr>
+                  <w:cnfStyle w:val="001000000000" w:firstRow="0" w:lastRow="0" w:firstColumn="1" w:lastColumn="0" w:oddVBand="0" w:evenVBand="0" w:oddHBand="0" w:evenHBand="0" w:firstRowFirstColumn="0" w:firstRowLastColumn="0" w:lastRowFirstColumn="0" w:lastRowLastColumn="0"/>
+                  <w:tcW w:w="1644" w:type="dxa"/>
+                  <w:hideMark/>
+                </w:tcPr>
+                <w:p>
+                  <w:r>
+                    <w:t>Nachbedingung</w:t>
+                  </w:r>
+                </w:p>
+              </w:tc>
+              <w:tc>
+                <w:tcPr>
+                  <w:tcW w:w="4155" w:type="dxa"/>
+                  <w:hideMark/>
+                </w:tcPr>
+                <w:p>
+                  <w:pPr>
+                    <w:cnfStyle w:val="000000000000" w:firstRow="0" w:lastRow="0" w:firstColumn="0" w:lastColumn="0" w:oddVBand="0" w:evenVBand="0" w:oddHBand="0" w:evenHBand="0" w:firstRowFirstColumn="0" w:firstRowLastColumn="0" w:lastRowFirstColumn="0" w:lastRowLastColumn="0"/>
+                  </w:pPr>
+                  <w:r>
+                    <w:t>Raspberry bootet / Raspberry fährt herunter</w:t>
+                  </w:r>
+                </w:p>
+              </w:tc>
+            </w:tr>
+          </w:tbl>
+          <w:p/>
+        </w:tc>
+        <w:tc>
+          <w:tcPr>
+            <w:tcW w:w="872" w:type="dxa"/>
+            <w:tcBorders>
+              <w:top w:val="single" w:sz="4" w:space="0" w:color="9CC2E5" w:themeColor="accent1" w:themeTint="99"/>
+              <w:left w:val="single" w:sz="4" w:space="0" w:color="9CC2E5" w:themeColor="accent1" w:themeTint="99"/>
+              <w:bottom w:val="single" w:sz="4" w:space="0" w:color="9CC2E5" w:themeColor="accent1" w:themeTint="99"/>
+              <w:right w:val="single" w:sz="4" w:space="0" w:color="9CC2E5" w:themeColor="accent1" w:themeTint="99"/>
+            </w:tcBorders>
+            <w:hideMark/>
+          </w:tcPr>
+          <w:p>
+            <w:pPr>
+              <w:jc w:val="center"/>
+              <w:cnfStyle w:val="000000100000" w:firstRow="0" w:lastRow="0" w:firstColumn="0" w:lastColumn="0" w:oddVBand="0" w:evenVBand="0" w:oddHBand="1" w:evenHBand="0" w:firstRowFirstColumn="0" w:firstRowLastColumn="0" w:lastRowFirstColumn="0" w:lastRowLastColumn="0"/>
+            </w:pPr>
+            <w:r>
+              <w:t>Hoch</w:t>
+            </w:r>
+          </w:p>
+        </w:tc>
+        <w:tc>
+          <w:tcPr>
+            <w:tcW w:w="1046" w:type="dxa"/>
+            <w:tcBorders>
+              <w:top w:val="single" w:sz="4" w:space="0" w:color="9CC2E5" w:themeColor="accent1" w:themeTint="99"/>
+              <w:left w:val="single" w:sz="4" w:space="0" w:color="9CC2E5" w:themeColor="accent1" w:themeTint="99"/>
+              <w:bottom w:val="single" w:sz="4" w:space="0" w:color="9CC2E5" w:themeColor="accent1" w:themeTint="99"/>
+              <w:right w:val="single" w:sz="4" w:space="0" w:color="9CC2E5" w:themeColor="accent1" w:themeTint="99"/>
+            </w:tcBorders>
+            <w:hideMark/>
+          </w:tcPr>
+          <w:p>
+            <w:pPr>
+              <w:jc w:val="center"/>
+              <w:cnfStyle w:val="000000100000" w:firstRow="0" w:lastRow="0" w:firstColumn="0" w:lastColumn="0" w:oddVBand="0" w:evenVBand="0" w:oddHBand="1" w:evenHBand="0" w:firstRowFirstColumn="0" w:firstRowLastColumn="0" w:lastRowFirstColumn="0" w:lastRowLastColumn="0"/>
+            </w:pPr>
+            <w:r>
+              <w:t>Hoch</w:t>
+            </w:r>
+          </w:p>
+        </w:tc>
+        <w:tc>
+          <w:tcPr>
+            <w:tcW w:w="1129" w:type="dxa"/>
+            <w:tcBorders>
+              <w:top w:val="single" w:sz="4" w:space="0" w:color="9CC2E5" w:themeColor="accent1" w:themeTint="99"/>
+              <w:left w:val="single" w:sz="4" w:space="0" w:color="9CC2E5" w:themeColor="accent1" w:themeTint="99"/>
+              <w:bottom w:val="single" w:sz="4" w:space="0" w:color="9CC2E5" w:themeColor="accent1" w:themeTint="99"/>
+              <w:right w:val="single" w:sz="4" w:space="0" w:color="9CC2E5" w:themeColor="accent1" w:themeTint="99"/>
+            </w:tcBorders>
+            <w:hideMark/>
+          </w:tcPr>
+          <w:p>
+            <w:pPr>
+              <w:jc w:val="center"/>
+              <w:cnfStyle w:val="000000100000" w:firstRow="0" w:lastRow="0" w:firstColumn="0" w:lastColumn="0" w:oddVBand="0" w:evenVBand="0" w:oddHBand="1" w:evenHBand="0" w:firstRowFirstColumn="0" w:firstRowLastColumn="0" w:lastRowFirstColumn="0" w:lastRowLastColumn="0"/>
+            </w:pPr>
+            <w:r>
+              <w:t>Must Have</w:t>
+            </w:r>
+          </w:p>
+        </w:tc>
+      </w:tr>
+    </w:tbl>
+    <w:p/>
+    <w:p>
+      <w:pPr>
         <w:pStyle w:val="berschrift1"/>
       </w:pPr>
-      <w:r>
+      <w:bookmarkStart w:id="16" w:name="_Toc413827392"/>
+      <w:r>
+        <w:lastRenderedPageBreak/>
         <w:t xml:space="preserve"> </w:t>
       </w:r>
+      <w:bookmarkStart w:id="17" w:name="_Toc417124057"/>
       <w:r>
         <w:t>Machbarkeit</w:t>
       </w:r>
@@ -7803,7 +8399,7 @@
         <w:pStyle w:val="berschrift2"/>
       </w:pPr>
       <w:bookmarkStart w:id="18" w:name="_Toc413827393"/>
-      <w:bookmarkStart w:id="19" w:name="_Toc413849844"/>
+      <w:bookmarkStart w:id="19" w:name="_Toc417124058"/>
       <w:r>
         <w:t>Technische Machbarkeit</w:t>
       </w:r>
@@ -7846,13 +8442,19 @@
           <v:shape id="_x0000_i1025" type="#_x0000_t75" style="width:452.25pt;height:181.5pt" o:ole="">
             <v:imagedata r:id="rId8" o:title=""/>
           </v:shape>
-          <o:OLEObject Type="Embed" ProgID="Visio.Drawing.15" ShapeID="_x0000_i1025" DrawAspect="Content" ObjectID="_1490859414" r:id="rId9"/>
+          <o:OLEObject Type="Embed" ProgID="Visio.Drawing.15" ShapeID="_x0000_i1025" DrawAspect="Content" ObjectID="_1490866850" r:id="rId9"/>
         </w:object>
       </w:r>
     </w:p>
     <w:p>
       <w:r>
-        <w:t>Wie man sehen kann besteht unser System aus zwei miteinander kommunizierenden Programmen welche auf zwei miteinander verbundenen Computern (einmal das Smartphone auf der einen Seite und auf der anderen Seite der Raspberry Pi, dessen Verwendung uns vom Auftraggeber vorgegeben wurde). Auf diesen Computern müssen zwei Programme laufen, eines greift nur auf Funktionen des anderen zu, der sogenannte Client, in Form der App und eines stellt die Funktionen zur Verfügung, dies wird ein Programm sein, das am Raspberry selbst als Dienst läuft, der Server. Diese beiden Programme kommunizieren miteinander um Daten (z.B. Audio oder Video) zwischen einander zu übertragen und müssen beide ebenfalls jeweils auf die angeschlossene Hardware (Mikrofon, Kamera, usw.) zugreifen können. Dieser Aufbau ist im Prinzip einfach realisierbar jedoch müssen einige Entscheidungen getroffen werden, da es sehr viele verschiedene Wege der Umsetzung gibt.</w:t>
+        <w:t xml:space="preserve">Wie man sehen kann besteht unser System aus zwei miteinander kommunizierenden Programmen welche auf zwei miteinander verbundenen Computern (einmal das Smartphone auf der einen Seite und auf der anderen Seite der Raspberry Pi, dessen Verwendung uns vom Auftraggeber vorgegeben wurde). Auf diesen Computern müssen zwei Programme laufen, eines greift nur auf Funktionen des anderen zu, der sogenannte Client, in Form der App und eines stellt die Funktionen zur Verfügung, dies wird ein Programm sein, das am Raspberry selbst als Dienst läuft, der Server. Diese beiden Programme kommunizieren miteinander um Daten (z.B. Audio oder Video) zwischen einander zu übertragen und müssen beide ebenfalls jeweils auf die angeschlossene Hardware (Mikrofon, Kamera, usw.) zugreifen können. Dieser Aufbau ist im Prinzip einfach </w:t>
+      </w:r>
+      <w:r>
+        <w:t xml:space="preserve">technisch </w:t>
+      </w:r>
+      <w:r>
+        <w:t>realisierbar jedoch müssen einige Entscheidungen getroffen werden, da es sehr viele verschiedene Wege der Umsetzung gibt.</w:t>
       </w:r>
     </w:p>
     <w:p>
@@ -7889,7 +8491,6 @@
         </w:numPr>
       </w:pPr>
       <w:r>
-        <w:lastRenderedPageBreak/>
         <w:t>Bluetooth</w:t>
       </w:r>
       <w:r>
@@ -7934,6 +8535,7 @@
         </w:numPr>
       </w:pPr>
       <w:r>
+        <w:lastRenderedPageBreak/>
         <w:t>NFC (Near Field Communication)</w:t>
       </w:r>
       <w:r>
@@ -10150,7 +10752,6 @@
         <w:ind w:left="864" w:hanging="864"/>
       </w:pPr>
       <w:r>
-        <w:lastRenderedPageBreak/>
         <w:t>2. App-Komp</w:t>
       </w:r>
       <w:r>
@@ -10170,7 +10771,11 @@
     </w:p>
     <w:p>
       <w:r>
-        <w:t>Die Verbreitung der Android-Versionen sieht wie folgt aus: „Jelly Bean“ (4.1.x - 4.3) besitzt mit 44,5% die größte Verbreitung unter allen Android-Geräten, danach kommt „KitKat“ (4.4) mit 39,7%, „Gingerbread“ (2.3.3 - 2.3.7) mit 7,4% und „Ice Cream Sandwich“ (4.0.3 - 4.0.4) mit 6,4%. „Lollipop“ (5.0) und „Froyo“ (2.2) werden aufgrund ihrer geringen Popularität nicht beachtet.</w:t>
+        <w:t xml:space="preserve">Die Verbreitung der Android-Versionen sieht wie folgt aus: „Jelly Bean“ (4.1.x - 4.3) besitzt mit 44,5% die größte Verbreitung unter allen Android-Geräten, danach kommt „KitKat“ (4.4) mit 39,7%, </w:t>
+      </w:r>
+      <w:r>
+        <w:lastRenderedPageBreak/>
+        <w:t>„Gingerbread“ (2.3.3 - 2.3.7) mit 7,4% und „Ice Cream Sandwich“ (4.0.3 - 4.0.4) mit 6,4%. „Lollipop“ (5.0) und „Froyo“ (2.2) werden aufgrund ihrer geringen Popularität nicht beachtet.</w:t>
       </w:r>
     </w:p>
     <w:p>
@@ -10198,10 +10803,46 @@
     </w:p>
     <w:p>
       <w:pPr>
+        <w:pStyle w:val="berschrift4"/>
+        <w:numPr>
+          <w:ilvl w:val="0"/>
+          <w:numId w:val="0"/>
+        </w:numPr>
+        <w:ind w:left="864" w:hanging="864"/>
+      </w:pPr>
+      <w:r>
+        <w:t>4. Raspberry-Stromversorgung</w:t>
+      </w:r>
+    </w:p>
+    <w:p>
+      <w:r>
+        <w:t xml:space="preserve">Eine letzte Problemstellung, die es zu lösen gilt, gibt es noch beim Thema Stromversorgung. Wie wird der Raspberry mit Strom versorgt? Da der Teddy natürlich transportabel sein soll, und ein Kabel zu einer stationären Stromquelle wie einer Steckdose natürlich auch störend wäre, ist die einzige Möglichkeit einen Akku oder Batterien zu verwenden. Der Raspberry selbst benötigt eine Versorgungsspannung von 5V (wie der normale Output von herkömmlichen  Micro-USB-Netzteilen). Alle normalen Smartphones (Ausnahme: Apple-Produkte) verwenden solche Anschlüsse zum Aufladen ihrer eingebauten Akkus. Auf dem Markt gibt es externe Akkus, welche man einfach nur an die Micro-USB-Schnittstelle seines Smartphones anstecken muss, um den internen Akku wiederaufzuladen. </w:t>
+      </w:r>
+      <w:r>
+        <w:t>Genau einen solchen Akku können wir auch zur Stromversorgung des Raspberrys verwenden. Diese externen Akkus muss man selbstverständlich ebenfalls aufladen, meistens indem man sie selbst an eine Steckdose anschließt. Man könnte also den Akku in den Teddy mit dem Raspberry einbauen, und um ihn wiederaufzuladen, macht man ein kleines Fach (z.B. mittels Klettverschluss verschlossen) auf, und steckt ein Kabel zum Aufladen des Akkus an. Das wäre die einfachste Lösung. Zusätzlich könnte es von Nöten sein, dass für die Schaltungen (Sensorik) des Teddys eine zusätzliche Stromversorgung nötig ist (da der vom Raspberry zur Verfügung gestellte Strom/Spannung nicht ausreichend ist). D</w:t>
+      </w:r>
+      <w:r>
+        <w:t xml:space="preserve">afür könnte man noch </w:t>
+      </w:r>
+      <w:r>
+        <w:t>einen zusätzlichen Akku verwend</w:t>
+      </w:r>
+      <w:r>
+        <w:t>e</w:t>
+      </w:r>
+      <w:r>
+        <w:t>n</w:t>
+      </w:r>
+      <w:r>
+        <w:t>.</w:t>
+      </w:r>
+    </w:p>
+    <w:p>
+      <w:pPr>
         <w:pStyle w:val="berschrift2"/>
       </w:pPr>
       <w:bookmarkStart w:id="20" w:name="_Toc413827394"/>
-      <w:bookmarkStart w:id="21" w:name="_Toc413849845"/>
+      <w:bookmarkStart w:id="21" w:name="_Toc417124059"/>
       <w:r>
         <w:t>Wirtschaftliche Machbarkeit</w:t>
       </w:r>
@@ -10218,7 +10859,11 @@
     </w:p>
     <w:p>
       <w:r>
-        <w:t xml:space="preserve">Zu entwickeln sind also die App und die Server-Software. Ebenfalls muss sich das Projektteam in das Thema umfassend einlesen und einarbeiten. Dazu muss der Raspberry aufgesetzt und konfiguriert werden, elektronische Schaltungen für Sensoren entwickelt und schließlich all das noch in den Teddybären eingebaut werden. Umfassende und gewissenhafte Tests sind ebenfalls Voraussetzung für ein fehlerfreies Produkt. </w:t>
+        <w:t xml:space="preserve">Zu entwickeln sind also die App und die Server-Software. Ebenfalls muss sich das Projektteam in das Thema umfassend einlesen und einarbeiten. Dazu muss der Raspberry aufgesetzt und konfiguriert werden, elektronische Schaltungen für Sensoren entwickelt und schließlich all das noch in den </w:t>
+      </w:r>
+      <w:r>
+        <w:lastRenderedPageBreak/>
+        <w:t xml:space="preserve">Teddybären eingebaut werden. Umfassende und gewissenhafte Tests sind ebenfalls Voraussetzung für ein fehlerfreies Produkt. </w:t>
       </w:r>
     </w:p>
     <w:tbl>
@@ -10389,7 +11034,6 @@
           </w:tcPr>
           <w:p>
             <w:r>
-              <w:lastRenderedPageBreak/>
               <w:t>Entwickeln der Schaltungen</w:t>
             </w:r>
           </w:p>
@@ -10650,7 +11294,7 @@
         <w:pStyle w:val="berschrift2"/>
       </w:pPr>
       <w:bookmarkStart w:id="22" w:name="_Toc413827395"/>
-      <w:bookmarkStart w:id="23" w:name="_Toc413849846"/>
+      <w:bookmarkStart w:id="23" w:name="_Toc417124060"/>
       <w:r>
         <w:t>Persönliche Machbarkeit</w:t>
       </w:r>
@@ -10663,18 +11307,12 @@
       </w:r>
     </w:p>
     <w:p>
-      <w:r>
-        <w:br w:type="page"/>
-      </w:r>
-    </w:p>
-    <w:p>
       <w:pPr>
         <w:pStyle w:val="berschrift2"/>
       </w:pPr>
       <w:bookmarkStart w:id="24" w:name="_Toc413827397"/>
-      <w:bookmarkStart w:id="25" w:name="_Toc413849847"/>
-      <w:r>
-        <w:lastRenderedPageBreak/>
+      <w:bookmarkStart w:id="25" w:name="_Toc417124061"/>
+      <w:r>
         <w:t>Risiken</w:t>
       </w:r>
       <w:bookmarkEnd w:id="24"/>
@@ -10792,7 +11430,11 @@
           </w:tcPr>
           <w:p>
             <w:r>
-              <w:t>Möglicher Auslöser</w:t>
+              <w:t xml:space="preserve">Möglicher </w:t>
+            </w:r>
+            <w:r>
+              <w:lastRenderedPageBreak/>
+              <w:t>Auslöser</w:t>
             </w:r>
           </w:p>
         </w:tc>
@@ -10813,6 +11455,7 @@
               <w:cnfStyle w:val="000000000000" w:firstRow="0" w:lastRow="0" w:firstColumn="0" w:lastColumn="0" w:oddVBand="0" w:evenVBand="0" w:oddHBand="0" w:evenHBand="0" w:firstRowFirstColumn="0" w:firstRowLastColumn="0" w:lastRowFirstColumn="0" w:lastRowLastColumn="0"/>
             </w:pPr>
             <w:r>
+              <w:lastRenderedPageBreak/>
               <w:t>Virus oder Computerabsturz</w:t>
             </w:r>
           </w:p>
@@ -10836,6 +11479,7 @@
           </w:tcPr>
           <w:p>
             <w:r>
+              <w:lastRenderedPageBreak/>
               <w:t>Eintrittswahr-scheinlichkeit</w:t>
             </w:r>
           </w:p>
@@ -10952,10 +11596,15 @@
         </w:tc>
       </w:tr>
     </w:tbl>
+    <w:p>
+      <w:pPr>
+        <w:spacing w:after="0"/>
+      </w:pPr>
+    </w:p>
     <w:tbl>
       <w:tblPr>
         <w:tblStyle w:val="Gitternetztabelle4Akzent11"/>
-        <w:tblpPr w:leftFromText="141" w:rightFromText="141" w:vertAnchor="text" w:horzAnchor="margin" w:tblpY="2951"/>
+        <w:tblpPr w:leftFromText="141" w:rightFromText="141" w:vertAnchor="text" w:horzAnchor="margin" w:tblpY="253"/>
         <w:tblW w:w="0" w:type="auto"/>
         <w:tblLook w:val="04A0" w:firstRow="1" w:lastRow="0" w:firstColumn="1" w:lastColumn="0" w:noHBand="0" w:noVBand="1"/>
       </w:tblPr>
@@ -11221,7 +11870,7 @@
     <w:tbl>
       <w:tblPr>
         <w:tblStyle w:val="Gitternetztabelle4Akzent11"/>
-        <w:tblpPr w:leftFromText="141" w:rightFromText="141" w:vertAnchor="text" w:horzAnchor="margin" w:tblpY="40"/>
+        <w:tblpPr w:leftFromText="141" w:rightFromText="141" w:vertAnchor="text" w:horzAnchor="margin" w:tblpY="120"/>
         <w:tblW w:w="0" w:type="auto"/>
         <w:tblLook w:val="04A0" w:firstRow="1" w:lastRow="0" w:firstColumn="1" w:lastColumn="0" w:noHBand="0" w:noVBand="1"/>
       </w:tblPr>
@@ -11483,11 +12132,12 @@
         </w:tc>
       </w:tr>
     </w:tbl>
+    <w:p/>
     <w:p>
       <w:pPr>
         <w:pStyle w:val="berschrift1"/>
       </w:pPr>
-      <w:bookmarkStart w:id="26" w:name="_Toc413849848"/>
+      <w:bookmarkStart w:id="26" w:name="_Toc417124062"/>
       <w:r>
         <w:t>Projektorganisation</w:t>
       </w:r>
@@ -11551,7 +12201,7 @@
       <w:pPr>
         <w:pStyle w:val="berschrift1"/>
       </w:pPr>
-      <w:bookmarkStart w:id="27" w:name="_Toc413849849"/>
+      <w:bookmarkStart w:id="27" w:name="_Toc417124063"/>
       <w:r>
         <w:lastRenderedPageBreak/>
         <w:t>Projektplanung</w:t>
@@ -11562,7 +12212,7 @@
       <w:pPr>
         <w:pStyle w:val="berschrift2"/>
       </w:pPr>
-      <w:bookmarkStart w:id="28" w:name="_Toc413849850"/>
+      <w:bookmarkStart w:id="28" w:name="_Toc417124064"/>
       <w:r>
         <w:t>Projektstrukturplan</w:t>
       </w:r>
@@ -11575,7 +12225,7 @@
           <v:shape id="_x0000_i1026" type="#_x0000_t75" style="width:453pt;height:270pt" o:ole="">
             <v:imagedata r:id="rId10" o:title=""/>
           </v:shape>
-          <o:OLEObject Type="Embed" ProgID="Visio.Drawing.15" ShapeID="_x0000_i1026" DrawAspect="Content" ObjectID="_1490859415" r:id="rId11"/>
+          <o:OLEObject Type="Embed" ProgID="Visio.Drawing.15" ShapeID="_x0000_i1026" DrawAspect="Content" ObjectID="_1490866851" r:id="rId11"/>
         </w:object>
       </w:r>
     </w:p>
@@ -11584,7 +12234,7 @@
       <w:pPr>
         <w:pStyle w:val="berschrift2"/>
       </w:pPr>
-      <w:bookmarkStart w:id="29" w:name="_Toc413849851"/>
+      <w:bookmarkStart w:id="29" w:name="_Toc417124065"/>
       <w:r>
         <w:t>Meilensteinplanung</w:t>
       </w:r>
@@ -12063,7 +12713,7 @@
       <w:pPr>
         <w:pStyle w:val="berschrift1"/>
       </w:pPr>
-      <w:bookmarkStart w:id="30" w:name="_Toc413849852"/>
+      <w:bookmarkStart w:id="30" w:name="_Toc417124066"/>
       <w:r>
         <w:lastRenderedPageBreak/>
         <w:t>Management</w:t>
@@ -12195,7 +12845,7 @@
           <w:rPr>
             <w:noProof/>
           </w:rPr>
-          <w:t>14</w:t>
+          <w:t>15</w:t>
         </w:r>
         <w:r>
           <w:fldChar w:fldCharType="end"/>
@@ -12243,20 +12893,14 @@
       <w:pStyle w:val="Kopfzeile"/>
     </w:pPr>
     <w:r>
-      <w:t>Sensitives Kuscheltie</w:t>
-    </w:r>
-    <w:r>
-      <w:t>r 0.7</w:t>
+      <w:t>Sensitives Kuscheltier 0.7</w:t>
     </w:r>
     <w:r>
       <w:tab/>
     </w:r>
     <w:r>
       <w:tab/>
-      <w:t>Letzte Änderung: 18.04</w:t>
-    </w:r>
-    <w:r>
-      <w:t>.2015</w:t>
+      <w:t>Letzte Änderung: 18.04.2015</w:t>
     </w:r>
   </w:p>
 </w:hdr>
@@ -13120,6 +13764,12 @@
   </w:num>
   <w:num w:numId="34">
     <w:abstractNumId w:val="0"/>
+  </w:num>
+  <w:num w:numId="35">
+    <w:abstractNumId w:val="1"/>
+  </w:num>
+  <w:num w:numId="36">
+    <w:abstractNumId w:val="1"/>
   </w:num>
 </w:numbering>
 </file>
@@ -13610,7 +14260,6 @@
     <w:next w:val="Standard"/>
     <w:link w:val="berschrift4Zchn"/>
     <w:uiPriority w:val="9"/>
-    <w:semiHidden/>
     <w:unhideWhenUsed/>
     <w:qFormat/>
     <w:rsid w:val="00D00DC9"/>
@@ -13852,7 +14501,6 @@
     <w:basedOn w:val="Absatz-Standardschriftart"/>
     <w:link w:val="berschrift4"/>
     <w:uiPriority w:val="9"/>
-    <w:semiHidden/>
     <w:rsid w:val="00D00DC9"/>
     <w:rPr>
       <w:rFonts w:asciiTheme="majorHAnsi" w:eastAsiaTheme="majorEastAsia" w:hAnsiTheme="majorHAnsi" w:cstheme="majorBidi"/>
@@ -15127,7 +15775,7 @@
 </file>
 
 <file path=customXml/itemProps1.xml><?xml version="1.0" encoding="utf-8"?>
-<ds:datastoreItem xmlns:ds="http://schemas.openxmlformats.org/officeDocument/2006/customXml" ds:itemID="{A469A9E9-C5E5-4A1D-ACA7-367D2AC38A20}">
+<ds:datastoreItem xmlns:ds="http://schemas.openxmlformats.org/officeDocument/2006/customXml" ds:itemID="{B0856948-920C-43D5-B1B0-C183855A72DC}">
   <ds:schemaRefs>
     <ds:schemaRef ds:uri="http://schemas.openxmlformats.org/officeDocument/2006/bibliography"/>
   </ds:schemaRefs>

</xml_diff>